<commit_message>
added accomplishment and updated word + pdf versions
</commit_message>
<xml_diff>
--- a/resume-latest.docx
+++ b/resume-latest.docx
@@ -23,23 +23,7 @@
           <w:sz w:val="28"/>
           <w:szCs w:val="28"/>
         </w:rPr>
-        <w:t xml:space="preserve">|  Sr. </w:t>
-      </w:r>
-      <w:r>
-        <w:rPr>
-          <w:rFonts w:cs="Verdana" w:ascii="Verdana" w:hAnsi="Verdana"/>
-          <w:sz w:val="28"/>
-          <w:szCs w:val="28"/>
-        </w:rPr>
-        <w:t>Software</w:t>
-      </w:r>
-      <w:r>
-        <w:rPr>
-          <w:rFonts w:cs="Verdana" w:ascii="Verdana" w:hAnsi="Verdana"/>
-          <w:sz w:val="28"/>
-          <w:szCs w:val="28"/>
-        </w:rPr>
-        <w:t xml:space="preserve"> Developer</w:t>
+        <w:t>|  Sr. Software Developer</w:t>
       </w:r>
     </w:p>
     <w:p>
@@ -779,11 +763,7 @@
     <w:p>
       <w:pPr>
         <w:pStyle w:val="PlainText"/>
-        <w:rPr>
-          <w:i w:val="false"/>
-          <w:i w:val="false"/>
-          <w:iCs w:val="false"/>
-        </w:rPr>
+        <w:rPr/>
       </w:pPr>
       <w:r>
         <w:rPr>
@@ -817,19 +797,28 @@
         <w:pStyle w:val="PlainText"/>
         <w:rPr/>
       </w:pPr>
-      <w:r>
-        <w:rPr>
-          <w:rFonts w:cs="Courier New" w:ascii="Courier New" w:hAnsi="Courier New"/>
-          <w:sz w:val="18"/>
-          <w:szCs w:val="18"/>
-        </w:rPr>
-        <w:t>Used skills and tools :</w:t>
-      </w:r>
-    </w:p>
-    <w:p>
-      <w:pPr>
-        <w:pStyle w:val="PlainText"/>
-        <w:rPr/>
+      <w:bookmarkStart w:id="2" w:name="__DdeLink__569_568268259"/>
+      <w:r>
+        <w:rPr>
+          <w:rFonts w:eastAsia="Courier New" w:cs="Courier New" w:ascii="Courier New" w:hAnsi="Courier New"/>
+          <w:b w:val="false"/>
+          <w:bCs w:val="false"/>
+          <w:i/>
+          <w:iCs w:val="false"/>
+          <w:sz w:val="18"/>
+          <w:szCs w:val="18"/>
+        </w:rPr>
+        <w:t>Accomplishments :</w:t>
+      </w:r>
+    </w:p>
+    <w:p>
+      <w:pPr>
+        <w:pStyle w:val="PlainText"/>
+        <w:rPr>
+          <w:i w:val="false"/>
+          <w:i w:val="false"/>
+          <w:iCs w:val="false"/>
+        </w:rPr>
       </w:pPr>
       <w:r>
         <w:rPr>
@@ -843,10 +832,6 @@
         </w:rPr>
         <w:t xml:space="preserve">  </w:t>
       </w:r>
-      <w:bookmarkStart w:id="2" w:name="__DdeLink__493_3890165431"/>
-      <w:bookmarkStart w:id="3" w:name="__DdeLink__511_14018469831"/>
-      <w:bookmarkStart w:id="4" w:name="__DdeLink__490_3890165431"/>
-      <w:bookmarkStart w:id="5" w:name="__DdeLink__554_453225139"/>
       <w:r>
         <w:rPr>
           <w:rFonts w:eastAsia="Courier New" w:cs="Courier New" w:ascii="Courier New" w:hAnsi="Courier New"/>
@@ -857,9 +842,25 @@
           <w:sz w:val="18"/>
           <w:szCs w:val="18"/>
         </w:rPr>
-        <w:t>PHP5 &amp; 7, Laravel4 &amp; 5, NodeJS, AngularJS, Vue2.js, Yarn, Webpack</w:t>
-      </w:r>
-      <w:bookmarkEnd w:id="5"/>
+        <w:t>* Created a daily ‘Power Only’ Load Board, showing available loads per state, send out to</w:t>
+        <w:br/>
+        <w:t xml:space="preserve">    subscribed carriers using the Elastic Email API, datamaps and VueJS (</w:t>
+      </w:r>
+      <w:hyperlink r:id="rId6">
+        <w:r>
+          <w:rPr>
+            <w:rStyle w:val="InternetLink"/>
+            <w:rFonts w:eastAsia="Courier New" w:cs="Courier New" w:ascii="Courier New" w:hAnsi="Courier New"/>
+            <w:b w:val="false"/>
+            <w:bCs w:val="false"/>
+            <w:i w:val="false"/>
+            <w:iCs w:val="false"/>
+            <w:sz w:val="18"/>
+            <w:szCs w:val="18"/>
+          </w:rPr>
+          <w:t>live link</w:t>
+        </w:r>
+      </w:hyperlink>
       <w:r>
         <w:rPr>
           <w:rFonts w:eastAsia="Courier New" w:cs="Courier New" w:ascii="Courier New" w:hAnsi="Courier New"/>
@@ -870,9 +871,29 @@
           <w:sz w:val="18"/>
           <w:szCs w:val="18"/>
         </w:rPr>
-        <w:t xml:space="preserve">, </w:t>
-      </w:r>
-      <w:bookmarkStart w:id="6" w:name="__DdeLink__556_453225139"/>
+        <w:t>)</w:t>
+      </w:r>
+      <w:bookmarkEnd w:id="2"/>
+    </w:p>
+    <w:p>
+      <w:pPr>
+        <w:pStyle w:val="PlainText"/>
+        <w:rPr/>
+      </w:pPr>
+      <w:r>
+        <w:rPr>
+          <w:rFonts w:cs="Courier New" w:ascii="Courier New" w:hAnsi="Courier New"/>
+          <w:sz w:val="18"/>
+          <w:szCs w:val="18"/>
+        </w:rPr>
+        <w:t>Used skills and tools :</w:t>
+      </w:r>
+    </w:p>
+    <w:p>
+      <w:pPr>
+        <w:pStyle w:val="PlainText"/>
+        <w:rPr/>
+      </w:pPr>
       <w:r>
         <w:rPr>
           <w:rFonts w:eastAsia="Courier New" w:cs="Courier New" w:ascii="Courier New" w:hAnsi="Courier New"/>
@@ -883,9 +904,12 @@
           <w:sz w:val="18"/>
           <w:szCs w:val="18"/>
         </w:rPr>
-        <w:t>JSON, JQuery, NginX</w:t>
-      </w:r>
-      <w:bookmarkEnd w:id="6"/>
+        <w:t xml:space="preserve">  </w:t>
+      </w:r>
+      <w:bookmarkStart w:id="3" w:name="__DdeLink__490_3890165431"/>
+      <w:bookmarkStart w:id="4" w:name="__DdeLink__511_14018469831"/>
+      <w:bookmarkStart w:id="5" w:name="__DdeLink__493_3890165431"/>
+      <w:bookmarkStart w:id="6" w:name="__DdeLink__554_453225139"/>
       <w:r>
         <w:rPr>
           <w:rFonts w:eastAsia="Courier New" w:cs="Courier New" w:ascii="Courier New" w:hAnsi="Courier New"/>
@@ -896,11 +920,9 @@
           <w:sz w:val="18"/>
           <w:szCs w:val="18"/>
         </w:rPr>
-        <w:t>,</w:t>
-        <w:br/>
-        <w:t xml:space="preserve">  </w:t>
-      </w:r>
-      <w:bookmarkStart w:id="7" w:name="__DdeLink__558_453225139"/>
+        <w:t>PHP5 &amp; 7, Laravel4 &amp; 5, NodeJS, AngularJS, Vue2.js, Yarn, Webpack</w:t>
+      </w:r>
+      <w:bookmarkEnd w:id="6"/>
       <w:r>
         <w:rPr>
           <w:rFonts w:eastAsia="Courier New" w:cs="Courier New" w:ascii="Courier New" w:hAnsi="Courier New"/>
@@ -911,11 +933,9 @@
           <w:sz w:val="18"/>
           <w:szCs w:val="18"/>
         </w:rPr>
-        <w:t>GitLab, VirtualBox,</w:t>
-      </w:r>
-      <w:bookmarkEnd w:id="2"/>
-      <w:bookmarkEnd w:id="3"/>
-      <w:bookmarkEnd w:id="4"/>
+        <w:t xml:space="preserve">, </w:t>
+      </w:r>
+      <w:bookmarkStart w:id="7" w:name="__DdeLink__556_453225139"/>
       <w:r>
         <w:rPr>
           <w:rFonts w:eastAsia="Courier New" w:cs="Courier New" w:ascii="Courier New" w:hAnsi="Courier New"/>
@@ -926,7 +946,7 @@
           <w:sz w:val="18"/>
           <w:szCs w:val="18"/>
         </w:rPr>
-        <w:t xml:space="preserve"> Vagrant, MySQL, DB2, Jenkins</w:t>
+        <w:t>JSON, JQuery, NginX</w:t>
       </w:r>
       <w:bookmarkEnd w:id="7"/>
       <w:r>
@@ -939,32 +959,11 @@
           <w:sz w:val="18"/>
           <w:szCs w:val="18"/>
         </w:rPr>
-        <w:t>, DB2</w:t>
-      </w:r>
-    </w:p>
-    <w:p>
-      <w:pPr>
-        <w:pStyle w:val="PlainText"/>
-        <w:rPr/>
-      </w:pPr>
-      <w:r>
-        <w:rPr>
-          <w:rFonts w:cs="Courier New" w:ascii="Courier New" w:hAnsi="Courier New"/>
-          <w:sz w:val="18"/>
-          <w:szCs w:val="18"/>
-        </w:rPr>
-        <w:t xml:space="preserve">Platforms : </w:t>
-      </w:r>
-    </w:p>
-    <w:p>
-      <w:pPr>
-        <w:pStyle w:val="PlainText"/>
-        <w:rPr>
-          <w:rFonts w:ascii="Courier New" w:hAnsi="Courier New" w:cs="Courier New"/>
-          <w:b/>
-          <w:b/>
-        </w:rPr>
-      </w:pPr>
+        <w:t>,</w:t>
+        <w:br/>
+        <w:t xml:space="preserve">  </w:t>
+      </w:r>
+      <w:bookmarkStart w:id="8" w:name="__DdeLink__558_453225139"/>
       <w:r>
         <w:rPr>
           <w:rFonts w:eastAsia="Courier New" w:cs="Courier New" w:ascii="Courier New" w:hAnsi="Courier New"/>
@@ -975,9 +974,11 @@
           <w:sz w:val="18"/>
           <w:szCs w:val="18"/>
         </w:rPr>
-        <w:t xml:space="preserve">  </w:t>
-      </w:r>
-      <w:bookmarkStart w:id="8" w:name="__DdeLink__560_453225139"/>
+        <w:t>GitLab, VirtualBox,</w:t>
+      </w:r>
+      <w:bookmarkEnd w:id="3"/>
+      <w:bookmarkEnd w:id="4"/>
+      <w:bookmarkEnd w:id="5"/>
       <w:r>
         <w:rPr>
           <w:rFonts w:eastAsia="Courier New" w:cs="Courier New" w:ascii="Courier New" w:hAnsi="Courier New"/>
@@ -988,9 +989,71 @@
           <w:sz w:val="18"/>
           <w:szCs w:val="18"/>
         </w:rPr>
+        <w:t xml:space="preserve"> Vagrant, MySQL, DB2, Jenkins</w:t>
+      </w:r>
+      <w:bookmarkEnd w:id="8"/>
+      <w:r>
+        <w:rPr>
+          <w:rFonts w:eastAsia="Courier New" w:cs="Courier New" w:ascii="Courier New" w:hAnsi="Courier New"/>
+          <w:b w:val="false"/>
+          <w:bCs w:val="false"/>
+          <w:i w:val="false"/>
+          <w:iCs w:val="false"/>
+          <w:sz w:val="18"/>
+          <w:szCs w:val="18"/>
+        </w:rPr>
+        <w:t>, DB2</w:t>
+      </w:r>
+    </w:p>
+    <w:p>
+      <w:pPr>
+        <w:pStyle w:val="PlainText"/>
+        <w:rPr/>
+      </w:pPr>
+      <w:r>
+        <w:rPr>
+          <w:rFonts w:cs="Courier New" w:ascii="Courier New" w:hAnsi="Courier New"/>
+          <w:sz w:val="18"/>
+          <w:szCs w:val="18"/>
+        </w:rPr>
+        <w:t xml:space="preserve">Platforms : </w:t>
+      </w:r>
+    </w:p>
+    <w:p>
+      <w:pPr>
+        <w:pStyle w:val="PlainText"/>
+        <w:rPr>
+          <w:rFonts w:ascii="Courier New" w:hAnsi="Courier New" w:cs="Courier New"/>
+          <w:b/>
+          <w:b/>
+        </w:rPr>
+      </w:pPr>
+      <w:r>
+        <w:rPr>
+          <w:rFonts w:eastAsia="Courier New" w:cs="Courier New" w:ascii="Courier New" w:hAnsi="Courier New"/>
+          <w:b w:val="false"/>
+          <w:bCs w:val="false"/>
+          <w:i w:val="false"/>
+          <w:iCs w:val="false"/>
+          <w:sz w:val="18"/>
+          <w:szCs w:val="18"/>
+        </w:rPr>
+        <w:t xml:space="preserve">  </w:t>
+      </w:r>
+      <w:bookmarkStart w:id="9" w:name="__DdeLink__560_453225139"/>
+      <w:r>
+        <w:rPr>
+          <w:rFonts w:eastAsia="Courier New" w:cs="Courier New" w:ascii="Courier New" w:hAnsi="Courier New"/>
+          <w:b w:val="false"/>
+          <w:bCs w:val="false"/>
+          <w:i w:val="false"/>
+          <w:iCs w:val="false"/>
+          <w:sz w:val="18"/>
+          <w:szCs w:val="18"/>
+        </w:rPr>
         <w:t>Windows 7 Pro, Ubuntu Linux, VirtualBox Linux dev environment, AS400</w:t>
       </w:r>
-      <w:bookmarkEnd w:id="8"/>
+      <w:bookmarkEnd w:id="9"/>
     </w:p>
     <w:p>
       <w:pPr>
@@ -1091,8 +1154,8 @@
         <w:pStyle w:val="PlainText"/>
         <w:rPr/>
       </w:pPr>
-      <w:bookmarkStart w:id="9" w:name="__DdeLink__502_872848759"/>
       <w:bookmarkStart w:id="10" w:name="__DdeLink__565_453225139"/>
+      <w:bookmarkStart w:id="11" w:name="__DdeLink__502_872848759"/>
       <w:r>
         <w:rPr>
           <w:rFonts w:cs="Courier New" w:ascii="Courier New" w:hAnsi="Courier New"/>
@@ -1143,7 +1206,7 @@
         </w:rPr>
         <w:t xml:space="preserve">  </w:t>
       </w:r>
-      <w:bookmarkStart w:id="11" w:name="__DdeLink__562_453225139"/>
+      <w:bookmarkStart w:id="12" w:name="__DdeLink__562_453225139"/>
       <w:r>
         <w:rPr>
           <w:rFonts w:cs="Courier New" w:ascii="Courier New" w:hAnsi="Courier New"/>
@@ -1152,9 +1215,9 @@
         </w:rPr>
         <w:t>Samples covering these subjects are in my code repo mentioned earlier.</w:t>
       </w:r>
-      <w:bookmarkEnd w:id="9"/>
       <w:bookmarkEnd w:id="10"/>
       <w:bookmarkEnd w:id="11"/>
+      <w:bookmarkEnd w:id="12"/>
     </w:p>
     <w:p>
       <w:pPr>
@@ -1184,7 +1247,7 @@
         <w:tab/>
         <w:t xml:space="preserve">- </w:t>
       </w:r>
-      <w:bookmarkStart w:id="12" w:name="__DdeLink__505_872848759"/>
+      <w:bookmarkStart w:id="13" w:name="__DdeLink__505_872848759"/>
       <w:r>
         <w:rPr>
           <w:rFonts w:cs="Courier New" w:ascii="Courier New" w:hAnsi="Courier New"/>
@@ -1193,7 +1256,7 @@
         </w:rPr>
         <w:t>Collect project ideas : RESTfull services using NodeJS and MongoDB</w:t>
       </w:r>
-      <w:bookmarkEnd w:id="12"/>
+      <w:bookmarkEnd w:id="13"/>
     </w:p>
     <w:p>
       <w:pPr>
@@ -1209,7 +1272,7 @@
         <w:tab/>
         <w:t xml:space="preserve">- </w:t>
       </w:r>
-      <w:bookmarkStart w:id="13" w:name="__DdeLink__507_872848759"/>
+      <w:bookmarkStart w:id="14" w:name="__DdeLink__507_872848759"/>
       <w:r>
         <w:rPr>
           <w:rFonts w:cs="Courier New" w:ascii="Courier New" w:hAnsi="Courier New"/>
@@ -1218,7 +1281,7 @@
         </w:rPr>
         <w:t>Creating an item store : RESTfull API using Flask, FlaskRestful and SQLAlchemy</w:t>
       </w:r>
-      <w:bookmarkEnd w:id="13"/>
+      <w:bookmarkEnd w:id="14"/>
     </w:p>
     <w:p>
       <w:pPr>
@@ -1234,7 +1297,7 @@
         <w:tab/>
         <w:t xml:space="preserve">- </w:t>
       </w:r>
-      <w:bookmarkStart w:id="14" w:name="__DdeLink__509_872848759"/>
+      <w:bookmarkStart w:id="15" w:name="__DdeLink__509_872848759"/>
       <w:r>
         <w:rPr>
           <w:rFonts w:cs="Courier New" w:ascii="Courier New" w:hAnsi="Courier New"/>
@@ -1243,7 +1306,7 @@
         </w:rPr>
         <w:t>Python solution to a Chess problem, including module tests</w:t>
       </w:r>
-      <w:bookmarkEnd w:id="14"/>
+      <w:bookmarkEnd w:id="15"/>
     </w:p>
     <w:p>
       <w:pPr>
@@ -1259,7 +1322,7 @@
         <w:tab/>
         <w:t xml:space="preserve">- </w:t>
       </w:r>
-      <w:bookmarkStart w:id="15" w:name="__DdeLink__511_872848759"/>
+      <w:bookmarkStart w:id="16" w:name="__DdeLink__511_872848759"/>
       <w:r>
         <w:rPr>
           <w:rFonts w:cs="Courier New" w:ascii="Courier New" w:hAnsi="Courier New"/>
@@ -1270,7 +1333,7 @@
         <w:br/>
         <w:t xml:space="preserve">         including code testing and Jenkins CI/CD automation.</w:t>
       </w:r>
-      <w:bookmarkEnd w:id="15"/>
+      <w:bookmarkEnd w:id="16"/>
       <w:r>
         <w:rPr>
           <w:rFonts w:cs="Courier New" w:ascii="Courier New" w:hAnsi="Courier New"/>
@@ -1376,8 +1439,8 @@
           <w:szCs w:val="18"/>
         </w:rPr>
       </w:pPr>
-      <w:bookmarkStart w:id="16" w:name="__DdeLink__1019_1174030143"/>
-      <w:bookmarkEnd w:id="16"/>
+      <w:bookmarkStart w:id="17" w:name="__DdeLink__1019_1174030143"/>
+      <w:bookmarkEnd w:id="17"/>
       <w:r>
         <w:rPr>
           <w:rFonts w:cs="Courier New" w:ascii="Courier New" w:hAnsi="Courier New"/>
@@ -1402,8 +1465,8 @@
         </w:rPr>
         <w:t xml:space="preserve">  </w:t>
       </w:r>
-      <w:bookmarkStart w:id="17" w:name="__DdeLink__488_389016543"/>
-      <w:bookmarkEnd w:id="17"/>
+      <w:bookmarkStart w:id="18" w:name="__DdeLink__488_389016543"/>
+      <w:bookmarkEnd w:id="18"/>
       <w:r>
         <w:rPr>
           <w:rFonts w:cs="Courier New" w:ascii="Courier New" w:hAnsi="Courier New"/>
@@ -1455,7 +1518,7 @@
           <w:szCs w:val="18"/>
         </w:rPr>
       </w:pPr>
-      <w:bookmarkStart w:id="18" w:name="__DdeLink__527_2207606617"/>
+      <w:bookmarkStart w:id="19" w:name="__DdeLink__527_2207606617"/>
       <w:r>
         <w:rPr>
           <w:rFonts w:cs="Courier New" w:ascii="Courier New" w:hAnsi="Courier New"/>
@@ -1585,9 +1648,9 @@
         </w:rPr>
         <w:t xml:space="preserve">  </w:t>
       </w:r>
-      <w:bookmarkStart w:id="19" w:name="__DdeLink__511_1401846983"/>
       <w:bookmarkStart w:id="20" w:name="__DdeLink__493_389016543"/>
-      <w:bookmarkStart w:id="21" w:name="__DdeLink__490_389016543"/>
+      <w:bookmarkStart w:id="21" w:name="__DdeLink__511_1401846983"/>
+      <w:bookmarkStart w:id="22" w:name="__DdeLink__490_389016543"/>
       <w:r>
         <w:rPr>
           <w:rFonts w:cs="Courier New" w:ascii="Courier New" w:hAnsi="Courier New"/>
@@ -1598,6 +1661,16 @@
         <w:br/>
         <w:t xml:space="preserve">  VirtualBox, Docke</w:t>
       </w:r>
+      <w:bookmarkEnd w:id="22"/>
+      <w:r>
+        <w:rPr>
+          <w:rFonts w:cs="Courier New" w:ascii="Courier New" w:hAnsi="Courier New"/>
+          <w:sz w:val="18"/>
+          <w:szCs w:val="18"/>
+        </w:rPr>
+        <w:t>r, Ruby on Rails, Python,</w:t>
+      </w:r>
+      <w:bookmarkEnd w:id="20"/>
       <w:bookmarkEnd w:id="21"/>
       <w:r>
         <w:rPr>
@@ -1605,39 +1678,29 @@
           <w:sz w:val="18"/>
           <w:szCs w:val="18"/>
         </w:rPr>
-        <w:t>r, Ruby on Rails, Python,</w:t>
+        <w:t xml:space="preserve"> Jenkins, </w:t>
+      </w:r>
+      <w:bookmarkStart w:id="23" w:name="__DdeLink__545_4240772037"/>
+      <w:r>
+        <w:rPr>
+          <w:rFonts w:cs="Courier New" w:ascii="Courier New" w:hAnsi="Courier New"/>
+          <w:sz w:val="18"/>
+          <w:szCs w:val="18"/>
+        </w:rPr>
+        <w:t>Agile development,</w:t>
+      </w:r>
+      <w:bookmarkEnd w:id="23"/>
+      <w:r>
+        <w:rPr>
+          <w:rFonts w:cs="Courier New" w:ascii="Courier New" w:hAnsi="Courier New"/>
+          <w:sz w:val="18"/>
+          <w:szCs w:val="18"/>
+        </w:rPr>
+        <w:t xml:space="preserve"> LiquiBase, </w:t>
+        <w:br/>
+        <w:t xml:space="preserve">  SonarQube, JIRA, Java and NodeJS task automation</w:t>
       </w:r>
       <w:bookmarkEnd w:id="19"/>
-      <w:bookmarkEnd w:id="20"/>
-      <w:r>
-        <w:rPr>
-          <w:rFonts w:cs="Courier New" w:ascii="Courier New" w:hAnsi="Courier New"/>
-          <w:sz w:val="18"/>
-          <w:szCs w:val="18"/>
-        </w:rPr>
-        <w:t xml:space="preserve"> Jenkins, </w:t>
-      </w:r>
-      <w:bookmarkStart w:id="22" w:name="__DdeLink__545_4240772037"/>
-      <w:r>
-        <w:rPr>
-          <w:rFonts w:cs="Courier New" w:ascii="Courier New" w:hAnsi="Courier New"/>
-          <w:sz w:val="18"/>
-          <w:szCs w:val="18"/>
-        </w:rPr>
-        <w:t>Agile development,</w:t>
-      </w:r>
-      <w:bookmarkEnd w:id="22"/>
-      <w:r>
-        <w:rPr>
-          <w:rFonts w:cs="Courier New" w:ascii="Courier New" w:hAnsi="Courier New"/>
-          <w:sz w:val="18"/>
-          <w:szCs w:val="18"/>
-        </w:rPr>
-        <w:t xml:space="preserve"> LiquiBase, </w:t>
-        <w:br/>
-        <w:t xml:space="preserve">  SonarQube, JIRA, Java and NodeJS task automation</w:t>
-      </w:r>
-      <w:bookmarkEnd w:id="18"/>
     </w:p>
     <w:p>
       <w:pPr>
@@ -1662,17 +1725,17 @@
         <w:pStyle w:val="PlainText"/>
         <w:rPr/>
       </w:pPr>
-      <w:bookmarkStart w:id="23" w:name="__DdeLink__461_685189492"/>
-      <w:r>
-        <w:rPr>
-          <w:rFonts w:eastAsia="Courier New" w:cs="Courier New" w:ascii="Courier New" w:hAnsi="Courier New"/>
-          <w:i/>
-          <w:sz w:val="18"/>
-          <w:szCs w:val="18"/>
-        </w:rPr>
-        <w:t xml:space="preserve">  </w:t>
-      </w:r>
-      <w:bookmarkEnd w:id="23"/>
+      <w:bookmarkStart w:id="24" w:name="__DdeLink__461_685189492"/>
+      <w:r>
+        <w:rPr>
+          <w:rFonts w:eastAsia="Courier New" w:cs="Courier New" w:ascii="Courier New" w:hAnsi="Courier New"/>
+          <w:i/>
+          <w:sz w:val="18"/>
+          <w:szCs w:val="18"/>
+        </w:rPr>
+        <w:t xml:space="preserve">  </w:t>
+      </w:r>
+      <w:bookmarkEnd w:id="24"/>
       <w:r>
         <w:rPr>
           <w:rFonts w:cs="Courier New" w:ascii="Courier New" w:hAnsi="Courier New"/>
@@ -1743,7 +1806,7 @@
         </w:rPr>
         <w:t>PHP Back-end Developer</w:t>
       </w:r>
-      <w:bookmarkStart w:id="24" w:name="__DdeLink__457_1489485783"/>
+      <w:bookmarkStart w:id="25" w:name="__DdeLink__457_1489485783"/>
       <w:r>
         <w:rPr>
           <w:rFonts w:cs="Courier New" w:ascii="Courier New" w:hAnsi="Courier New"/>
@@ -1753,7 +1816,7 @@
         </w:rPr>
         <w:t xml:space="preserve"> </w:t>
       </w:r>
-      <w:bookmarkEnd w:id="24"/>
+      <w:bookmarkEnd w:id="25"/>
       <w:r>
         <w:rPr>
           <w:rFonts w:cs="Courier New" w:ascii="Courier New" w:hAnsi="Courier New"/>
@@ -1893,8 +1956,8 @@
           <w:szCs w:val="18"/>
         </w:rPr>
       </w:pPr>
-      <w:bookmarkStart w:id="25" w:name="__DdeLink__501_284759380"/>
-      <w:bookmarkEnd w:id="25"/>
+      <w:bookmarkStart w:id="26" w:name="__DdeLink__501_284759380"/>
+      <w:bookmarkEnd w:id="26"/>
       <w:r>
         <w:rPr>
           <w:rFonts w:cs="Courier New" w:ascii="Courier New" w:hAnsi="Courier New"/>
@@ -2398,7 +2461,7 @@
         </w:rPr>
         <w:t xml:space="preserve">  </w:t>
       </w:r>
-      <w:bookmarkStart w:id="26" w:name="__DdeLink__644_1037375994"/>
+      <w:bookmarkStart w:id="27" w:name="__DdeLink__644_1037375994"/>
       <w:r>
         <w:rPr>
           <w:rFonts w:cs="Courier New" w:ascii="Courier New" w:hAnsi="Courier New"/>
@@ -2407,7 +2470,7 @@
         </w:rPr>
         <w:t xml:space="preserve">* </w:t>
       </w:r>
-      <w:bookmarkEnd w:id="26"/>
+      <w:bookmarkEnd w:id="27"/>
       <w:r>
         <w:rPr>
           <w:rFonts w:cs="Courier New" w:ascii="Courier New" w:hAnsi="Courier New"/>
@@ -3109,7 +3172,7 @@
         <w:pStyle w:val="PlainText"/>
         <w:rPr/>
       </w:pPr>
-      <w:bookmarkStart w:id="27" w:name="__DdeLink__475_1933481137"/>
+      <w:bookmarkStart w:id="28" w:name="__DdeLink__475_1933481137"/>
       <w:r>
         <w:rPr>
           <w:rFonts w:cs="Courier New" w:ascii="Courier New" w:hAnsi="Courier New"/>
@@ -3118,7 +3181,7 @@
         </w:rPr>
         <w:t>Accomplishments</w:t>
       </w:r>
-      <w:bookmarkEnd w:id="27"/>
+      <w:bookmarkEnd w:id="28"/>
       <w:r>
         <w:rPr>
           <w:rFonts w:cs="Courier New" w:ascii="Courier New" w:hAnsi="Courier New"/>
@@ -3262,8 +3325,8 @@
         </w:rPr>
         <w:t xml:space="preserve">* </w:t>
       </w:r>
-      <w:bookmarkStart w:id="28" w:name="__DdeLink__436_1536599915"/>
-      <w:bookmarkEnd w:id="28"/>
+      <w:bookmarkStart w:id="29" w:name="__DdeLink__436_1536599915"/>
+      <w:bookmarkEnd w:id="29"/>
       <w:r>
         <w:rPr>
           <w:rFonts w:cs="Courier New" w:ascii="Courier New" w:hAnsi="Courier New"/>
@@ -3447,16 +3510,16 @@
         <w:pStyle w:val="PlainText"/>
         <w:rPr/>
       </w:pPr>
-      <w:bookmarkStart w:id="29" w:name="__DdeLink__518_2009935566"/>
-      <w:r>
-        <w:rPr>
-          <w:rFonts w:eastAsia="Courier New" w:cs="Courier New" w:ascii="Courier New" w:hAnsi="Courier New"/>
-          <w:sz w:val="18"/>
-          <w:szCs w:val="18"/>
-        </w:rPr>
-        <w:t xml:space="preserve">  </w:t>
-      </w:r>
-      <w:bookmarkEnd w:id="29"/>
+      <w:bookmarkStart w:id="30" w:name="__DdeLink__518_2009935566"/>
+      <w:r>
+        <w:rPr>
+          <w:rFonts w:eastAsia="Courier New" w:cs="Courier New" w:ascii="Courier New" w:hAnsi="Courier New"/>
+          <w:sz w:val="18"/>
+          <w:szCs w:val="18"/>
+        </w:rPr>
+        <w:t xml:space="preserve">  </w:t>
+      </w:r>
+      <w:bookmarkEnd w:id="30"/>
       <w:r>
         <w:rPr>
           <w:rFonts w:cs="Courier New" w:ascii="Courier New" w:hAnsi="Courier New"/>
@@ -3613,7 +3676,7 @@
         </w:rPr>
         <w:t xml:space="preserve">Examples:  </w:t>
       </w:r>
-      <w:hyperlink r:id="rId6">
+      <w:hyperlink r:id="rId7">
         <w:r>
           <w:rPr>
             <w:rStyle w:val="InternetLink"/>
@@ -3646,7 +3709,7 @@
         </w:rPr>
         <w:t xml:space="preserve">             </w:t>
       </w:r>
-      <w:hyperlink r:id="rId7">
+      <w:hyperlink r:id="rId8">
         <w:r>
           <w:rPr>
             <w:rStyle w:val="InternetLink"/>
@@ -3777,7 +3840,7 @@
         <w:pStyle w:val="PlainText"/>
         <w:rPr/>
       </w:pPr>
-      <w:bookmarkStart w:id="30" w:name="__DdeLink__3271_1075503204"/>
+      <w:bookmarkStart w:id="31" w:name="__DdeLink__3271_1075503204"/>
       <w:r>
         <w:rPr>
           <w:rFonts w:cs="Courier New" w:ascii="Courier New" w:hAnsi="Courier New"/>
@@ -3788,7 +3851,7 @@
         </w:rPr>
         <w:t>1996 - 2002 :</w:t>
       </w:r>
-      <w:bookmarkEnd w:id="30"/>
+      <w:bookmarkEnd w:id="31"/>
       <w:r>
         <w:rPr>
           <w:rFonts w:cs="Courier New" w:ascii="Courier New" w:hAnsi="Courier New"/>
@@ -4016,7 +4079,7 @@
         </w:rPr>
         <w:t xml:space="preserve">  </w:t>
       </w:r>
-      <w:bookmarkStart w:id="31" w:name="__DdeLink__493_6784512"/>
+      <w:bookmarkStart w:id="32" w:name="__DdeLink__493_6784512"/>
       <w:r>
         <w:rPr>
           <w:rFonts w:cs="Courier New" w:ascii="Courier New" w:hAnsi="Courier New"/>
@@ -4027,7 +4090,7 @@
         <w:br/>
         <w:t xml:space="preserve">    increase of compound selection business enterprise-wide</w:t>
       </w:r>
-      <w:bookmarkEnd w:id="31"/>
+      <w:bookmarkEnd w:id="32"/>
       <w:r>
         <w:rPr>
           <w:rFonts w:cs="Courier New" w:ascii="Courier New" w:hAnsi="Courier New"/>
@@ -4592,7 +4655,7 @@
       </w:r>
     </w:p>
     <w:sectPr>
-      <w:headerReference w:type="default" r:id="rId8"/>
+      <w:headerReference w:type="default" r:id="rId9"/>
       <w:type w:val="nextPage"/>
       <w:pgSz w:w="12240" w:h="15840"/>
       <w:pgMar w:left="1152" w:right="1152" w:header="432" w:top="1152" w:footer="0" w:bottom="1152" w:gutter="0"/>
@@ -4743,7 +4806,7 @@
     <w:pPr>
       <w:widowControl/>
       <w:suppressAutoHyphens w:val="true"/>
-      <w:overflowPunct w:val="true"/>
+      <w:overflowPunct w:val="false"/>
       <w:bidi w:val="0"/>
       <w:spacing w:lineRule="auto" w:line="252" w:before="0" w:after="160"/>
       <w:jc w:val="left"/>
@@ -5370,6 +5433,25 @@
       <w:szCs w:val="18"/>
     </w:rPr>
   </w:style>
+  <w:style w:type="character" w:styleId="ListLabel48">
+    <w:name w:val="ListLabel 48"/>
+    <w:qFormat/>
+    <w:rPr>
+      <w:rFonts w:ascii="Verdana" w:hAnsi="Verdana" w:cs="Verdana"/>
+      <w:sz w:val="20"/>
+      <w:szCs w:val="20"/>
+      <w:u w:val="none"/>
+    </w:rPr>
+  </w:style>
+  <w:style w:type="character" w:styleId="ListLabel49">
+    <w:name w:val="ListLabel 49"/>
+    <w:qFormat/>
+    <w:rPr>
+      <w:rFonts w:ascii="Courier New" w:hAnsi="Courier New" w:cs="Courier New"/>
+      <w:sz w:val="18"/>
+      <w:szCs w:val="18"/>
+    </w:rPr>
+  </w:style>
   <w:style w:type="paragraph" w:styleId="Heading">
     <w:name w:val="Heading"/>
     <w:basedOn w:val="Normal"/>

</xml_diff>

<commit_message>
fix for DB mentioned twice in tools list
</commit_message>
<xml_diff>
--- a/resume-latest.docx
+++ b/resume-latest.docx
@@ -902,9 +902,9 @@
         </w:rPr>
         <w:t xml:space="preserve">  </w:t>
       </w:r>
-      <w:bookmarkStart w:id="3" w:name="__DdeLink__490_3890165431"/>
+      <w:bookmarkStart w:id="3" w:name="__DdeLink__493_3890165431"/>
       <w:bookmarkStart w:id="4" w:name="__DdeLink__511_14018469831"/>
-      <w:bookmarkStart w:id="5" w:name="__DdeLink__493_3890165431"/>
+      <w:bookmarkStart w:id="5" w:name="__DdeLink__490_3890165431"/>
       <w:bookmarkStart w:id="6" w:name="__DdeLink__554_453225139"/>
       <w:r>
         <w:rPr>
@@ -988,6 +988,30 @@
         <w:t xml:space="preserve"> Vagrant, MySQL, DB2, Jenkins</w:t>
       </w:r>
       <w:bookmarkEnd w:id="8"/>
+    </w:p>
+    <w:p>
+      <w:pPr>
+        <w:pStyle w:val="PlainText"/>
+        <w:rPr/>
+      </w:pPr>
+      <w:r>
+        <w:rPr>
+          <w:rFonts w:cs="Courier New" w:ascii="Courier New" w:hAnsi="Courier New"/>
+          <w:sz w:val="18"/>
+          <w:szCs w:val="18"/>
+        </w:rPr>
+        <w:t xml:space="preserve">Platforms : </w:t>
+      </w:r>
+    </w:p>
+    <w:p>
+      <w:pPr>
+        <w:pStyle w:val="PlainText"/>
+        <w:rPr>
+          <w:rFonts w:ascii="Courier New" w:hAnsi="Courier New" w:cs="Courier New"/>
+          <w:b/>
+          <w:b/>
+        </w:rPr>
+      </w:pPr>
       <w:r>
         <w:rPr>
           <w:rFonts w:eastAsia="Courier New" w:cs="Courier New" w:ascii="Courier New" w:hAnsi="Courier New"/>
@@ -998,32 +1022,9 @@
           <w:sz w:val="18"/>
           <w:szCs w:val="18"/>
         </w:rPr>
-        <w:t>, DB2</w:t>
-      </w:r>
-    </w:p>
-    <w:p>
-      <w:pPr>
-        <w:pStyle w:val="PlainText"/>
-        <w:rPr/>
-      </w:pPr>
-      <w:r>
-        <w:rPr>
-          <w:rFonts w:cs="Courier New" w:ascii="Courier New" w:hAnsi="Courier New"/>
-          <w:sz w:val="18"/>
-          <w:szCs w:val="18"/>
-        </w:rPr>
-        <w:t xml:space="preserve">Platforms : </w:t>
-      </w:r>
-    </w:p>
-    <w:p>
-      <w:pPr>
-        <w:pStyle w:val="PlainText"/>
-        <w:rPr>
-          <w:rFonts w:ascii="Courier New" w:hAnsi="Courier New" w:cs="Courier New"/>
-          <w:b/>
-          <w:b/>
-        </w:rPr>
-      </w:pPr>
+        <w:t xml:space="preserve">  </w:t>
+      </w:r>
+      <w:bookmarkStart w:id="9" w:name="__DdeLink__560_453225139"/>
       <w:r>
         <w:rPr>
           <w:rFonts w:eastAsia="Courier New" w:cs="Courier New" w:ascii="Courier New" w:hAnsi="Courier New"/>
@@ -1034,12 +1035,114 @@
           <w:sz w:val="18"/>
           <w:szCs w:val="18"/>
         </w:rPr>
-        <w:t xml:space="preserve">  </w:t>
-      </w:r>
-      <w:bookmarkStart w:id="9" w:name="__DdeLink__560_453225139"/>
-      <w:r>
-        <w:rPr>
-          <w:rFonts w:eastAsia="Courier New" w:cs="Courier New" w:ascii="Courier New" w:hAnsi="Courier New"/>
+        <w:t>Windows 7 Pro, Ubuntu Linux, VirtualBox Linux dev environment, AS400</w:t>
+      </w:r>
+      <w:bookmarkEnd w:id="9"/>
+    </w:p>
+    <w:p>
+      <w:pPr>
+        <w:pStyle w:val="PlainText"/>
+        <w:rPr>
+          <w:rFonts w:eastAsia="Courier New"/>
+          <w:b w:val="false"/>
+          <w:b w:val="false"/>
+          <w:bCs w:val="false"/>
+          <w:i/>
+          <w:i/>
+          <w:sz w:val="18"/>
+          <w:szCs w:val="18"/>
+        </w:rPr>
+      </w:pPr>
+      <w:r>
+        <w:rPr>
+          <w:rFonts w:eastAsia="Courier New"/>
+          <w:b w:val="false"/>
+          <w:bCs w:val="false"/>
+          <w:i/>
+          <w:sz w:val="18"/>
+          <w:szCs w:val="18"/>
+        </w:rPr>
+      </w:r>
+    </w:p>
+    <w:p>
+      <w:pPr>
+        <w:pStyle w:val="PlainText"/>
+        <w:rPr/>
+      </w:pPr>
+      <w:r>
+        <w:rPr>
+          <w:rFonts w:cs="Courier New" w:ascii="Courier New" w:hAnsi="Courier New"/>
+          <w:b/>
+          <w:i/>
+          <w:sz w:val="20"/>
+          <w:szCs w:val="20"/>
+        </w:rPr>
+        <w:t>08/2017 – 02/2018 : Educational months – DevOps Staq, LLC – Yellville, AR</w:t>
+      </w:r>
+    </w:p>
+    <w:p>
+      <w:pPr>
+        <w:pStyle w:val="PlainText"/>
+        <w:rPr>
+          <w:b w:val="false"/>
+          <w:b w:val="false"/>
+          <w:bCs w:val="false"/>
+        </w:rPr>
+      </w:pPr>
+      <w:r>
+        <w:rPr>
+          <w:rFonts w:eastAsia="Courier New" w:cs="Courier New" w:ascii="Courier New" w:hAnsi="Courier New"/>
+          <w:b w:val="false"/>
+          <w:bCs w:val="false"/>
+          <w:i/>
+          <w:sz w:val="18"/>
+          <w:szCs w:val="18"/>
+        </w:rPr>
+        <w:t xml:space="preserve">  </w:t>
+      </w:r>
+      <w:r>
+        <w:rPr>
+          <w:rFonts w:eastAsia="Courier New" w:cs="Courier New" w:ascii="Courier New" w:hAnsi="Courier New"/>
+          <w:b w:val="false"/>
+          <w:bCs w:val="false"/>
+          <w:i/>
+          <w:sz w:val="18"/>
+          <w:szCs w:val="18"/>
+        </w:rPr>
+        <w:t>Self education</w:t>
+      </w:r>
+    </w:p>
+    <w:p>
+      <w:pPr>
+        <w:pStyle w:val="PlainText"/>
+        <w:rPr>
+          <w:b w:val="false"/>
+          <w:b w:val="false"/>
+          <w:bCs w:val="false"/>
+        </w:rPr>
+      </w:pPr>
+      <w:r>
+        <w:rPr>
+          <w:rFonts w:eastAsia="Courier New" w:cs="Courier New" w:ascii="Courier New" w:hAnsi="Courier New"/>
+          <w:b w:val="false"/>
+          <w:bCs w:val="false"/>
+          <w:i/>
+          <w:sz w:val="18"/>
+          <w:szCs w:val="18"/>
+        </w:rPr>
+        <w:t>Responsibilities :</w:t>
+      </w:r>
+    </w:p>
+    <w:p>
+      <w:pPr>
+        <w:pStyle w:val="PlainText"/>
+        <w:rPr/>
+      </w:pPr>
+      <w:bookmarkStart w:id="10" w:name="__DdeLink__502_872848759"/>
+      <w:bookmarkStart w:id="11" w:name="__DdeLink__565_453225139"/>
+      <w:r>
+        <w:rPr>
+          <w:rFonts w:cs="Courier New" w:ascii="Courier New" w:hAnsi="Courier New"/>
           <w:b w:val="false"/>
           <w:bCs w:val="false"/>
           <w:i w:val="false"/>
@@ -1047,111 +1150,8 @@
           <w:sz w:val="18"/>
           <w:szCs w:val="18"/>
         </w:rPr>
-        <w:t>Windows 7 Pro, Ubuntu Linux, VirtualBox Linux dev environment, AS400</w:t>
-      </w:r>
-      <w:bookmarkEnd w:id="9"/>
-    </w:p>
-    <w:p>
-      <w:pPr>
-        <w:pStyle w:val="PlainText"/>
-        <w:rPr>
-          <w:rFonts w:eastAsia="Courier New"/>
-          <w:b w:val="false"/>
-          <w:b w:val="false"/>
-          <w:bCs w:val="false"/>
-          <w:i/>
-          <w:i/>
-          <w:sz w:val="18"/>
-          <w:szCs w:val="18"/>
-        </w:rPr>
-      </w:pPr>
-      <w:r>
-        <w:rPr>
-          <w:rFonts w:eastAsia="Courier New"/>
-          <w:b w:val="false"/>
-          <w:bCs w:val="false"/>
-          <w:i/>
-          <w:sz w:val="18"/>
-          <w:szCs w:val="18"/>
-        </w:rPr>
-      </w:r>
-    </w:p>
-    <w:p>
-      <w:pPr>
-        <w:pStyle w:val="PlainText"/>
-        <w:rPr/>
-      </w:pPr>
-      <w:r>
-        <w:rPr>
-          <w:rFonts w:cs="Courier New" w:ascii="Courier New" w:hAnsi="Courier New"/>
-          <w:b/>
-          <w:i/>
-          <w:sz w:val="20"/>
-          <w:szCs w:val="20"/>
-        </w:rPr>
-        <w:t>08/2017 – 02/2018 : Educational months – DevOps Staq, LLC – Yellville, AR</w:t>
-      </w:r>
-    </w:p>
-    <w:p>
-      <w:pPr>
-        <w:pStyle w:val="PlainText"/>
-        <w:rPr>
-          <w:b w:val="false"/>
-          <w:b w:val="false"/>
-          <w:bCs w:val="false"/>
-        </w:rPr>
-      </w:pPr>
-      <w:r>
-        <w:rPr>
-          <w:rFonts w:eastAsia="Courier New" w:cs="Courier New" w:ascii="Courier New" w:hAnsi="Courier New"/>
-          <w:b w:val="false"/>
-          <w:bCs w:val="false"/>
-          <w:i/>
-          <w:sz w:val="18"/>
-          <w:szCs w:val="18"/>
-        </w:rPr>
-        <w:t xml:space="preserve">  </w:t>
-      </w:r>
-      <w:r>
-        <w:rPr>
-          <w:rFonts w:eastAsia="Courier New" w:cs="Courier New" w:ascii="Courier New" w:hAnsi="Courier New"/>
-          <w:b w:val="false"/>
-          <w:bCs w:val="false"/>
-          <w:i/>
-          <w:sz w:val="18"/>
-          <w:szCs w:val="18"/>
-        </w:rPr>
-        <w:t>Self education</w:t>
-      </w:r>
-    </w:p>
-    <w:p>
-      <w:pPr>
-        <w:pStyle w:val="PlainText"/>
-        <w:rPr>
-          <w:b w:val="false"/>
-          <w:b w:val="false"/>
-          <w:bCs w:val="false"/>
-        </w:rPr>
-      </w:pPr>
-      <w:r>
-        <w:rPr>
-          <w:rFonts w:eastAsia="Courier New" w:cs="Courier New" w:ascii="Courier New" w:hAnsi="Courier New"/>
-          <w:b w:val="false"/>
-          <w:bCs w:val="false"/>
-          <w:i/>
-          <w:sz w:val="18"/>
-          <w:szCs w:val="18"/>
-        </w:rPr>
-        <w:t>Responsibilities :</w:t>
-      </w:r>
-    </w:p>
-    <w:p>
-      <w:pPr>
-        <w:pStyle w:val="PlainText"/>
-        <w:rPr/>
-      </w:pPr>
-      <w:bookmarkStart w:id="10" w:name="__DdeLink__565_453225139"/>
-      <w:bookmarkStart w:id="11" w:name="__DdeLink__502_872848759"/>
+        <w:t xml:space="preserve">  </w:t>
+      </w:r>
       <w:r>
         <w:rPr>
           <w:rFonts w:cs="Courier New" w:ascii="Courier New" w:hAnsi="Courier New"/>
@@ -1162,18 +1162,6 @@
           <w:sz w:val="18"/>
           <w:szCs w:val="18"/>
         </w:rPr>
-        <w:t xml:space="preserve">  </w:t>
-      </w:r>
-      <w:r>
-        <w:rPr>
-          <w:rFonts w:cs="Courier New" w:ascii="Courier New" w:hAnsi="Courier New"/>
-          <w:b w:val="false"/>
-          <w:bCs w:val="false"/>
-          <w:i w:val="false"/>
-          <w:iCs w:val="false"/>
-          <w:sz w:val="18"/>
-          <w:szCs w:val="18"/>
-        </w:rPr>
         <w:t>Took a 6 months sabbatical to re-educate/update my skillset on the c</w:t>
       </w:r>
       <w:r>
@@ -1644,8 +1632,8 @@
         </w:rPr>
         <w:t xml:space="preserve">  </w:t>
       </w:r>
-      <w:bookmarkStart w:id="20" w:name="__DdeLink__493_389016543"/>
-      <w:bookmarkStart w:id="21" w:name="__DdeLink__511_1401846983"/>
+      <w:bookmarkStart w:id="20" w:name="__DdeLink__511_1401846983"/>
+      <w:bookmarkStart w:id="21" w:name="__DdeLink__493_389016543"/>
       <w:bookmarkStart w:id="22" w:name="__DdeLink__490_389016543"/>
       <w:r>
         <w:rPr>
@@ -4819,7 +4807,7 @@
     <w:pPr>
       <w:widowControl/>
       <w:suppressAutoHyphens w:val="true"/>
-      <w:overflowPunct w:val="false"/>
+      <w:overflowPunct w:val="true"/>
       <w:bidi w:val="0"/>
       <w:spacing w:lineRule="auto" w:line="252" w:before="0" w:after="160"/>
       <w:jc w:val="left"/>
@@ -5529,6 +5517,38 @@
       <w:szCs w:val="18"/>
     </w:rPr>
   </w:style>
+  <w:style w:type="character" w:styleId="ListLabel56">
+    <w:name w:val="ListLabel 56"/>
+    <w:qFormat/>
+    <w:rPr>
+      <w:rFonts w:ascii="Verdana" w:hAnsi="Verdana" w:cs="Verdana"/>
+      <w:sz w:val="20"/>
+      <w:szCs w:val="20"/>
+      <w:u w:val="none"/>
+    </w:rPr>
+  </w:style>
+  <w:style w:type="character" w:styleId="ListLabel57">
+    <w:name w:val="ListLabel 57"/>
+    <w:qFormat/>
+    <w:rPr>
+      <w:rFonts w:ascii="Courier New" w:hAnsi="Courier New" w:cs="Courier New"/>
+      <w:sz w:val="18"/>
+      <w:szCs w:val="18"/>
+    </w:rPr>
+  </w:style>
+  <w:style w:type="character" w:styleId="ListLabel58">
+    <w:name w:val="ListLabel 58"/>
+    <w:qFormat/>
+    <w:rPr>
+      <w:rFonts w:ascii="Courier New" w:hAnsi="Courier New" w:eastAsia="Courier New" w:cs="Courier New"/>
+      <w:b w:val="false"/>
+      <w:bCs w:val="false"/>
+      <w:i w:val="false"/>
+      <w:iCs w:val="false"/>
+      <w:sz w:val="18"/>
+      <w:szCs w:val="18"/>
+    </w:rPr>
+  </w:style>
   <w:style w:type="paragraph" w:styleId="Heading">
     <w:name w:val="Heading"/>
     <w:basedOn w:val="Normal"/>

</xml_diff>

<commit_message>
skill updates - removed AngularJS
</commit_message>
<xml_diff>
--- a/resume-latest.docx
+++ b/resume-latest.docx
@@ -23,7 +23,7 @@
           <w:sz w:val="28"/>
           <w:szCs w:val="28"/>
         </w:rPr>
-        <w:t>|  Sr. Software Developer</w:t>
+        <w:t>|  Sr. Software Engineer – full stack</w:t>
       </w:r>
     </w:p>
     <w:p>
@@ -55,7 +55,7 @@
         <w:tab/>
         <w:tab/>
         <w:tab/>
-        <w:t xml:space="preserve">    </w:t>
+        <w:t xml:space="preserve">       </w:t>
       </w:r>
       <w:r>
         <w:rPr>
@@ -402,7 +402,12 @@
           <w:sz w:val="18"/>
           <w:szCs w:val="18"/>
         </w:rPr>
-        <w:t>Automation and monitoring (incl. Vagrant, Jenkins)            3 years</w:t>
+        <w:t>Automation and monitoring</w:t>
+        <w:tab/>
+        <w:tab/>
+        <w:tab/>
+        <w:tab/>
+        <w:t xml:space="preserve">            3 years</w:t>
       </w:r>
     </w:p>
     <w:p>
@@ -616,24 +621,7 @@
           <w:sz w:val="18"/>
           <w:szCs w:val="18"/>
         </w:rPr>
-        <w:t>Ansible, Chef, Docker, NodeJS                                 1 year</w:t>
-      </w:r>
-    </w:p>
-    <w:p>
-      <w:pPr>
-        <w:pStyle w:val="PlainText"/>
-        <w:rPr>
-          <w:rFonts w:ascii="Courier New" w:hAnsi="Courier New" w:cs="Courier New"/>
-          <w:sz w:val="18"/>
-          <w:szCs w:val="18"/>
-        </w:rPr>
-      </w:pPr>
-      <w:r>
-        <w:rPr>
-          <w:rFonts w:cs="Courier New" w:ascii="Courier New" w:hAnsi="Courier New"/>
-          <w:sz w:val="18"/>
-          <w:szCs w:val="18"/>
-        </w:rPr>
+        <w:t>Ansible, Chef, Docker, NodeJS, Vagrant, Jenkins               1+ year</w:t>
       </w:r>
     </w:p>
     <w:p>
@@ -902,10 +890,7 @@
         </w:rPr>
         <w:t xml:space="preserve">  </w:t>
       </w:r>
-      <w:bookmarkStart w:id="3" w:name="__DdeLink__493_3890165431"/>
-      <w:bookmarkStart w:id="4" w:name="__DdeLink__511_14018469831"/>
-      <w:bookmarkStart w:id="5" w:name="__DdeLink__490_3890165431"/>
-      <w:bookmarkStart w:id="6" w:name="__DdeLink__554_453225139"/>
+      <w:bookmarkStart w:id="3" w:name="__DdeLink__554_453225139"/>
       <w:r>
         <w:rPr>
           <w:rFonts w:eastAsia="Courier New" w:cs="Courier New" w:ascii="Courier New" w:hAnsi="Courier New"/>
@@ -916,9 +901,9 @@
           <w:sz w:val="18"/>
           <w:szCs w:val="18"/>
         </w:rPr>
-        <w:t>PHP5 &amp; 7, Laravel4 &amp; 5, NodeJS, AngularJS, Vue2.js, Yarn, Webpack</w:t>
-      </w:r>
-      <w:bookmarkEnd w:id="6"/>
+        <w:t>PHP5 &amp; 7, Laravel4 &amp; 5, NodeJS, Vue2.js, Yarn, Webpack</w:t>
+      </w:r>
+      <w:bookmarkEnd w:id="3"/>
       <w:r>
         <w:rPr>
           <w:rFonts w:eastAsia="Courier New" w:cs="Courier New" w:ascii="Courier New" w:hAnsi="Courier New"/>
@@ -931,7 +916,7 @@
         </w:rPr>
         <w:t xml:space="preserve">, </w:t>
       </w:r>
-      <w:bookmarkStart w:id="7" w:name="__DdeLink__556_453225139"/>
+      <w:bookmarkStart w:id="4" w:name="__DdeLink__556_453225139"/>
       <w:r>
         <w:rPr>
           <w:rFonts w:eastAsia="Courier New" w:cs="Courier New" w:ascii="Courier New" w:hAnsi="Courier New"/>
@@ -944,7 +929,7 @@
         </w:rPr>
         <w:t>JSON, JQuery, NginX</w:t>
       </w:r>
-      <w:bookmarkEnd w:id="7"/>
+      <w:bookmarkEnd w:id="4"/>
       <w:r>
         <w:rPr>
           <w:rFonts w:eastAsia="Courier New" w:cs="Courier New" w:ascii="Courier New" w:hAnsi="Courier New"/>
@@ -955,11 +940,9 @@
           <w:sz w:val="18"/>
           <w:szCs w:val="18"/>
         </w:rPr>
-        <w:t>,</w:t>
-        <w:br/>
-        <w:t xml:space="preserve">  </w:t>
-      </w:r>
-      <w:bookmarkStart w:id="8" w:name="__DdeLink__558_453225139"/>
+        <w:t xml:space="preserve">, </w:t>
+      </w:r>
+      <w:bookmarkStart w:id="5" w:name="__DdeLink__558_453225139"/>
       <w:r>
         <w:rPr>
           <w:rFonts w:eastAsia="Courier New" w:cs="Courier New" w:ascii="Courier New" w:hAnsi="Courier New"/>
@@ -970,11 +953,14 @@
           <w:sz w:val="18"/>
           <w:szCs w:val="18"/>
         </w:rPr>
-        <w:t>GitLab, VirtualBox,</w:t>
-      </w:r>
-      <w:bookmarkEnd w:id="3"/>
-      <w:bookmarkEnd w:id="4"/>
-      <w:bookmarkEnd w:id="5"/>
+        <w:t>GitLab,</w:t>
+      </w:r>
+    </w:p>
+    <w:p>
+      <w:pPr>
+        <w:pStyle w:val="PlainText"/>
+        <w:rPr/>
+      </w:pPr>
       <w:r>
         <w:rPr>
           <w:rFonts w:eastAsia="Courier New" w:cs="Courier New" w:ascii="Courier New" w:hAnsi="Courier New"/>
@@ -985,33 +971,11 @@
           <w:sz w:val="18"/>
           <w:szCs w:val="18"/>
         </w:rPr>
-        <w:t xml:space="preserve"> Vagrant, MySQL, DB2, Jenkins</w:t>
-      </w:r>
-      <w:bookmarkEnd w:id="8"/>
-    </w:p>
-    <w:p>
-      <w:pPr>
-        <w:pStyle w:val="PlainText"/>
-        <w:rPr/>
-      </w:pPr>
-      <w:r>
-        <w:rPr>
-          <w:rFonts w:cs="Courier New" w:ascii="Courier New" w:hAnsi="Courier New"/>
-          <w:sz w:val="18"/>
-          <w:szCs w:val="18"/>
-        </w:rPr>
-        <w:t xml:space="preserve">Platforms : </w:t>
-      </w:r>
-    </w:p>
-    <w:p>
-      <w:pPr>
-        <w:pStyle w:val="PlainText"/>
-        <w:rPr>
-          <w:rFonts w:ascii="Courier New" w:hAnsi="Courier New" w:cs="Courier New"/>
-          <w:b/>
-          <w:b/>
-        </w:rPr>
-      </w:pPr>
+        <w:t xml:space="preserve">  </w:t>
+      </w:r>
+      <w:bookmarkStart w:id="6" w:name="__DdeLink__490_3890165431"/>
+      <w:bookmarkStart w:id="7" w:name="__DdeLink__511_14018469831"/>
+      <w:bookmarkStart w:id="8" w:name="__DdeLink__493_3890165431"/>
       <w:r>
         <w:rPr>
           <w:rFonts w:eastAsia="Courier New" w:cs="Courier New" w:ascii="Courier New" w:hAnsi="Courier New"/>
@@ -1022,9 +986,11 @@
           <w:sz w:val="18"/>
           <w:szCs w:val="18"/>
         </w:rPr>
-        <w:t xml:space="preserve">  </w:t>
-      </w:r>
-      <w:bookmarkStart w:id="9" w:name="__DdeLink__560_453225139"/>
+        <w:t>VirtualBox,</w:t>
+      </w:r>
+      <w:bookmarkEnd w:id="6"/>
+      <w:bookmarkEnd w:id="7"/>
+      <w:bookmarkEnd w:id="8"/>
       <w:r>
         <w:rPr>
           <w:rFonts w:eastAsia="Courier New" w:cs="Courier New" w:ascii="Courier New" w:hAnsi="Courier New"/>
@@ -1035,6 +1001,56 @@
           <w:sz w:val="18"/>
           <w:szCs w:val="18"/>
         </w:rPr>
+        <w:t xml:space="preserve"> Vagrant, MySQL, DB2, Jenkins</w:t>
+      </w:r>
+      <w:bookmarkEnd w:id="5"/>
+    </w:p>
+    <w:p>
+      <w:pPr>
+        <w:pStyle w:val="PlainText"/>
+        <w:rPr/>
+      </w:pPr>
+      <w:r>
+        <w:rPr>
+          <w:rFonts w:cs="Courier New" w:ascii="Courier New" w:hAnsi="Courier New"/>
+          <w:sz w:val="18"/>
+          <w:szCs w:val="18"/>
+        </w:rPr>
+        <w:t xml:space="preserve">Platforms : </w:t>
+      </w:r>
+    </w:p>
+    <w:p>
+      <w:pPr>
+        <w:pStyle w:val="PlainText"/>
+        <w:rPr>
+          <w:rFonts w:ascii="Courier New" w:hAnsi="Courier New" w:cs="Courier New"/>
+          <w:b/>
+          <w:b/>
+        </w:rPr>
+      </w:pPr>
+      <w:r>
+        <w:rPr>
+          <w:rFonts w:eastAsia="Courier New" w:cs="Courier New" w:ascii="Courier New" w:hAnsi="Courier New"/>
+          <w:b w:val="false"/>
+          <w:bCs w:val="false"/>
+          <w:i w:val="false"/>
+          <w:iCs w:val="false"/>
+          <w:sz w:val="18"/>
+          <w:szCs w:val="18"/>
+        </w:rPr>
+        <w:t xml:space="preserve">  </w:t>
+      </w:r>
+      <w:bookmarkStart w:id="9" w:name="__DdeLink__560_453225139"/>
+      <w:r>
+        <w:rPr>
+          <w:rFonts w:eastAsia="Courier New" w:cs="Courier New" w:ascii="Courier New" w:hAnsi="Courier New"/>
+          <w:b w:val="false"/>
+          <w:bCs w:val="false"/>
+          <w:i w:val="false"/>
+          <w:iCs w:val="false"/>
+          <w:sz w:val="18"/>
+          <w:szCs w:val="18"/>
+        </w:rPr>
         <w:t>Windows 7 Pro, Ubuntu Linux, VirtualBox Linux dev environment, AS400</w:t>
       </w:r>
       <w:bookmarkEnd w:id="9"/>
@@ -1138,8 +1154,8 @@
         <w:pStyle w:val="PlainText"/>
         <w:rPr/>
       </w:pPr>
-      <w:bookmarkStart w:id="10" w:name="__DdeLink__502_872848759"/>
-      <w:bookmarkStart w:id="11" w:name="__DdeLink__565_453225139"/>
+      <w:bookmarkStart w:id="10" w:name="__DdeLink__565_453225139"/>
+      <w:bookmarkStart w:id="11" w:name="__DdeLink__502_872848759"/>
       <w:r>
         <w:rPr>
           <w:rFonts w:cs="Courier New" w:ascii="Courier New" w:hAnsi="Courier New"/>
@@ -1214,7 +1230,26 @@
           <w:sz w:val="18"/>
           <w:szCs w:val="18"/>
         </w:rPr>
-        <w:t>Sideprojects :</w:t>
+        <w:t>Sideprojects (</w:t>
+      </w:r>
+      <w:hyperlink r:id="rId7">
+        <w:r>
+          <w:rPr>
+            <w:rStyle w:val="InternetLink"/>
+            <w:rFonts w:cs="Courier New" w:ascii="Courier New" w:hAnsi="Courier New"/>
+            <w:sz w:val="18"/>
+            <w:szCs w:val="18"/>
+          </w:rPr>
+          <w:t>bitbucket repo</w:t>
+        </w:r>
+      </w:hyperlink>
+      <w:r>
+        <w:rPr>
+          <w:rFonts w:cs="Courier New" w:ascii="Courier New" w:hAnsi="Courier New"/>
+          <w:sz w:val="18"/>
+          <w:szCs w:val="18"/>
+        </w:rPr>
+        <w:t>):</w:t>
       </w:r>
     </w:p>
     <w:p>
@@ -1495,6 +1530,44 @@
       <w:pPr>
         <w:pStyle w:val="PlainText"/>
         <w:rPr>
+          <w:rFonts w:ascii="Courier New" w:hAnsi="Courier New"/>
+          <w:sz w:val="18"/>
+          <w:szCs w:val="18"/>
+        </w:rPr>
+      </w:pPr>
+      <w:r>
+        <w:rPr>
+          <w:rFonts w:cs="Courier New" w:ascii="Courier New" w:hAnsi="Courier New"/>
+          <w:i/>
+          <w:sz w:val="18"/>
+          <w:szCs w:val="18"/>
+        </w:rPr>
+        <w:t xml:space="preserve">  </w:t>
+      </w:r>
+      <w:r>
+        <w:rPr>
+          <w:rFonts w:cs="Courier New" w:ascii="Courier New" w:hAnsi="Courier New"/>
+          <w:i/>
+          <w:sz w:val="18"/>
+          <w:szCs w:val="18"/>
+        </w:rPr>
+        <w:t>Contributed to the initial development of an HTTP Poller</w:t>
+      </w:r>
+      <w:r>
+        <w:rPr>
+          <w:rFonts w:ascii="Courier New" w:hAnsi="Courier New"/>
+          <w:sz w:val="18"/>
+          <w:szCs w:val="18"/>
+        </w:rPr>
+        <w:t xml:space="preserve"> endpoint service using Tornado</w:t>
+        <w:br/>
+        <w:t xml:space="preserve">  asynchronous python framework, together with RabbitMQ as its messaging system.</w:t>
+      </w:r>
+    </w:p>
+    <w:p>
+      <w:pPr>
+        <w:pStyle w:val="PlainText"/>
+        <w:rPr>
           <w:rFonts w:ascii="Courier New" w:hAnsi="Courier New" w:cs="Courier New"/>
           <w:i/>
           <w:i/>
@@ -1632,8 +1705,16 @@
         </w:rPr>
         <w:t xml:space="preserve">  </w:t>
       </w:r>
-      <w:bookmarkStart w:id="20" w:name="__DdeLink__511_1401846983"/>
-      <w:bookmarkStart w:id="21" w:name="__DdeLink__493_389016543"/>
+      <w:r>
+        <w:rPr>
+          <w:rFonts w:eastAsia="Courier New" w:cs="Courier New" w:ascii="Courier New" w:hAnsi="Courier New"/>
+          <w:sz w:val="18"/>
+          <w:szCs w:val="18"/>
+        </w:rPr>
+        <w:t>Python 3</w:t>
+      </w:r>
+      <w:bookmarkStart w:id="20" w:name="__DdeLink__493_389016543"/>
+      <w:bookmarkStart w:id="21" w:name="__DdeLink__511_1401846983"/>
       <w:bookmarkStart w:id="22" w:name="__DdeLink__490_389016543"/>
       <w:r>
         <w:rPr>
@@ -1641,9 +1722,25 @@
           <w:sz w:val="18"/>
           <w:szCs w:val="18"/>
         </w:rPr>
-        <w:t>PHP, Perl, C, shell scripts, Yii PHP Framework, JSON, JQuery, Apache, Git, ZeroMQ,</w:t>
-        <w:br/>
-        <w:t xml:space="preserve">  VirtualBox, Docke</w:t>
+        <w:t xml:space="preserve">, Perl, PHP, </w:t>
+      </w:r>
+      <w:r>
+        <w:rPr>
+          <w:rFonts w:eastAsia="Courier New" w:cs="Courier New" w:ascii="Courier New" w:hAnsi="Courier New"/>
+          <w:sz w:val="18"/>
+          <w:szCs w:val="18"/>
+        </w:rPr>
+        <w:t xml:space="preserve">Ruby on Rails, </w:t>
+      </w:r>
+      <w:r>
+        <w:rPr>
+          <w:rFonts w:cs="Courier New" w:ascii="Courier New" w:hAnsi="Courier New"/>
+          <w:sz w:val="18"/>
+          <w:szCs w:val="18"/>
+        </w:rPr>
+        <w:t>C, shell scripts, Yii PHP Framework, JSON, Jquery,</w:t>
+        <w:br/>
+        <w:t xml:space="preserve">  Apache, Git, ZeroMQ, VirtualBox, Docke</w:t>
       </w:r>
       <w:bookmarkEnd w:id="22"/>
       <w:r>
@@ -1652,7 +1749,7 @@
           <w:sz w:val="18"/>
           <w:szCs w:val="18"/>
         </w:rPr>
-        <w:t>r, Ruby on Rails, Python,</w:t>
+        <w:t>r,</w:t>
       </w:r>
       <w:bookmarkEnd w:id="20"/>
       <w:bookmarkEnd w:id="21"/>
@@ -2361,6 +2458,23 @@
         <w:pStyle w:val="PlainText"/>
         <w:rPr>
           <w:rFonts w:ascii="Courier New" w:hAnsi="Courier New" w:cs="Courier New"/>
+          <w:sz w:val="18"/>
+          <w:szCs w:val="18"/>
+        </w:rPr>
+      </w:pPr>
+      <w:r>
+        <w:rPr>
+          <w:rFonts w:cs="Courier New" w:ascii="Courier New" w:hAnsi="Courier New"/>
+          <w:sz w:val="18"/>
+          <w:szCs w:val="18"/>
+        </w:rPr>
+      </w:r>
+    </w:p>
+    <w:p>
+      <w:pPr>
+        <w:pStyle w:val="PlainText"/>
+        <w:rPr>
+          <w:rFonts w:ascii="Courier New" w:hAnsi="Courier New" w:cs="Courier New"/>
           <w:b/>
           <w:b/>
           <w:i/>
@@ -3535,23 +3649,6 @@
         <w:pStyle w:val="PlainText"/>
         <w:rPr>
           <w:rFonts w:ascii="Courier New" w:hAnsi="Courier New" w:cs="Courier New"/>
-          <w:sz w:val="18"/>
-          <w:szCs w:val="18"/>
-        </w:rPr>
-      </w:pPr>
-      <w:r>
-        <w:rPr>
-          <w:rFonts w:cs="Courier New" w:ascii="Courier New" w:hAnsi="Courier New"/>
-          <w:sz w:val="18"/>
-          <w:szCs w:val="18"/>
-        </w:rPr>
-      </w:r>
-    </w:p>
-    <w:p>
-      <w:pPr>
-        <w:pStyle w:val="PlainText"/>
-        <w:rPr>
-          <w:rFonts w:ascii="Courier New" w:hAnsi="Courier New" w:cs="Courier New"/>
           <w:b/>
           <w:b/>
           <w:i/>
@@ -3677,7 +3774,7 @@
         </w:rPr>
         <w:t xml:space="preserve">Examples:  </w:t>
       </w:r>
-      <w:hyperlink r:id="rId7">
+      <w:hyperlink r:id="rId8">
         <w:r>
           <w:rPr>
             <w:rStyle w:val="InternetLink"/>
@@ -3710,7 +3807,7 @@
         </w:rPr>
         <w:t xml:space="preserve">             </w:t>
       </w:r>
-      <w:hyperlink r:id="rId8">
+      <w:hyperlink r:id="rId9">
         <w:r>
           <w:rPr>
             <w:rStyle w:val="InternetLink"/>
@@ -3822,23 +3919,6 @@
     <w:p>
       <w:pPr>
         <w:pStyle w:val="PlainText"/>
-        <w:rPr>
-          <w:rFonts w:ascii="Courier New" w:hAnsi="Courier New" w:cs="Courier New"/>
-          <w:sz w:val="18"/>
-          <w:szCs w:val="18"/>
-        </w:rPr>
-      </w:pPr>
-      <w:r>
-        <w:rPr>
-          <w:rFonts w:cs="Courier New" w:ascii="Courier New" w:hAnsi="Courier New"/>
-          <w:sz w:val="18"/>
-          <w:szCs w:val="18"/>
-        </w:rPr>
-      </w:r>
-    </w:p>
-    <w:p>
-      <w:pPr>
-        <w:pStyle w:val="PlainText"/>
         <w:rPr/>
       </w:pPr>
       <w:bookmarkStart w:id="31" w:name="__DdeLink__3271_1075503204"/>
@@ -4566,26 +4646,7 @@
           <w:sz w:val="18"/>
           <w:szCs w:val="18"/>
         </w:rPr>
-        <w:t>NodeJS, Flask, MongoDB</w:t>
-      </w:r>
-    </w:p>
-    <w:p>
-      <w:pPr>
-        <w:pStyle w:val="PlainText"/>
-        <w:ind w:left="0" w:right="0" w:firstLine="720"/>
-        <w:rPr>
-          <w:rFonts w:ascii="Courier New" w:hAnsi="Courier New" w:cs="Courier New"/>
-          <w:sz w:val="18"/>
-          <w:szCs w:val="18"/>
-        </w:rPr>
-      </w:pPr>
-      <w:r>
-        <w:rPr>
-          <w:rFonts w:cs="Courier New" w:ascii="Courier New" w:hAnsi="Courier New"/>
-          <w:sz w:val="18"/>
-          <w:szCs w:val="18"/>
-        </w:rPr>
-        <w:t>Spanish language</w:t>
+        <w:t>NodeJS, Flask, MongoDB, Automation with AWS</w:t>
       </w:r>
     </w:p>
     <w:p>
@@ -4656,10 +4717,10 @@
       </w:r>
     </w:p>
     <w:sectPr>
-      <w:headerReference w:type="default" r:id="rId9"/>
+      <w:headerReference w:type="default" r:id="rId10"/>
       <w:type w:val="nextPage"/>
       <w:pgSz w:w="12240" w:h="15840"/>
-      <w:pgMar w:left="1152" w:right="1152" w:header="432" w:top="1152" w:footer="0" w:bottom="1152" w:gutter="0"/>
+      <w:pgMar w:left="1152" w:right="1152" w:header="432" w:top="1152" w:footer="720" w:bottom="1152" w:gutter="0"/>
       <w:pgNumType w:fmt="decimal"/>
       <w:formProt w:val="false"/>
       <w:textDirection w:val="lrTb"/>
@@ -4807,7 +4868,7 @@
     <w:pPr>
       <w:widowControl/>
       <w:suppressAutoHyphens w:val="true"/>
-      <w:overflowPunct w:val="true"/>
+      <w:overflowPunct w:val="false"/>
       <w:bidi w:val="0"/>
       <w:spacing w:lineRule="auto" w:line="252" w:before="0" w:after="160"/>
       <w:jc w:val="left"/>
@@ -5549,6 +5610,166 @@
       <w:szCs w:val="18"/>
     </w:rPr>
   </w:style>
+  <w:style w:type="character" w:styleId="ListLabel59">
+    <w:name w:val="ListLabel 59"/>
+    <w:qFormat/>
+    <w:rPr>
+      <w:rFonts w:ascii="Verdana" w:hAnsi="Verdana" w:cs="Verdana"/>
+      <w:sz w:val="20"/>
+      <w:szCs w:val="20"/>
+      <w:u w:val="none"/>
+    </w:rPr>
+  </w:style>
+  <w:style w:type="character" w:styleId="ListLabel60">
+    <w:name w:val="ListLabel 60"/>
+    <w:qFormat/>
+    <w:rPr>
+      <w:rFonts w:ascii="Courier New" w:hAnsi="Courier New" w:cs="Courier New"/>
+      <w:sz w:val="18"/>
+      <w:szCs w:val="18"/>
+    </w:rPr>
+  </w:style>
+  <w:style w:type="character" w:styleId="ListLabel61">
+    <w:name w:val="ListLabel 61"/>
+    <w:qFormat/>
+    <w:rPr>
+      <w:rFonts w:ascii="Courier New" w:hAnsi="Courier New" w:eastAsia="Courier New" w:cs="Courier New"/>
+      <w:b w:val="false"/>
+      <w:bCs w:val="false"/>
+      <w:i w:val="false"/>
+      <w:iCs w:val="false"/>
+      <w:sz w:val="18"/>
+      <w:szCs w:val="18"/>
+    </w:rPr>
+  </w:style>
+  <w:style w:type="character" w:styleId="ListLabel62">
+    <w:name w:val="ListLabel 62"/>
+    <w:qFormat/>
+    <w:rPr>
+      <w:rFonts w:ascii="Verdana" w:hAnsi="Verdana" w:cs="Verdana"/>
+      <w:sz w:val="20"/>
+      <w:szCs w:val="20"/>
+      <w:u w:val="none"/>
+    </w:rPr>
+  </w:style>
+  <w:style w:type="character" w:styleId="ListLabel63">
+    <w:name w:val="ListLabel 63"/>
+    <w:qFormat/>
+    <w:rPr>
+      <w:rFonts w:ascii="Courier New" w:hAnsi="Courier New" w:cs="Courier New"/>
+      <w:sz w:val="18"/>
+      <w:szCs w:val="18"/>
+    </w:rPr>
+  </w:style>
+  <w:style w:type="character" w:styleId="ListLabel64">
+    <w:name w:val="ListLabel 64"/>
+    <w:qFormat/>
+    <w:rPr>
+      <w:rFonts w:ascii="Courier New" w:hAnsi="Courier New" w:eastAsia="Courier New" w:cs="Courier New"/>
+      <w:b w:val="false"/>
+      <w:bCs w:val="false"/>
+      <w:i w:val="false"/>
+      <w:iCs w:val="false"/>
+      <w:sz w:val="18"/>
+      <w:szCs w:val="18"/>
+    </w:rPr>
+  </w:style>
+  <w:style w:type="character" w:styleId="ListLabel65">
+    <w:name w:val="ListLabel 65"/>
+    <w:qFormat/>
+    <w:rPr>
+      <w:rFonts w:ascii="Verdana" w:hAnsi="Verdana" w:cs="Verdana"/>
+      <w:sz w:val="20"/>
+      <w:szCs w:val="20"/>
+      <w:u w:val="none"/>
+    </w:rPr>
+  </w:style>
+  <w:style w:type="character" w:styleId="ListLabel66">
+    <w:name w:val="ListLabel 66"/>
+    <w:qFormat/>
+    <w:rPr>
+      <w:rFonts w:ascii="Courier New" w:hAnsi="Courier New" w:cs="Courier New"/>
+      <w:sz w:val="18"/>
+      <w:szCs w:val="18"/>
+    </w:rPr>
+  </w:style>
+  <w:style w:type="character" w:styleId="ListLabel67">
+    <w:name w:val="ListLabel 67"/>
+    <w:qFormat/>
+    <w:rPr>
+      <w:rFonts w:ascii="Courier New" w:hAnsi="Courier New" w:eastAsia="Courier New" w:cs="Courier New"/>
+      <w:b w:val="false"/>
+      <w:bCs w:val="false"/>
+      <w:i w:val="false"/>
+      <w:iCs w:val="false"/>
+      <w:sz w:val="18"/>
+      <w:szCs w:val="18"/>
+    </w:rPr>
+  </w:style>
+  <w:style w:type="character" w:styleId="ListLabel68">
+    <w:name w:val="ListLabel 68"/>
+    <w:qFormat/>
+    <w:rPr>
+      <w:rFonts w:ascii="Verdana" w:hAnsi="Verdana" w:cs="Verdana"/>
+      <w:sz w:val="20"/>
+      <w:szCs w:val="20"/>
+      <w:u w:val="none"/>
+    </w:rPr>
+  </w:style>
+  <w:style w:type="character" w:styleId="ListLabel69">
+    <w:name w:val="ListLabel 69"/>
+    <w:qFormat/>
+    <w:rPr>
+      <w:rFonts w:ascii="Courier New" w:hAnsi="Courier New" w:cs="Courier New"/>
+      <w:sz w:val="18"/>
+      <w:szCs w:val="18"/>
+    </w:rPr>
+  </w:style>
+  <w:style w:type="character" w:styleId="ListLabel70">
+    <w:name w:val="ListLabel 70"/>
+    <w:qFormat/>
+    <w:rPr>
+      <w:rFonts w:ascii="Courier New" w:hAnsi="Courier New" w:eastAsia="Courier New" w:cs="Courier New"/>
+      <w:b w:val="false"/>
+      <w:bCs w:val="false"/>
+      <w:i w:val="false"/>
+      <w:iCs w:val="false"/>
+      <w:sz w:val="18"/>
+      <w:szCs w:val="18"/>
+    </w:rPr>
+  </w:style>
+  <w:style w:type="character" w:styleId="ListLabel71">
+    <w:name w:val="ListLabel 71"/>
+    <w:qFormat/>
+    <w:rPr>
+      <w:rFonts w:ascii="Verdana" w:hAnsi="Verdana" w:cs="Verdana"/>
+      <w:sz w:val="20"/>
+      <w:szCs w:val="20"/>
+      <w:u w:val="none"/>
+    </w:rPr>
+  </w:style>
+  <w:style w:type="character" w:styleId="ListLabel72">
+    <w:name w:val="ListLabel 72"/>
+    <w:qFormat/>
+    <w:rPr>
+      <w:rFonts w:ascii="Courier New" w:hAnsi="Courier New" w:cs="Courier New"/>
+      <w:sz w:val="18"/>
+      <w:szCs w:val="18"/>
+    </w:rPr>
+  </w:style>
+  <w:style w:type="character" w:styleId="ListLabel73">
+    <w:name w:val="ListLabel 73"/>
+    <w:qFormat/>
+    <w:rPr>
+      <w:rFonts w:ascii="Courier New" w:hAnsi="Courier New" w:eastAsia="Courier New" w:cs="Courier New"/>
+      <w:b w:val="false"/>
+      <w:bCs w:val="false"/>
+      <w:i w:val="false"/>
+      <w:iCs w:val="false"/>
+      <w:sz w:val="18"/>
+      <w:szCs w:val="18"/>
+    </w:rPr>
+  </w:style>
   <w:style w:type="paragraph" w:styleId="Heading">
     <w:name w:val="Heading"/>
     <w:basedOn w:val="Normal"/>

</xml_diff>

<commit_message>
update on WF position
</commit_message>
<xml_diff>
--- a/resume-latest.docx
+++ b/resume-latest.docx
@@ -678,23 +678,28 @@
           <w:sz w:val="20"/>
           <w:szCs w:val="20"/>
         </w:rPr>
-        <w:t>04/2019 –   : Wells Fargo Network Security – Charleston, SC</w:t>
-      </w:r>
-    </w:p>
-    <w:p>
-      <w:pPr>
-        <w:pStyle w:val="para9"/>
-      </w:pPr>
-      <w:r>
+        <w:t>04/2019 –   : Wells Fargo Network Security</w:t>
+      </w:r>
+    </w:p>
+    <w:p>
+      <w:pPr>
+        <w:pStyle w:val="para9"/>
         <w:rPr>
           <w:rFonts w:ascii="Courier New" w:hAnsi="Courier New" w:eastAsia="Courier New" w:cs="Courier New"/>
           <w:i/>
           <w:sz w:val="18"/>
           <w:szCs w:val="18"/>
         </w:rPr>
-        <w:t xml:space="preserve">  (Perl)Web Developer V (Contractor, 100% remote)</w:t>
-      </w:r>
-      <w:r/>
+      </w:pPr>
+      <w:r>
+        <w:rPr>
+          <w:rFonts w:ascii="Courier New" w:hAnsi="Courier New" w:eastAsia="Courier New" w:cs="Courier New"/>
+          <w:i/>
+          <w:sz w:val="18"/>
+          <w:szCs w:val="18"/>
+        </w:rPr>
+        <w:t xml:space="preserve">  Team Lead / (Perl)Web Developer V - ESPA Endpoint Security tool</w:t>
+      </w:r>
     </w:p>
     <w:p>
       <w:pPr>
@@ -728,7 +733,7 @@
         </w:rPr>
         <w:t xml:space="preserve">  Develop web-based security solutions using today's modern tools like Perl, jQuery, </w:t>
         <w:br w:type="textWrapping"/>
-        <w:t xml:space="preserve">  AngularJS, ROSE database ORM and Jenkins.</w:t>
+        <w:t xml:space="preserve">  AngularJS, ROSE database ORM and Jenkins</w:t>
       </w:r>
     </w:p>
     <w:p>

</xml_diff>

<commit_message>
Update with WF info
</commit_message>
<xml_diff>
--- a/resume-latest.docx
+++ b/resume-latest.docx
@@ -27,7 +27,7 @@
           <w:sz w:val="28"/>
           <w:szCs w:val="28"/>
         </w:rPr>
-        <w:t>|  Back-end / Full Stack</w:t>
+        <w:t xml:space="preserve">|  Sr. </w:t>
       </w:r>
       <w:r>
         <w:rPr>
@@ -35,7 +35,15 @@
           <w:sz w:val="28"/>
           <w:szCs w:val="28"/>
         </w:rPr>
-        <w:t xml:space="preserve"> Software Engineer</w:t>
+        <w:t>Software Engineer</w:t>
+      </w:r>
+      <w:r>
+        <w:rPr>
+          <w:rFonts w:ascii="Verdana" w:hAnsi="Verdana" w:cs="Verdana"/>
+          <w:sz w:val="28"/>
+          <w:szCs w:val="28"/>
+        </w:rPr>
+        <w:t xml:space="preserve"> Back-end / Full Stack</w:t>
       </w:r>
       <w:r>
         <w:rPr>
@@ -43,6 +51,7 @@
           <w:sz w:val="28"/>
           <w:szCs w:val="28"/>
         </w:rPr>
+        <w:t xml:space="preserve"> </w:t>
       </w:r>
     </w:p>
     <w:p>
@@ -70,7 +79,7 @@
         <w:tab/>
         <w:tab/>
         <w:tab/>
-        <w:t xml:space="preserve">            </w:t>
+        <w:t xml:space="preserve">              </w:t>
       </w:r>
       <w:r>
         <w:rPr>
@@ -797,10 +806,8 @@
         <w:rPr>
           <w:rFonts w:ascii="Droid Sans Fallback" w:hAnsi="Droid Sans Fallback" w:eastAsia="Basic Roman" w:cs="Basic Roman"/>
           <w:kern w:val="1"/>
-          <w:sz w:val="21"/>
           <w:szCs w:val="20"/>
           <w:vertAlign w:val="baseline"/>
-          <w:lang w:val="en-us" w:eastAsia="zh-cn" w:bidi="ar-sa"/>
         </w:rPr>
       </w:pPr>
       <w:r>
@@ -820,7 +827,6 @@
           <w:sz w:val="18"/>
           <w:szCs w:val="18"/>
           <w:vertAlign w:val="baseline"/>
-          <w:lang w:val="en-us" w:eastAsia="zh-cn" w:bidi="ar-sa"/>
         </w:rPr>
         <w:t xml:space="preserve">Crucible, Confluence and </w:t>
       </w:r>
@@ -836,10 +842,8 @@
         <w:rPr>
           <w:rFonts w:ascii="Droid Sans Fallback" w:hAnsi="Droid Sans Fallback" w:eastAsia="Basic Roman" w:cs="Basic Roman"/>
           <w:kern w:val="1"/>
-          <w:sz w:val="21"/>
           <w:szCs w:val="20"/>
           <w:vertAlign w:val="baseline"/>
-          <w:lang w:val="en-us" w:eastAsia="zh-cn" w:bidi="ar-sa"/>
         </w:rPr>
       </w:r>
     </w:p>

</xml_diff>

<commit_message>
updates and format corrections
</commit_message>
<xml_diff>
--- a/resume-latest.docx
+++ b/resume-latest.docx
@@ -761,7 +761,7 @@
           <w:sz w:val="18"/>
           <w:szCs w:val="18"/>
         </w:rPr>
-        <w:t xml:space="preserve">  Sr. Web Developer - Research Division - FRED Team (Full time, 100% remote)</w:t>
+        <w:t xml:space="preserve">  Sr. Web Developer - Research Web Group Division - FRED Team (Full time, 100% remote)</w:t>
       </w:r>
       <w:r/>
     </w:p>
@@ -795,7 +795,26 @@
           <w:sz w:val="18"/>
           <w:szCs w:val="18"/>
         </w:rPr>
-        <w:t xml:space="preserve">  As a member of the FRED-Team, maintain, improve and secure the FRED-familty of websites related to economics data (https://fred.stlouisfed.org )</w:t>
+        <w:t xml:space="preserve">  As a member of the FRED-Team, maintain, improve and secure the FRED-familty of websites related to economics data (</w:t>
+      </w:r>
+      <w:hyperlink r:id="rId12" w:history="1">
+        <w:r>
+          <w:rPr>
+            <w:rStyle w:val="char15"/>
+            <w:rFonts w:ascii="Courier New" w:hAnsi="Courier New" w:eastAsia="Courier New" w:cs="Courier New"/>
+            <w:sz w:val="18"/>
+            <w:szCs w:val="18"/>
+          </w:rPr>
+          <w:t>https://fred.stlouisfed.org</w:t>
+        </w:r>
+      </w:hyperlink>
+      <w:r>
+        <w:rPr>
+          <w:rFonts w:ascii="Courier New" w:hAnsi="Courier New" w:eastAsia="Courier New" w:cs="Courier New"/>
+          <w:sz w:val="18"/>
+          <w:szCs w:val="18"/>
+        </w:rPr>
+        <w:t>)</w:t>
       </w:r>
     </w:p>
     <w:p>
@@ -827,7 +846,7 @@
           <w:sz w:val="18"/>
           <w:szCs w:val="18"/>
         </w:rPr>
-        <w:t xml:space="preserve">  PHP, JSON, JQuery, Git, PostgreSQL</w:t>
+        <w:t xml:space="preserve">  PHP, JQuery, Git, PostgreSQL</w:t>
       </w:r>
     </w:p>
     <w:p>
@@ -1171,7 +1190,7 @@
         <w:br w:type="textWrapping"/>
         <w:t xml:space="preserve">    subscribed carriers using the Elastic Email API, datamaps and VueJS (</w:t>
       </w:r>
-      <w:hyperlink r:id="rId12" w:history="1">
+      <w:hyperlink r:id="rId13" w:history="1">
         <w:r>
           <w:rPr>
             <w:rStyle w:val="char30"/>
@@ -4050,7 +4069,7 @@
         </w:rPr>
         <w:t xml:space="preserve">Examples:  </w:t>
       </w:r>
-      <w:hyperlink r:id="rId13" w:history="1">
+      <w:hyperlink r:id="rId14" w:history="1">
         <w:r>
           <w:rPr>
             <w:rStyle w:val="char30"/>
@@ -4083,7 +4102,7 @@
         </w:rPr>
         <w:t xml:space="preserve">             </w:t>
       </w:r>
-      <w:hyperlink r:id="rId14" w:history="1">
+      <w:hyperlink r:id="rId15" w:history="1">
         <w:r>
           <w:rPr>
             <w:rStyle w:val="char30"/>
@@ -5179,7 +5198,7 @@
         <w:numStart w:val="1"/>
         <w:numRestart w:val="continuous"/>
       </w:endnotePr>
-      <w:headerReference w:type="default" r:id="rId15"/>
+      <w:headerReference w:type="default" r:id="rId16"/>
       <w:type w:val="nextPage"/>
       <w:pgSz w:h="15840" w:w="12240"/>
       <w:pgMar w:left="1152" w:top="1152" w:right="1152" w:bottom="1152" w:header="432" w:footer="0"/>

</xml_diff>

<commit_message>
update used tools frb
</commit_message>
<xml_diff>
--- a/resume-latest.docx
+++ b/resume-latest.docx
@@ -804,7 +804,7 @@
           <w:sz w:val="18"/>
           <w:szCs w:val="18"/>
         </w:rPr>
-        <w:t xml:space="preserve">  PHP, JQuery, Git, PostgreSQL</w:t>
+        <w:t xml:space="preserve">  PHP, JQuery, Git, Gitlab CI, PostgreSQL, Docker, ElasticSearch, Codeception, AWS</w:t>
       </w:r>
     </w:p>
     <w:p>
@@ -3753,7 +3753,7 @@
         </w:rPr>
         <w:t xml:space="preserve">1996 - 07/2003 : Johnson &amp; Johnson Pharmaceutical Research Institute (PRI), </w:t>
         <w:br w:type="textWrapping"/>
-        <w:t xml:space="preserve">              Belgium Europe</w:t>
+        <w:t xml:space="preserve">                 Belgium Europe</w:t>
       </w:r>
       <w:r/>
     </w:p>

</xml_diff>

<commit_message>
updates to vasion position
</commit_message>
<xml_diff>
--- a/resume-latest.docx
+++ b/resume-latest.docx
@@ -43,7 +43,7 @@
           <w:sz w:val="28"/>
           <w:szCs w:val="28"/>
         </w:rPr>
-        <w:t xml:space="preserve"> Back-end / Full Stack</w:t>
+        <w:t xml:space="preserve"> Full Stack</w:t>
       </w:r>
       <w:r>
         <w:rPr>
@@ -216,7 +216,23 @@
         </w:rPr>
         <w:t xml:space="preserve">* Expertise :(Unix/Linux/Web) application development and workflow automation using </w:t>
         <w:br/>
-        <w:t xml:space="preserve">  today’s open source LAMP stack and DevOps tools</w:t>
+        <w:t xml:space="preserve">  today’s open source </w:t>
+      </w:r>
+      <w:r>
+        <w:rPr>
+          <w:rFonts w:cs="Courier New" w:ascii="Courier New" w:hAnsi="Courier New"/>
+          <w:sz w:val="18"/>
+          <w:szCs w:val="18"/>
+        </w:rPr>
+        <w:t>full stack</w:t>
+      </w:r>
+      <w:r>
+        <w:rPr>
+          <w:rFonts w:cs="Courier New" w:ascii="Courier New" w:hAnsi="Courier New"/>
+          <w:sz w:val="18"/>
+          <w:szCs w:val="18"/>
+        </w:rPr>
+        <w:t xml:space="preserve"> tools</w:t>
       </w:r>
     </w:p>
     <w:p>
@@ -398,92 +414,6 @@
           <w:sz w:val="18"/>
           <w:szCs w:val="18"/>
         </w:rPr>
-        <w:t>Unix system administration (SGI, HP, Sun, Linux)              8 years</w:t>
-      </w:r>
-    </w:p>
-    <w:p>
-      <w:pPr>
-        <w:pStyle w:val="PlainText"/>
-        <w:rPr/>
-      </w:pPr>
-      <w:r>
-        <w:rPr>
-          <w:rFonts w:eastAsia="Courier New" w:cs="Courier New" w:ascii="Courier New" w:hAnsi="Courier New"/>
-          <w:sz w:val="18"/>
-          <w:szCs w:val="18"/>
-        </w:rPr>
-        <w:t xml:space="preserve">   </w:t>
-      </w:r>
-      <w:r>
-        <w:rPr>
-          <w:rFonts w:cs="Courier New" w:ascii="Courier New" w:hAnsi="Courier New"/>
-          <w:sz w:val="18"/>
-          <w:szCs w:val="18"/>
-        </w:rPr>
-        <w:t xml:space="preserve">Automation and monitoring (Nagois, </w:t>
-      </w:r>
-      <w:r>
-        <w:rPr>
-          <w:rFonts w:cs="Courier New" w:ascii="Courier New" w:hAnsi="Courier New"/>
-          <w:sz w:val="18"/>
-          <w:szCs w:val="18"/>
-        </w:rPr>
-        <w:t>shell</w:t>
-      </w:r>
-      <w:r>
-        <w:rPr>
-          <w:rFonts w:cs="Courier New" w:ascii="Courier New" w:hAnsi="Courier New"/>
-          <w:sz w:val="18"/>
-          <w:szCs w:val="18"/>
-        </w:rPr>
-        <w:t>)</w:t>
-        <w:tab/>
-        <w:t xml:space="preserve">            </w:t>
-        <w:tab/>
-        <w:t xml:space="preserve">     3 years</w:t>
-      </w:r>
-    </w:p>
-    <w:p>
-      <w:pPr>
-        <w:pStyle w:val="PlainText"/>
-        <w:rPr/>
-      </w:pPr>
-      <w:r>
-        <w:rPr>
-          <w:rFonts w:eastAsia="Courier New" w:cs="Courier New" w:ascii="Courier New" w:hAnsi="Courier New"/>
-          <w:sz w:val="18"/>
-          <w:szCs w:val="18"/>
-        </w:rPr>
-        <w:t xml:space="preserve">   </w:t>
-      </w:r>
-      <w:r>
-        <w:rPr>
-          <w:rFonts w:cs="Courier New" w:ascii="Courier New" w:hAnsi="Courier New"/>
-          <w:sz w:val="18"/>
-          <w:szCs w:val="18"/>
-        </w:rPr>
-        <w:t>C (system) programming                                       12 years</w:t>
-      </w:r>
-    </w:p>
-    <w:p>
-      <w:pPr>
-        <w:pStyle w:val="PlainText"/>
-        <w:rPr/>
-      </w:pPr>
-      <w:r>
-        <w:rPr>
-          <w:rFonts w:eastAsia="Courier New" w:cs="Courier New" w:ascii="Courier New" w:hAnsi="Courier New"/>
-          <w:sz w:val="18"/>
-          <w:szCs w:val="18"/>
-        </w:rPr>
-        <w:t xml:space="preserve">   </w:t>
-      </w:r>
-      <w:r>
-        <w:rPr>
-          <w:rFonts w:cs="Courier New" w:ascii="Courier New" w:hAnsi="Courier New"/>
-          <w:sz w:val="18"/>
-          <w:szCs w:val="18"/>
-        </w:rPr>
         <w:t>Perl programming</w:t>
         <w:tab/>
         <w:t xml:space="preserve">(incl. mod_perl)           </w:t>
@@ -553,6 +483,44 @@
       </w:r>
       <w:r>
         <w:rPr>
+          <w:rFonts w:eastAsia="Courier New" w:cs="Courier New" w:ascii="Courier New" w:hAnsi="Courier New"/>
+          <w:sz w:val="18"/>
+          <w:szCs w:val="18"/>
+        </w:rPr>
+        <w:t>Go / Golang</w:t>
+      </w:r>
+      <w:r>
+        <w:rPr>
+          <w:rFonts w:cs="Courier New" w:ascii="Courier New" w:hAnsi="Courier New"/>
+          <w:sz w:val="18"/>
+          <w:szCs w:val="18"/>
+        </w:rPr>
+        <w:t xml:space="preserve"> Programming</w:t>
+        <w:tab/>
+        <w:tab/>
+        <w:tab/>
+        <w:tab/>
+        <w:tab/>
+        <w:t xml:space="preserve"> </w:t>
+        <w:tab/>
+        <w:t xml:space="preserve">     2 years</w:t>
+      </w:r>
+    </w:p>
+    <w:p>
+      <w:pPr>
+        <w:pStyle w:val="PlainText"/>
+        <w:rPr/>
+      </w:pPr>
+      <w:r>
+        <w:rPr>
+          <w:rFonts w:eastAsia="Courier New" w:cs="Courier New" w:ascii="Courier New" w:hAnsi="Courier New"/>
+          <w:sz w:val="18"/>
+          <w:szCs w:val="18"/>
+        </w:rPr>
+        <w:t xml:space="preserve">   </w:t>
+      </w:r>
+      <w:r>
+        <w:rPr>
           <w:rFonts w:cs="Courier New" w:ascii="Courier New" w:hAnsi="Courier New"/>
           <w:sz w:val="18"/>
           <w:szCs w:val="18"/>
@@ -579,8 +547,38 @@
           <w:sz w:val="18"/>
           <w:szCs w:val="18"/>
         </w:rPr>
-        <w:t>AJAX, JQuery, Vue, AngularJS</w:t>
-        <w:tab/>
+        <w:t>AJAX, JQuery, Vue</w:t>
+      </w:r>
+      <w:r>
+        <w:rPr>
+          <w:rFonts w:cs="Courier New" w:ascii="Courier New" w:hAnsi="Courier New"/>
+          <w:sz w:val="18"/>
+          <w:szCs w:val="18"/>
+        </w:rPr>
+        <w:t>2</w:t>
+      </w:r>
+      <w:r>
+        <w:rPr>
+          <w:rFonts w:cs="Courier New" w:ascii="Courier New" w:hAnsi="Courier New"/>
+          <w:sz w:val="18"/>
+          <w:szCs w:val="18"/>
+        </w:rPr>
+        <w:t xml:space="preserve">, AngularJS, </w:t>
+      </w:r>
+      <w:r>
+        <w:rPr>
+          <w:rFonts w:cs="Courier New" w:ascii="Courier New" w:hAnsi="Courier New"/>
+          <w:sz w:val="18"/>
+          <w:szCs w:val="18"/>
+        </w:rPr>
+        <w:t>React</w:t>
+      </w:r>
+      <w:r>
+        <w:rPr>
+          <w:rFonts w:cs="Courier New" w:ascii="Courier New" w:hAnsi="Courier New"/>
+          <w:sz w:val="18"/>
+          <w:szCs w:val="18"/>
+        </w:rPr>
         <w:tab/>
         <w:tab/>
         <w:tab/>
@@ -608,23 +606,7 @@
           <w:sz w:val="18"/>
           <w:szCs w:val="18"/>
         </w:rPr>
-        <w:t xml:space="preserve">Git/Subversion                                               </w:t>
-      </w:r>
-      <w:r>
-        <w:rPr>
-          <w:rFonts w:cs="Courier New" w:ascii="Courier New" w:hAnsi="Courier New"/>
-          <w:sz w:val="18"/>
-          <w:szCs w:val="18"/>
-        </w:rPr>
-        <w:t>10</w:t>
-      </w:r>
-      <w:r>
-        <w:rPr>
-          <w:rFonts w:cs="Courier New" w:ascii="Courier New" w:hAnsi="Courier New"/>
-          <w:sz w:val="18"/>
-          <w:szCs w:val="18"/>
-        </w:rPr>
-        <w:t xml:space="preserve"> years</w:t>
+        <w:t>Git/Subversion                                               10 years</w:t>
       </w:r>
     </w:p>
     <w:p>
@@ -718,7 +700,21 @@
           <w:rFonts w:cs="Courier New" w:ascii="Courier New" w:hAnsi="Courier New"/>
           <w:b/>
         </w:rPr>
-        <w:t>01/2022 – current: Vasion – former PrinterLogic, Saint George, UT</w:t>
+        <w:t xml:space="preserve">01/2022 – </w:t>
+      </w:r>
+      <w:r>
+        <w:rPr>
+          <w:rFonts w:cs="Courier New" w:ascii="Courier New" w:hAnsi="Courier New"/>
+          <w:b/>
+        </w:rPr>
+        <w:t>04/12/2024</w:t>
+      </w:r>
+      <w:r>
+        <w:rPr>
+          <w:rFonts w:cs="Courier New" w:ascii="Courier New" w:hAnsi="Courier New"/>
+          <w:b/>
+        </w:rPr>
+        <w:t>: Vasion – former PrinterLogic, Saint George, UT</w:t>
       </w:r>
     </w:p>
     <w:p>
@@ -742,9 +738,46 @@
           <w:sz w:val="18"/>
           <w:szCs w:val="18"/>
         </w:rPr>
-        <w:t>Sr. Software Engineer - MWP Team (Full time, 100% remote)</w:t>
+        <w:t xml:space="preserve">Sr. Software Engineer – </w:t>
+      </w:r>
+      <w:r>
+        <w:rPr>
+          <w:rFonts w:eastAsia="Courier New" w:cs="Courier New" w:ascii="Courier New" w:hAnsi="Courier New"/>
+          <w:i/>
+          <w:sz w:val="18"/>
+          <w:szCs w:val="18"/>
+        </w:rPr>
+        <w:t>Data Minds</w:t>
+      </w:r>
+      <w:r>
+        <w:rPr>
+          <w:rFonts w:eastAsia="Courier New" w:cs="Courier New" w:ascii="Courier New" w:hAnsi="Courier New"/>
+          <w:i/>
+          <w:sz w:val="18"/>
+          <w:szCs w:val="18"/>
+        </w:rPr>
+        <w:t xml:space="preserve"> Team (Full time, 100% remote)</w:t>
         <w:br/>
         <w:t>Responsibilities:</w:t>
+        <w:br/>
+        <w:t xml:space="preserve">  </w:t>
+      </w:r>
+      <w:r>
+        <w:rPr>
+          <w:rFonts w:eastAsia="Courier New" w:cs="Courier New" w:ascii="Courier New" w:hAnsi="Courier New"/>
+          <w:i/>
+          <w:sz w:val="18"/>
+          <w:szCs w:val="18"/>
+        </w:rPr>
+        <w:t>As a team, we make Digital Transformation attainable for everyone worldwide.</w:t>
+      </w:r>
+      <w:r>
+        <w:rPr>
+          <w:rFonts w:eastAsia="Courier New" w:cs="Courier New" w:ascii="Courier New" w:hAnsi="Courier New"/>
+          <w:i/>
+          <w:sz w:val="18"/>
+          <w:szCs w:val="18"/>
+        </w:rPr>
         <w:br/>
         <w:t xml:space="preserve">  </w:t>
       </w:r>
@@ -764,11 +797,96 @@
         <w:br/>
         <w:t xml:space="preserve">  cloud-based printing solutions in a fast paced environment.</w:t>
         <w:br/>
-        <w:t xml:space="preserve">  Contribute to the creation of functional and technical specifications.</w:t>
+        <w:t xml:space="preserve">  </w:t>
+      </w:r>
+      <w:r>
+        <w:rPr>
+          <w:rFonts w:eastAsia="Courier New" w:cs="Courier New" w:ascii="Courier New" w:hAnsi="Courier New"/>
+          <w:b w:val="false"/>
+          <w:i/>
+          <w:caps w:val="false"/>
+          <w:smallCaps w:val="false"/>
+          <w:color w:val="000000"/>
+          <w:spacing w:val="0"/>
+          <w:sz w:val="18"/>
+          <w:szCs w:val="18"/>
+        </w:rPr>
+        <w:t>Maintain and improve PHP legacy code based on the PSR specifications.</w:t>
+      </w:r>
+      <w:r>
+        <w:rPr>
+          <w:rFonts w:eastAsia="Courier New" w:cs="Courier New" w:ascii="Courier New" w:hAnsi="Courier New"/>
+          <w:b w:val="false"/>
+          <w:i/>
+          <w:caps w:val="false"/>
+          <w:smallCaps w:val="false"/>
+          <w:color w:val="000000"/>
+          <w:spacing w:val="0"/>
+          <w:sz w:val="18"/>
+          <w:szCs w:val="18"/>
+        </w:rPr>
+        <w:br/>
+        <w:t xml:space="preserve">  Contribute to the creation of functional and technical specifications </w:t>
+      </w:r>
+      <w:r>
+        <w:rPr>
+          <w:rFonts w:eastAsia="Courier New" w:cs="Courier New" w:ascii="Courier New" w:hAnsi="Courier New"/>
+          <w:b w:val="false"/>
+          <w:i/>
+          <w:caps w:val="false"/>
+          <w:smallCaps w:val="false"/>
+          <w:color w:val="000000"/>
+          <w:spacing w:val="0"/>
+          <w:sz w:val="18"/>
+          <w:szCs w:val="18"/>
+        </w:rPr>
+        <w:t>(Jira stories)</w:t>
+      </w:r>
+      <w:r>
+        <w:rPr>
+          <w:rFonts w:eastAsia="Courier New" w:cs="Courier New" w:ascii="Courier New" w:hAnsi="Courier New"/>
+          <w:b w:val="false"/>
+          <w:i/>
+          <w:caps w:val="false"/>
+          <w:smallCaps w:val="false"/>
+          <w:color w:val="000000"/>
+          <w:spacing w:val="0"/>
+          <w:sz w:val="18"/>
+          <w:szCs w:val="18"/>
+        </w:rPr>
         <w:br/>
         <w:t xml:space="preserve">  Assisting with technical design, task estimation, implementation, automated testing,</w:t>
         <w:br/>
         <w:t xml:space="preserve">  debugging and deployment.</w:t>
+        <w:br/>
+        <w:t xml:space="preserve">  </w:t>
+      </w:r>
+      <w:r>
+        <w:rPr>
+          <w:rFonts w:eastAsia="Courier New" w:cs="Courier New" w:ascii="Courier New" w:hAnsi="Courier New"/>
+          <w:b w:val="false"/>
+          <w:i/>
+          <w:caps w:val="false"/>
+          <w:smallCaps w:val="false"/>
+          <w:color w:val="000000"/>
+          <w:spacing w:val="0"/>
+          <w:sz w:val="18"/>
+          <w:szCs w:val="18"/>
+        </w:rPr>
+        <w:t>Run Daily Standup Scrum meeting and demo sprint commitments.</w:t>
+      </w:r>
+      <w:r>
+        <w:rPr>
+          <w:rFonts w:eastAsia="Courier New" w:cs="Courier New" w:ascii="Courier New" w:hAnsi="Courier New"/>
+          <w:b w:val="false"/>
+          <w:i/>
+          <w:caps w:val="false"/>
+          <w:smallCaps w:val="false"/>
+          <w:color w:val="000000"/>
+          <w:spacing w:val="0"/>
+          <w:sz w:val="18"/>
+          <w:szCs w:val="18"/>
+        </w:rPr>
         <w:br/>
         <w:t xml:space="preserve">  Implement major features and components from requirements and design specs.</w:t>
         <w:br/>
@@ -776,7 +894,35 @@
         <w:br/>
         <w:t xml:space="preserve">  Analyze system functional and performance requirements to support design architectures.</w:t>
         <w:br/>
-        <w:t xml:space="preserve">  Flexible and able to learn new languages and technologies quickly.</w:t>
+        <w:t xml:space="preserve">  Flexible and able to learn new languages </w:t>
+      </w:r>
+      <w:r>
+        <w:rPr>
+          <w:rFonts w:eastAsia="Courier New" w:cs="Courier New" w:ascii="Courier New" w:hAnsi="Courier New"/>
+          <w:b w:val="false"/>
+          <w:i/>
+          <w:caps w:val="false"/>
+          <w:smallCaps w:val="false"/>
+          <w:color w:val="000000"/>
+          <w:spacing w:val="0"/>
+          <w:sz w:val="18"/>
+          <w:szCs w:val="18"/>
+        </w:rPr>
+        <w:t xml:space="preserve">(Go, Vue3) </w:t>
+      </w:r>
+      <w:r>
+        <w:rPr>
+          <w:rFonts w:eastAsia="Courier New" w:cs="Courier New" w:ascii="Courier New" w:hAnsi="Courier New"/>
+          <w:b w:val="false"/>
+          <w:i/>
+          <w:caps w:val="false"/>
+          <w:smallCaps w:val="false"/>
+          <w:color w:val="000000"/>
+          <w:spacing w:val="0"/>
+          <w:sz w:val="18"/>
+          <w:szCs w:val="18"/>
+        </w:rPr>
+        <w:t>and technologies quickly.</w:t>
       </w:r>
       <w:r>
         <w:rPr>
@@ -802,9 +948,7 @@
           <w:sz w:val="18"/>
           <w:szCs w:val="18"/>
         </w:rPr>
-        <w:t xml:space="preserve">  PHP, React, Golang, MySQL, Stored Procedures, Docker, Laravel, IdP, Redis, Jira,</w:t>
-        <w:br/>
-        <w:t xml:space="preserve">  Confluence</w:t>
+        <w:t xml:space="preserve">  PHP, React, Golang, MySQL, Stored Procedures, Docker, Laravel, Jira, Confluence</w:t>
         <w:br/>
         <w:t xml:space="preserve">  Github &amp; Bitbucket</w:t>
         <w:br/>
@@ -916,7 +1060,7 @@
           <w:sz w:val="18"/>
           <w:szCs w:val="18"/>
         </w:rPr>
-        <w:t>As a member of the FRED-Team, maintain, improve and secure the FRED-familty of websites</w:t>
+        <w:t>As a member of the FRED-Team, maintain, improve and secure the FRED-family of websites</w:t>
         <w:br/>
         <w:t xml:space="preserve">  related to economics data (</w:t>
       </w:r>
@@ -977,7 +1121,7 @@
           <w:sz w:val="18"/>
           <w:szCs w:val="18"/>
         </w:rPr>
-        <w:t>PHP, JQuery, Git, Gitlab CI, PostgreSQL, Docker, ElasticSearch, Codeception, AWS</w:t>
+        <w:t>PHP, JQuery, Git, Gitlab CI, PostgreSQL, Docker, ElasticSearch, AWS</w:t>
       </w:r>
     </w:p>
     <w:p>
@@ -1581,7 +1725,16 @@
           <w:sz w:val="18"/>
           <w:szCs w:val="18"/>
         </w:rPr>
-        <w:t>Self education</w:t>
+        <w:t xml:space="preserve">Self education </w:t>
+      </w:r>
+      <w:r>
+        <w:rPr>
+          <w:rFonts w:eastAsia="Courier New" w:cs="Courier New" w:ascii="Courier New" w:hAnsi="Courier New"/>
+          <w:i/>
+          <w:sz w:val="18"/>
+          <w:szCs w:val="18"/>
+        </w:rPr>
+        <w:t>sabbatical</w:t>
       </w:r>
     </w:p>
     <w:p>
@@ -4277,69 +4430,7 @@
         </w:rPr>
       </w:pPr>
       <w:r>
-        <w:rPr>
-          <w:rFonts w:cs="Courier New" w:ascii="Courier New" w:hAnsi="Courier New"/>
-          <w:sz w:val="18"/>
-          <w:szCs w:val="18"/>
-        </w:rPr>
-        <w:t>On and off working on :</w:t>
-      </w:r>
-    </w:p>
-    <w:p>
-      <w:pPr>
-        <w:pStyle w:val="PlainText"/>
-        <w:ind w:firstLine="720"/>
-        <w:rPr>
-          <w:rFonts w:ascii="Courier New" w:hAnsi="Courier New" w:cs="Courier New"/>
-          <w:sz w:val="18"/>
-          <w:szCs w:val="18"/>
-        </w:rPr>
-      </w:pPr>
-      <w:r>
-        <w:rPr>
-          <w:rFonts w:cs="Courier New" w:ascii="Courier New" w:hAnsi="Courier New"/>
-          <w:sz w:val="18"/>
-          <w:szCs w:val="18"/>
-        </w:rPr>
-        <w:t>The Complete DevOps &amp; Deployment Technologies Bundle</w:t>
-      </w:r>
-    </w:p>
-    <w:p>
-      <w:pPr>
-        <w:pStyle w:val="PlainText"/>
-        <w:ind w:firstLine="720"/>
-        <w:rPr>
-          <w:rFonts w:ascii="Courier New" w:hAnsi="Courier New" w:cs="Courier New"/>
-          <w:sz w:val="18"/>
-          <w:szCs w:val="18"/>
-        </w:rPr>
-      </w:pPr>
-      <w:r>
-        <w:rPr>
-          <w:rFonts w:cs="Courier New" w:ascii="Courier New" w:hAnsi="Courier New"/>
-          <w:sz w:val="18"/>
-          <w:szCs w:val="18"/>
-        </w:rPr>
-        <w:t>Automation with AWS</w:t>
-      </w:r>
-    </w:p>
-    <w:p>
-      <w:pPr>
-        <w:pStyle w:val="PlainText"/>
-        <w:ind w:firstLine="720"/>
-        <w:rPr>
-          <w:rFonts w:ascii="Courier New" w:hAnsi="Courier New" w:cs="Courier New"/>
-          <w:sz w:val="18"/>
-          <w:szCs w:val="18"/>
-        </w:rPr>
-      </w:pPr>
-      <w:r>
-        <w:rPr>
-          <w:rFonts w:cs="Courier New" w:ascii="Courier New" w:hAnsi="Courier New"/>
-          <w:sz w:val="18"/>
-          <w:szCs w:val="18"/>
-        </w:rPr>
-        <w:t>Spanish language</w:t>
+        <w:rPr/>
       </w:r>
     </w:p>
     <w:sectPr>

</xml_diff>

<commit_message>
update after moving to Sikeston, MO
</commit_message>
<xml_diff>
--- a/resume-latest.docx
+++ b/resume-latest.docx
@@ -91,7 +91,23 @@
           <w:sz w:val="20"/>
           <w:szCs w:val="20"/>
         </w:rPr>
-        <w:t>Yellville, AR 72687 USA</w:t>
+        <w:t xml:space="preserve"> </w:t>
+      </w:r>
+      <w:r>
+        <w:rPr>
+          <w:rFonts w:cs="Verdana" w:ascii="Verdana" w:hAnsi="Verdana"/>
+          <w:sz w:val="20"/>
+          <w:szCs w:val="20"/>
+        </w:rPr>
+        <w:t>Sikeston, MO 63801</w:t>
+      </w:r>
+      <w:r>
+        <w:rPr>
+          <w:rFonts w:cs="Verdana" w:ascii="Verdana" w:hAnsi="Verdana"/>
+          <w:sz w:val="20"/>
+          <w:szCs w:val="20"/>
+        </w:rPr>
+        <w:t xml:space="preserve"> USA</w:t>
       </w:r>
     </w:p>
     <w:p>
@@ -216,23 +232,7 @@
         </w:rPr>
         <w:t xml:space="preserve">* Expertise :(Unix/Linux/Web) application development and workflow automation using </w:t>
         <w:br/>
-        <w:t xml:space="preserve">  today’s open source </w:t>
-      </w:r>
-      <w:r>
-        <w:rPr>
-          <w:rFonts w:cs="Courier New" w:ascii="Courier New" w:hAnsi="Courier New"/>
-          <w:sz w:val="18"/>
-          <w:szCs w:val="18"/>
-        </w:rPr>
-        <w:t>full stack</w:t>
-      </w:r>
-      <w:r>
-        <w:rPr>
-          <w:rFonts w:cs="Courier New" w:ascii="Courier New" w:hAnsi="Courier New"/>
-          <w:sz w:val="18"/>
-          <w:szCs w:val="18"/>
-        </w:rPr>
-        <w:t xml:space="preserve"> tools</w:t>
+        <w:t xml:space="preserve">  today’s open source full stack tools</w:t>
       </w:r>
     </w:p>
     <w:p>
@@ -411,12 +411,40 @@
       <w:r>
         <w:rPr>
           <w:rFonts w:cs="Courier New" w:ascii="Courier New" w:hAnsi="Courier New"/>
-          <w:sz w:val="18"/>
-          <w:szCs w:val="18"/>
-        </w:rPr>
-        <w:t>Perl programming</w:t>
+          <w:b/>
+          <w:bCs/>
+          <w:sz w:val="18"/>
+          <w:szCs w:val="18"/>
+        </w:rPr>
+        <w:t>Perl</w:t>
+      </w:r>
+      <w:r>
+        <w:rPr>
+          <w:rFonts w:cs="Courier New" w:ascii="Courier New" w:hAnsi="Courier New"/>
+          <w:sz w:val="18"/>
+          <w:szCs w:val="18"/>
+        </w:rPr>
+        <w:t xml:space="preserve"> programming</w:t>
         <w:tab/>
-        <w:t xml:space="preserve">(incl. mod_perl)           </w:t>
+        <w:t xml:space="preserve">(incl. </w:t>
+      </w:r>
+      <w:r>
+        <w:rPr>
+          <w:rFonts w:cs="Courier New" w:ascii="Courier New" w:hAnsi="Courier New"/>
+          <w:b/>
+          <w:bCs/>
+          <w:sz w:val="18"/>
+          <w:szCs w:val="18"/>
+        </w:rPr>
+        <w:t>mod_perl</w:t>
+      </w:r>
+      <w:r>
+        <w:rPr>
+          <w:rFonts w:cs="Courier New" w:ascii="Courier New" w:hAnsi="Courier New"/>
+          <w:sz w:val="18"/>
+          <w:szCs w:val="18"/>
+        </w:rPr>
+        <w:t xml:space="preserve">)           </w:t>
         <w:tab/>
         <w:tab/>
         <w:t xml:space="preserve">    16 years</w:t>
@@ -525,7 +553,7 @@
           <w:sz w:val="18"/>
           <w:szCs w:val="18"/>
         </w:rPr>
-        <w:t>Python programming (incl. Flask framework)                    5 years</w:t>
+        <w:t>Python programming (incl. Flask framework)                    3 years</w:t>
       </w:r>
     </w:p>
     <w:p>
@@ -547,38 +575,7 @@
           <w:sz w:val="18"/>
           <w:szCs w:val="18"/>
         </w:rPr>
-        <w:t>AJAX, JQuery, Vue</w:t>
-      </w:r>
-      <w:r>
-        <w:rPr>
-          <w:rFonts w:cs="Courier New" w:ascii="Courier New" w:hAnsi="Courier New"/>
-          <w:sz w:val="18"/>
-          <w:szCs w:val="18"/>
-        </w:rPr>
-        <w:t>2</w:t>
-      </w:r>
-      <w:r>
-        <w:rPr>
-          <w:rFonts w:cs="Courier New" w:ascii="Courier New" w:hAnsi="Courier New"/>
-          <w:sz w:val="18"/>
-          <w:szCs w:val="18"/>
-        </w:rPr>
-        <w:t xml:space="preserve">, AngularJS, </w:t>
-      </w:r>
-      <w:r>
-        <w:rPr>
-          <w:rFonts w:cs="Courier New" w:ascii="Courier New" w:hAnsi="Courier New"/>
-          <w:sz w:val="18"/>
-          <w:szCs w:val="18"/>
-        </w:rPr>
-        <w:t>React</w:t>
-      </w:r>
-      <w:r>
-        <w:rPr>
-          <w:rFonts w:cs="Courier New" w:ascii="Courier New" w:hAnsi="Courier New"/>
-          <w:sz w:val="18"/>
-          <w:szCs w:val="18"/>
-        </w:rPr>
+        <w:t>AJAX, JQuery, Vue2, AngularJS, React</w:t>
         <w:tab/>
         <w:tab/>
         <w:tab/>
@@ -700,21 +697,7 @@
           <w:rFonts w:cs="Courier New" w:ascii="Courier New" w:hAnsi="Courier New"/>
           <w:b/>
         </w:rPr>
-        <w:t xml:space="preserve">01/2022 – </w:t>
-      </w:r>
-      <w:r>
-        <w:rPr>
-          <w:rFonts w:cs="Courier New" w:ascii="Courier New" w:hAnsi="Courier New"/>
-          <w:b/>
-        </w:rPr>
-        <w:t>04/12/2024</w:t>
-      </w:r>
-      <w:r>
-        <w:rPr>
-          <w:rFonts w:cs="Courier New" w:ascii="Courier New" w:hAnsi="Courier New"/>
-          <w:b/>
-        </w:rPr>
-        <w:t>: Vasion – former PrinterLogic, Saint George, UT</w:t>
+        <w:t>01/2022 – 04/12/2024: Vasion – former PrinterLogic, Saint George, UT</w:t>
       </w:r>
     </w:p>
     <w:p>
@@ -738,46 +721,11 @@
           <w:sz w:val="18"/>
           <w:szCs w:val="18"/>
         </w:rPr>
-        <w:t xml:space="preserve">Sr. Software Engineer – </w:t>
-      </w:r>
-      <w:r>
-        <w:rPr>
-          <w:rFonts w:eastAsia="Courier New" w:cs="Courier New" w:ascii="Courier New" w:hAnsi="Courier New"/>
-          <w:i/>
-          <w:sz w:val="18"/>
-          <w:szCs w:val="18"/>
-        </w:rPr>
-        <w:t>Data Minds</w:t>
-      </w:r>
-      <w:r>
-        <w:rPr>
-          <w:rFonts w:eastAsia="Courier New" w:cs="Courier New" w:ascii="Courier New" w:hAnsi="Courier New"/>
-          <w:i/>
-          <w:sz w:val="18"/>
-          <w:szCs w:val="18"/>
-        </w:rPr>
-        <w:t xml:space="preserve"> Team (Full time, 100% remote)</w:t>
+        <w:t>Sr. Software Engineer – Data Minds Team (Full time, 100% remote)</w:t>
         <w:br/>
         <w:t>Responsibilities:</w:t>
         <w:br/>
-        <w:t xml:space="preserve">  </w:t>
-      </w:r>
-      <w:r>
-        <w:rPr>
-          <w:rFonts w:eastAsia="Courier New" w:cs="Courier New" w:ascii="Courier New" w:hAnsi="Courier New"/>
-          <w:i/>
-          <w:sz w:val="18"/>
-          <w:szCs w:val="18"/>
-        </w:rPr>
-        <w:t>As a team, we make Digital Transformation attainable for everyone worldwide.</w:t>
-      </w:r>
-      <w:r>
-        <w:rPr>
-          <w:rFonts w:eastAsia="Courier New" w:cs="Courier New" w:ascii="Courier New" w:hAnsi="Courier New"/>
-          <w:i/>
-          <w:sz w:val="18"/>
-          <w:szCs w:val="18"/>
-        </w:rPr>
+        <w:t xml:space="preserve">  As a team, we make Digital Transformation attainable for everyone worldwide.</w:t>
         <w:br/>
         <w:t xml:space="preserve">  </w:t>
       </w:r>
@@ -797,96 +745,15 @@
         <w:br/>
         <w:t xml:space="preserve">  cloud-based printing solutions in a fast paced environment.</w:t>
         <w:br/>
-        <w:t xml:space="preserve">  </w:t>
-      </w:r>
-      <w:r>
-        <w:rPr>
-          <w:rFonts w:eastAsia="Courier New" w:cs="Courier New" w:ascii="Courier New" w:hAnsi="Courier New"/>
-          <w:b w:val="false"/>
-          <w:i/>
-          <w:caps w:val="false"/>
-          <w:smallCaps w:val="false"/>
-          <w:color w:val="000000"/>
-          <w:spacing w:val="0"/>
-          <w:sz w:val="18"/>
-          <w:szCs w:val="18"/>
-        </w:rPr>
-        <w:t>Maintain and improve PHP legacy code based on the PSR specifications.</w:t>
-      </w:r>
-      <w:r>
-        <w:rPr>
-          <w:rFonts w:eastAsia="Courier New" w:cs="Courier New" w:ascii="Courier New" w:hAnsi="Courier New"/>
-          <w:b w:val="false"/>
-          <w:i/>
-          <w:caps w:val="false"/>
-          <w:smallCaps w:val="false"/>
-          <w:color w:val="000000"/>
-          <w:spacing w:val="0"/>
-          <w:sz w:val="18"/>
-          <w:szCs w:val="18"/>
-        </w:rPr>
+        <w:t xml:space="preserve">  Maintain and improve PHP legacy code based on the PSR specifications.</w:t>
         <w:br/>
-        <w:t xml:space="preserve">  Contribute to the creation of functional and technical specifications </w:t>
-      </w:r>
-      <w:r>
-        <w:rPr>
-          <w:rFonts w:eastAsia="Courier New" w:cs="Courier New" w:ascii="Courier New" w:hAnsi="Courier New"/>
-          <w:b w:val="false"/>
-          <w:i/>
-          <w:caps w:val="false"/>
-          <w:smallCaps w:val="false"/>
-          <w:color w:val="000000"/>
-          <w:spacing w:val="0"/>
-          <w:sz w:val="18"/>
-          <w:szCs w:val="18"/>
-        </w:rPr>
-        <w:t>(Jira stories)</w:t>
-      </w:r>
-      <w:r>
-        <w:rPr>
-          <w:rFonts w:eastAsia="Courier New" w:cs="Courier New" w:ascii="Courier New" w:hAnsi="Courier New"/>
-          <w:b w:val="false"/>
-          <w:i/>
-          <w:caps w:val="false"/>
-          <w:smallCaps w:val="false"/>
-          <w:color w:val="000000"/>
-          <w:spacing w:val="0"/>
-          <w:sz w:val="18"/>
-          <w:szCs w:val="18"/>
-        </w:rPr>
+        <w:t xml:space="preserve">  Contribute to the creation of functional and technical specifications (Jira stories)</w:t>
         <w:br/>
         <w:t xml:space="preserve">  Assisting with technical design, task estimation, implementation, automated testing,</w:t>
         <w:br/>
         <w:t xml:space="preserve">  debugging and deployment.</w:t>
         <w:br/>
-        <w:t xml:space="preserve">  </w:t>
-      </w:r>
-      <w:r>
-        <w:rPr>
-          <w:rFonts w:eastAsia="Courier New" w:cs="Courier New" w:ascii="Courier New" w:hAnsi="Courier New"/>
-          <w:b w:val="false"/>
-          <w:i/>
-          <w:caps w:val="false"/>
-          <w:smallCaps w:val="false"/>
-          <w:color w:val="000000"/>
-          <w:spacing w:val="0"/>
-          <w:sz w:val="18"/>
-          <w:szCs w:val="18"/>
-        </w:rPr>
-        <w:t>Run Daily Standup Scrum meeting and demo sprint commitments.</w:t>
-      </w:r>
-      <w:r>
-        <w:rPr>
-          <w:rFonts w:eastAsia="Courier New" w:cs="Courier New" w:ascii="Courier New" w:hAnsi="Courier New"/>
-          <w:b w:val="false"/>
-          <w:i/>
-          <w:caps w:val="false"/>
-          <w:smallCaps w:val="false"/>
-          <w:color w:val="000000"/>
-          <w:spacing w:val="0"/>
-          <w:sz w:val="18"/>
-          <w:szCs w:val="18"/>
-        </w:rPr>
+        <w:t xml:space="preserve">  Run Daily Standup Scrum meeting and demo sprint commitments.</w:t>
         <w:br/>
         <w:t xml:space="preserve">  Implement major features and components from requirements and design specs.</w:t>
         <w:br/>
@@ -894,35 +761,7 @@
         <w:br/>
         <w:t xml:space="preserve">  Analyze system functional and performance requirements to support design architectures.</w:t>
         <w:br/>
-        <w:t xml:space="preserve">  Flexible and able to learn new languages </w:t>
-      </w:r>
-      <w:r>
-        <w:rPr>
-          <w:rFonts w:eastAsia="Courier New" w:cs="Courier New" w:ascii="Courier New" w:hAnsi="Courier New"/>
-          <w:b w:val="false"/>
-          <w:i/>
-          <w:caps w:val="false"/>
-          <w:smallCaps w:val="false"/>
-          <w:color w:val="000000"/>
-          <w:spacing w:val="0"/>
-          <w:sz w:val="18"/>
-          <w:szCs w:val="18"/>
-        </w:rPr>
-        <w:t xml:space="preserve">(Go, Vue3) </w:t>
-      </w:r>
-      <w:r>
-        <w:rPr>
-          <w:rFonts w:eastAsia="Courier New" w:cs="Courier New" w:ascii="Courier New" w:hAnsi="Courier New"/>
-          <w:b w:val="false"/>
-          <w:i/>
-          <w:caps w:val="false"/>
-          <w:smallCaps w:val="false"/>
-          <w:color w:val="000000"/>
-          <w:spacing w:val="0"/>
-          <w:sz w:val="18"/>
-          <w:szCs w:val="18"/>
-        </w:rPr>
-        <w:t>and technologies quickly.</w:t>
+        <w:t xml:space="preserve">  Flexible and able to learn new languages (Go, Vue3) and technologies quickly.</w:t>
       </w:r>
       <w:r>
         <w:rPr>
@@ -1017,9 +856,7 @@
           <w:sz w:val="18"/>
           <w:szCs w:val="18"/>
         </w:rPr>
-        <w:t>Sr. Web Developer - Research Web Group Division - FRED Team (Full time, 100% remote, left</w:t>
-        <w:br/>
-        <w:t xml:space="preserve">  position due to coerced covid policies)</w:t>
+        <w:t>Sr. Web Developer - Research Web Group Division - FRED Team (Full time, 100% remote)</w:t>
       </w:r>
     </w:p>
     <w:p>
@@ -1225,16 +1062,19 @@
           <w:sz w:val="18"/>
           <w:szCs w:val="18"/>
         </w:rPr>
-        <w:t>(Perl)Web Developer V / ESPA Team Lead (Contract-2-hire, 100% remote, left position due to</w:t>
-        <w:br/>
-        <w:t xml:space="preserve">  coerced move to SC)</w:t>
-      </w:r>
-    </w:p>
-    <w:p>
-      <w:pPr>
-        <w:pStyle w:val="PlainText"/>
-        <w:rPr/>
-      </w:pPr>
+        <w:t>(</w:t>
+      </w:r>
+      <w:r>
+        <w:rPr>
+          <w:rFonts w:eastAsia="Courier New" w:cs="Courier New" w:ascii="Courier New" w:hAnsi="Courier New"/>
+          <w:b/>
+          <w:bCs/>
+          <w:i/>
+          <w:sz w:val="18"/>
+          <w:szCs w:val="18"/>
+        </w:rPr>
+        <w:t>Perl</w:t>
+      </w:r>
       <w:r>
         <w:rPr>
           <w:rFonts w:eastAsia="Courier New" w:cs="Courier New" w:ascii="Courier New" w:hAnsi="Courier New"/>
@@ -1242,6 +1082,21 @@
           <w:sz w:val="18"/>
           <w:szCs w:val="18"/>
         </w:rPr>
+        <w:t>) Web Developer V / ESPA Team Lead (Contract-2-hire, 100% remote)</w:t>
+      </w:r>
+    </w:p>
+    <w:p>
+      <w:pPr>
+        <w:pStyle w:val="PlainText"/>
+        <w:rPr/>
+      </w:pPr>
+      <w:r>
+        <w:rPr>
+          <w:rFonts w:eastAsia="Courier New" w:cs="Courier New" w:ascii="Courier New" w:hAnsi="Courier New"/>
+          <w:i/>
+          <w:sz w:val="18"/>
+          <w:szCs w:val="18"/>
+        </w:rPr>
         <w:t>Responsibilities:</w:t>
       </w:r>
     </w:p>
@@ -1270,7 +1125,25 @@
         </w:rPr>
         <w:t>Develop web-based endpoint security solutions focused on network authentication protocol</w:t>
         <w:br/>
-        <w:t xml:space="preserve">  802.1x using tools like Perl, AngularJS, ROSE ORM, Jira and rpmbuild</w:t>
+        <w:t xml:space="preserve">  802.1x using tools like </w:t>
+      </w:r>
+      <w:r>
+        <w:rPr>
+          <w:rFonts w:eastAsia="Courier New" w:cs="Courier New" w:ascii="Courier New" w:hAnsi="Courier New"/>
+          <w:b/>
+          <w:bCs/>
+          <w:sz w:val="18"/>
+          <w:szCs w:val="18"/>
+        </w:rPr>
+        <w:t>Perl</w:t>
+      </w:r>
+      <w:r>
+        <w:rPr>
+          <w:rFonts w:eastAsia="Courier New" w:cs="Courier New" w:ascii="Courier New" w:hAnsi="Courier New"/>
+          <w:sz w:val="18"/>
+          <w:szCs w:val="18"/>
+        </w:rPr>
+        <w:t>, AngularJS, ROSE ORM, Jira and rpmbuild</w:t>
       </w:r>
     </w:p>
     <w:p>
@@ -1311,10 +1184,20 @@
       <w:r>
         <w:rPr>
           <w:rFonts w:eastAsia="Courier New" w:cs="Courier New" w:ascii="Courier New" w:hAnsi="Courier New"/>
-          <w:sz w:val="18"/>
-          <w:szCs w:val="18"/>
-        </w:rPr>
-        <w:t xml:space="preserve">Perl, ROSE ORM, AngularJS, JSON, JQuery, SubVersion, MySQL, ActiveMQ, IBM MQSeries, </w:t>
+          <w:b/>
+          <w:bCs/>
+          <w:sz w:val="18"/>
+          <w:szCs w:val="18"/>
+        </w:rPr>
+        <w:t>Perl</w:t>
+      </w:r>
+      <w:r>
+        <w:rPr>
+          <w:rFonts w:eastAsia="Courier New" w:cs="Courier New" w:ascii="Courier New" w:hAnsi="Courier New"/>
+          <w:sz w:val="18"/>
+          <w:szCs w:val="18"/>
+        </w:rPr>
+        <w:t xml:space="preserve">, ROSE ORM, AngularJS, JSON, JQuery, SubVersion, MySQL, ActiveMQ, IBM MQSeries, </w:t>
         <w:br/>
         <w:t xml:space="preserve">  Jenkins, uDeploy, Jira, </w:t>
       </w:r>
@@ -1611,9 +1494,9 @@
         </w:rPr>
         <w:t xml:space="preserve">  </w:t>
       </w:r>
-      <w:bookmarkStart w:id="6" w:name="__DdeLink__493_3890165431"/>
+      <w:bookmarkStart w:id="6" w:name="__DdeLink__490_3890165431"/>
       <w:bookmarkStart w:id="7" w:name="__DdeLink__511_14018469831"/>
-      <w:bookmarkStart w:id="8" w:name="__DdeLink__490_3890165431"/>
+      <w:bookmarkStart w:id="8" w:name="__DdeLink__493_3890165431"/>
       <w:bookmarkEnd w:id="6"/>
       <w:bookmarkEnd w:id="7"/>
       <w:bookmarkEnd w:id="8"/>
@@ -1725,8 +1608,14 @@
           <w:sz w:val="18"/>
           <w:szCs w:val="18"/>
         </w:rPr>
-        <w:t xml:space="preserve">Self education </w:t>
-      </w:r>
+        <w:t>Self education sabbatical</w:t>
+      </w:r>
+    </w:p>
+    <w:p>
+      <w:pPr>
+        <w:pStyle w:val="PlainText"/>
+        <w:rPr/>
+      </w:pPr>
       <w:r>
         <w:rPr>
           <w:rFonts w:eastAsia="Courier New" w:cs="Courier New" w:ascii="Courier New" w:hAnsi="Courier New"/>
@@ -1734,7 +1623,7 @@
           <w:sz w:val="18"/>
           <w:szCs w:val="18"/>
         </w:rPr>
-        <w:t>sabbatical</w:t>
+        <w:t>Responsibilities :</w:t>
       </w:r>
     </w:p>
     <w:p>
@@ -1742,23 +1631,8 @@
         <w:pStyle w:val="PlainText"/>
         <w:rPr/>
       </w:pPr>
-      <w:r>
-        <w:rPr>
-          <w:rFonts w:eastAsia="Courier New" w:cs="Courier New" w:ascii="Courier New" w:hAnsi="Courier New"/>
-          <w:i/>
-          <w:sz w:val="18"/>
-          <w:szCs w:val="18"/>
-        </w:rPr>
-        <w:t>Responsibilities :</w:t>
-      </w:r>
-    </w:p>
-    <w:p>
-      <w:pPr>
-        <w:pStyle w:val="PlainText"/>
-        <w:rPr/>
-      </w:pPr>
-      <w:bookmarkStart w:id="10" w:name="__DdeLink__502_872848759"/>
-      <w:bookmarkStart w:id="11" w:name="__DdeLink__565_453225139"/>
+      <w:bookmarkStart w:id="10" w:name="__DdeLink__565_453225139"/>
+      <w:bookmarkStart w:id="11" w:name="__DdeLink__502_872848759"/>
       <w:bookmarkEnd w:id="10"/>
       <w:bookmarkEnd w:id="11"/>
       <w:r>
@@ -1998,7 +1872,7 @@
           <w:sz w:val="18"/>
           <w:szCs w:val="18"/>
         </w:rPr>
-        <w:t>Sr. Developer – DevTools and Automation (1099 contract</w:t>
+        <w:t>Sr. (Back-end) Developer – DevTools and Automation (1099 contract</w:t>
       </w:r>
       <w:r>
         <w:rPr>
@@ -2093,7 +1967,27 @@
           <w:sz w:val="18"/>
           <w:szCs w:val="18"/>
         </w:rPr>
-        <w:t>As a SSE I assisted the PM with picking next sprint objectives for Perl back-end tasks</w:t>
+        <w:t xml:space="preserve">As a SSE I assisted the PM with picking next sprint objectives for </w:t>
+      </w:r>
+      <w:r>
+        <w:rPr>
+          <w:rFonts w:cs="Courier New" w:ascii="Courier New" w:hAnsi="Courier New"/>
+          <w:b/>
+          <w:bCs/>
+          <w:i/>
+          <w:sz w:val="18"/>
+          <w:szCs w:val="18"/>
+        </w:rPr>
+        <w:t>Perl</w:t>
+      </w:r>
+      <w:r>
+        <w:rPr>
+          <w:rFonts w:cs="Courier New" w:ascii="Courier New" w:hAnsi="Courier New"/>
+          <w:i/>
+          <w:sz w:val="18"/>
+          <w:szCs w:val="18"/>
+        </w:rPr>
+        <w:t xml:space="preserve"> back-end tasks</w:t>
         <w:br/>
         <w:t xml:space="preserve">  Acted as the PM backup for daily standup meetings (Agile PM)</w:t>
       </w:r>
@@ -2220,7 +2114,47 @@
           <w:sz w:val="18"/>
           <w:szCs w:val="18"/>
         </w:rPr>
-        <w:t>* Had a Perl mentoring role and provided a webex talk on Perl best practices.</w:t>
+        <w:t xml:space="preserve">* Had a </w:t>
+      </w:r>
+      <w:r>
+        <w:rPr>
+          <w:rFonts w:cs="Courier New" w:ascii="Courier New" w:hAnsi="Courier New"/>
+          <w:b/>
+          <w:bCs/>
+          <w:i/>
+          <w:sz w:val="18"/>
+          <w:szCs w:val="18"/>
+        </w:rPr>
+        <w:t>Perl</w:t>
+      </w:r>
+      <w:r>
+        <w:rPr>
+          <w:rFonts w:cs="Courier New" w:ascii="Courier New" w:hAnsi="Courier New"/>
+          <w:i/>
+          <w:sz w:val="18"/>
+          <w:szCs w:val="18"/>
+        </w:rPr>
+        <w:t xml:space="preserve"> mentoring role and provided a webex talk on </w:t>
+      </w:r>
+      <w:r>
+        <w:rPr>
+          <w:rFonts w:cs="Courier New" w:ascii="Courier New" w:hAnsi="Courier New"/>
+          <w:b/>
+          <w:bCs/>
+          <w:i/>
+          <w:sz w:val="18"/>
+          <w:szCs w:val="18"/>
+        </w:rPr>
+        <w:t>Perl</w:t>
+      </w:r>
+      <w:r>
+        <w:rPr>
+          <w:rFonts w:cs="Courier New" w:ascii="Courier New" w:hAnsi="Courier New"/>
+          <w:i/>
+          <w:sz w:val="18"/>
+          <w:szCs w:val="18"/>
+        </w:rPr>
+        <w:t xml:space="preserve"> best practices.</w:t>
       </w:r>
     </w:p>
     <w:p>
@@ -2244,7 +2178,27 @@
           <w:sz w:val="18"/>
           <w:szCs w:val="18"/>
         </w:rPr>
-        <w:t>* Ported Perl network library modules to Ruby Gems.</w:t>
+        <w:t xml:space="preserve">* Ported </w:t>
+      </w:r>
+      <w:r>
+        <w:rPr>
+          <w:rFonts w:cs="Courier New" w:ascii="Courier New" w:hAnsi="Courier New"/>
+          <w:b/>
+          <w:bCs/>
+          <w:i/>
+          <w:sz w:val="18"/>
+          <w:szCs w:val="18"/>
+        </w:rPr>
+        <w:t>Perl</w:t>
+      </w:r>
+      <w:r>
+        <w:rPr>
+          <w:rFonts w:cs="Courier New" w:ascii="Courier New" w:hAnsi="Courier New"/>
+          <w:i/>
+          <w:sz w:val="18"/>
+          <w:szCs w:val="18"/>
+        </w:rPr>
+        <w:t xml:space="preserve"> network library modules to Ruby Gems.</w:t>
       </w:r>
     </w:p>
     <w:p>
@@ -2286,9 +2240,9 @@
         </w:rPr>
         <w:t>Python 3</w:t>
       </w:r>
-      <w:bookmarkStart w:id="19" w:name="__DdeLink__490_389016543"/>
+      <w:bookmarkStart w:id="19" w:name="__DdeLink__493_389016543"/>
       <w:bookmarkStart w:id="20" w:name="__DdeLink__511_1401846983"/>
-      <w:bookmarkStart w:id="21" w:name="__DdeLink__493_389016543"/>
+      <w:bookmarkStart w:id="21" w:name="__DdeLink__490_389016543"/>
       <w:bookmarkEnd w:id="19"/>
       <w:bookmarkEnd w:id="20"/>
       <w:bookmarkEnd w:id="21"/>
@@ -2298,7 +2252,25 @@
           <w:sz w:val="18"/>
           <w:szCs w:val="18"/>
         </w:rPr>
-        <w:t xml:space="preserve">, Perl, PHP, </w:t>
+        <w:t xml:space="preserve">, </w:t>
+      </w:r>
+      <w:r>
+        <w:rPr>
+          <w:rFonts w:cs="Courier New" w:ascii="Courier New" w:hAnsi="Courier New"/>
+          <w:b/>
+          <w:bCs/>
+          <w:sz w:val="18"/>
+          <w:szCs w:val="18"/>
+        </w:rPr>
+        <w:t>Perl</w:t>
+      </w:r>
+      <w:r>
+        <w:rPr>
+          <w:rFonts w:cs="Courier New" w:ascii="Courier New" w:hAnsi="Courier New"/>
+          <w:sz w:val="18"/>
+          <w:szCs w:val="18"/>
+        </w:rPr>
+        <w:t xml:space="preserve">, PHP, </w:t>
       </w:r>
       <w:r>
         <w:rPr>
@@ -2370,6 +2342,40 @@
           <w:szCs w:val="18"/>
         </w:rPr>
         <w:t>Ubuntu Linux</w:t>
+      </w:r>
+    </w:p>
+    <w:p>
+      <w:pPr>
+        <w:pStyle w:val="PlainText"/>
+        <w:rPr>
+          <w:rFonts w:ascii="Courier New" w:hAnsi="Courier New" w:cs="Courier New"/>
+          <w:sz w:val="18"/>
+          <w:szCs w:val="18"/>
+        </w:rPr>
+      </w:pPr>
+      <w:r>
+        <w:rPr>
+          <w:rFonts w:cs="Courier New" w:ascii="Courier New" w:hAnsi="Courier New"/>
+          <w:sz w:val="18"/>
+          <w:szCs w:val="18"/>
+        </w:rPr>
+      </w:r>
+    </w:p>
+    <w:p>
+      <w:pPr>
+        <w:pStyle w:val="PlainText"/>
+        <w:rPr>
+          <w:rFonts w:ascii="Courier New" w:hAnsi="Courier New" w:cs="Courier New"/>
+          <w:sz w:val="18"/>
+          <w:szCs w:val="18"/>
+        </w:rPr>
+      </w:pPr>
+      <w:r>
+        <w:rPr>
+          <w:rFonts w:cs="Courier New" w:ascii="Courier New" w:hAnsi="Courier New"/>
+          <w:sz w:val="18"/>
+          <w:szCs w:val="18"/>
+        </w:rPr>
       </w:r>
     </w:p>
     <w:p>
@@ -2796,7 +2802,25 @@
           <w:sz w:val="18"/>
           <w:szCs w:val="18"/>
         </w:rPr>
-        <w:t>Development a Paperless Workflow &amp; Electronic Routing System in a PHP Linux environment.</w:t>
+        <w:t xml:space="preserve">Development a </w:t>
+      </w:r>
+      <w:r>
+        <w:rPr>
+          <w:rFonts w:cs="Courier New" w:ascii="Courier New" w:hAnsi="Courier New"/>
+          <w:b w:val="false"/>
+          <w:bCs w:val="false"/>
+          <w:sz w:val="18"/>
+          <w:szCs w:val="18"/>
+        </w:rPr>
+        <w:t>Paperless</w:t>
+      </w:r>
+      <w:r>
+        <w:rPr>
+          <w:rFonts w:cs="Courier New" w:ascii="Courier New" w:hAnsi="Courier New"/>
+          <w:sz w:val="18"/>
+          <w:szCs w:val="18"/>
+        </w:rPr>
+        <w:t xml:space="preserve"> Workflow &amp; Electronic Routing System in a PHP Linux environment.</w:t>
         <w:br/>
         <w:t xml:space="preserve">  The web-based application enhances the processing of healthcare claims in AR, LA, MS,</w:t>
         <w:br/>
@@ -3262,7 +3286,25 @@
         </w:rPr>
         <w:t>PHP, C, CodeIgnitor MVC Framework, MySQL, Apache, Ajax using Dojo/YUI/DhtmlXSuite,</w:t>
         <w:br/>
-        <w:t xml:space="preserve">  XML, Perl and shell scripting, C, Postfix, Dovecot, Horde groupware, SpamAssassin,</w:t>
+        <w:t xml:space="preserve">  XML, </w:t>
+      </w:r>
+      <w:r>
+        <w:rPr>
+          <w:rFonts w:cs="Courier New" w:ascii="Courier New" w:hAnsi="Courier New"/>
+          <w:b/>
+          <w:bCs/>
+          <w:sz w:val="18"/>
+          <w:szCs w:val="18"/>
+        </w:rPr>
+        <w:t>Perl</w:t>
+      </w:r>
+      <w:r>
+        <w:rPr>
+          <w:rFonts w:cs="Courier New" w:ascii="Courier New" w:hAnsi="Courier New"/>
+          <w:sz w:val="18"/>
+          <w:szCs w:val="18"/>
+        </w:rPr>
+        <w:t xml:space="preserve"> and shell scripting, C, Postfix, Dovecot, Horde groupware, SpamAssassin,</w:t>
         <w:br/>
         <w:t xml:space="preserve">  MRTG, Nagios &amp; Cacti, VirtualBox, ESXi, Bind9, OpenFiler, RAID disks</w:t>
       </w:r>
@@ -3363,11 +3405,22 @@
       <w:r>
         <w:rPr>
           <w:rFonts w:cs="Courier New" w:ascii="Courier New" w:hAnsi="Courier New"/>
+          <w:b/>
+          <w:bCs/>
           <w:i/>
           <w:sz w:val="18"/>
           <w:szCs w:val="18"/>
         </w:rPr>
-        <w:t xml:space="preserve">Perl Software Engineer </w:t>
+        <w:t>Perl</w:t>
+      </w:r>
+      <w:r>
+        <w:rPr>
+          <w:rFonts w:cs="Courier New" w:ascii="Courier New" w:hAnsi="Courier New"/>
+          <w:i/>
+          <w:sz w:val="18"/>
+          <w:szCs w:val="18"/>
+        </w:rPr>
+        <w:t xml:space="preserve"> Software Engineer </w:t>
       </w:r>
       <w:r>
         <w:rPr>
@@ -3495,10 +3548,38 @@
       <w:r>
         <w:rPr>
           <w:rFonts w:cs="Courier New" w:ascii="Courier New" w:hAnsi="Courier New"/>
-          <w:sz w:val="18"/>
-          <w:szCs w:val="18"/>
-        </w:rPr>
-        <w:t>Perl, mod_perl, MySQL, Apache, Mason, Catalyst, DBIx::Class, Perforce</w:t>
+          <w:b/>
+          <w:bCs/>
+          <w:sz w:val="18"/>
+          <w:szCs w:val="18"/>
+        </w:rPr>
+        <w:t>Perl</w:t>
+      </w:r>
+      <w:r>
+        <w:rPr>
+          <w:rFonts w:cs="Courier New" w:ascii="Courier New" w:hAnsi="Courier New"/>
+          <w:sz w:val="18"/>
+          <w:szCs w:val="18"/>
+        </w:rPr>
+        <w:t xml:space="preserve">, </w:t>
+      </w:r>
+      <w:r>
+        <w:rPr>
+          <w:rFonts w:cs="Courier New" w:ascii="Courier New" w:hAnsi="Courier New"/>
+          <w:b/>
+          <w:bCs/>
+          <w:sz w:val="18"/>
+          <w:szCs w:val="18"/>
+        </w:rPr>
+        <w:t>mod_perl</w:t>
+      </w:r>
+      <w:r>
+        <w:rPr>
+          <w:rFonts w:cs="Courier New" w:ascii="Courier New" w:hAnsi="Courier New"/>
+          <w:sz w:val="18"/>
+          <w:szCs w:val="18"/>
+        </w:rPr>
+        <w:t>, MySQL, Apache, Mason, Catalyst, DBIx::Class, Perforce</w:t>
       </w:r>
     </w:p>
     <w:p>
@@ -3659,7 +3740,25 @@
           <w:sz w:val="18"/>
           <w:szCs w:val="18"/>
         </w:rPr>
-        <w:t>Develop a set of tools (Perl + Expect, PHP, shell) to support production monitoring and</w:t>
+        <w:t>Develop a set of tools (</w:t>
+      </w:r>
+      <w:r>
+        <w:rPr>
+          <w:rFonts w:cs="Courier New" w:ascii="Courier New" w:hAnsi="Courier New"/>
+          <w:b/>
+          <w:bCs/>
+          <w:sz w:val="18"/>
+          <w:szCs w:val="18"/>
+        </w:rPr>
+        <w:t>Perl</w:t>
+      </w:r>
+      <w:r>
+        <w:rPr>
+          <w:rFonts w:cs="Courier New" w:ascii="Courier New" w:hAnsi="Courier New"/>
+          <w:sz w:val="18"/>
+          <w:szCs w:val="18"/>
+        </w:rPr>
+        <w:t xml:space="preserve"> + Expect, PHP, shell) to support production monitoring and</w:t>
         <w:br/>
         <w:t xml:space="preserve">  call processing.</w:t>
       </w:r>
@@ -3701,7 +3800,25 @@
           <w:sz w:val="18"/>
           <w:szCs w:val="18"/>
         </w:rPr>
-        <w:t>SSH, SSL, Perl, Expect, MySQL, SIP, Shell scripting, PHP, C, Nagios &amp; Cacti</w:t>
+        <w:t xml:space="preserve">SSH, SSL, </w:t>
+      </w:r>
+      <w:r>
+        <w:rPr>
+          <w:rFonts w:cs="Courier New" w:ascii="Courier New" w:hAnsi="Courier New"/>
+          <w:b/>
+          <w:bCs/>
+          <w:sz w:val="18"/>
+          <w:szCs w:val="18"/>
+        </w:rPr>
+        <w:t>Perl</w:t>
+      </w:r>
+      <w:r>
+        <w:rPr>
+          <w:rFonts w:cs="Courier New" w:ascii="Courier New" w:hAnsi="Courier New"/>
+          <w:sz w:val="18"/>
+          <w:szCs w:val="18"/>
+        </w:rPr>
+        <w:t>, Expect, MySQL, SIP, Shell scripting, PHP, C, Nagios &amp; Cacti</w:t>
       </w:r>
     </w:p>
     <w:p>
@@ -4007,7 +4124,25 @@
           <w:sz w:val="18"/>
           <w:szCs w:val="18"/>
         </w:rPr>
-        <w:t>* Develop &amp; maintain Unix automation scripts (Perl, Python, sh, bash, C)</w:t>
+        <w:t>* Develop &amp; maintain Unix automation scripts (</w:t>
+      </w:r>
+      <w:r>
+        <w:rPr>
+          <w:rFonts w:cs="Courier New" w:ascii="Courier New" w:hAnsi="Courier New"/>
+          <w:b/>
+          <w:bCs/>
+          <w:sz w:val="18"/>
+          <w:szCs w:val="18"/>
+        </w:rPr>
+        <w:t>Perl</w:t>
+      </w:r>
+      <w:r>
+        <w:rPr>
+          <w:rFonts w:cs="Courier New" w:ascii="Courier New" w:hAnsi="Courier New"/>
+          <w:sz w:val="18"/>
+          <w:szCs w:val="18"/>
+        </w:rPr>
+        <w:t>, Python, sh, bash, C)</w:t>
       </w:r>
     </w:p>
     <w:p>
@@ -4047,7 +4182,25 @@
           <w:sz w:val="18"/>
           <w:szCs w:val="18"/>
         </w:rPr>
-        <w:t>SSH, SSL, Perl, Python, C/C++, R, Tk, Yum, rpmbuild, PowerBroker, Remedy</w:t>
+        <w:t xml:space="preserve">SSH, SSL, </w:t>
+      </w:r>
+      <w:r>
+        <w:rPr>
+          <w:rFonts w:cs="Courier New" w:ascii="Courier New" w:hAnsi="Courier New"/>
+          <w:b/>
+          <w:bCs/>
+          <w:sz w:val="18"/>
+          <w:szCs w:val="18"/>
+        </w:rPr>
+        <w:t>Perl</w:t>
+      </w:r>
+      <w:r>
+        <w:rPr>
+          <w:rFonts w:cs="Courier New" w:ascii="Courier New" w:hAnsi="Courier New"/>
+          <w:sz w:val="18"/>
+          <w:szCs w:val="18"/>
+        </w:rPr>
+        <w:t>, Python, C/C++, R, Tk, Yum, rpmbuild, PowerBroker, Remedy</w:t>
         <w:br/>
         <w:t xml:space="preserve">  ticketing, Shell scripting, Apache2, Tomcat5, XWin32, Exceed, Arkeia backup,</w:t>
         <w:br/>

</xml_diff>

<commit_message>
updates to resume doc and pdf
</commit_message>
<xml_diff>
--- a/resume-latest.docx
+++ b/resume-latest.docx
@@ -91,23 +91,7 @@
           <w:sz w:val="20"/>
           <w:szCs w:val="20"/>
         </w:rPr>
-        <w:t xml:space="preserve"> </w:t>
-      </w:r>
-      <w:r>
-        <w:rPr>
-          <w:rFonts w:cs="Verdana" w:ascii="Verdana" w:hAnsi="Verdana"/>
-          <w:sz w:val="20"/>
-          <w:szCs w:val="20"/>
-        </w:rPr>
-        <w:t>Sikeston, MO 63801</w:t>
-      </w:r>
-      <w:r>
-        <w:rPr>
-          <w:rFonts w:cs="Verdana" w:ascii="Verdana" w:hAnsi="Verdana"/>
-          <w:sz w:val="20"/>
-          <w:szCs w:val="20"/>
-        </w:rPr>
-        <w:t xml:space="preserve"> USA</w:t>
+        <w:t xml:space="preserve"> Sikeston, MO 63801 USA</w:t>
       </w:r>
     </w:p>
     <w:p>
@@ -411,8 +395,8 @@
       <w:r>
         <w:rPr>
           <w:rFonts w:cs="Courier New" w:ascii="Courier New" w:hAnsi="Courier New"/>
-          <w:b/>
-          <w:bCs/>
+          <w:b w:val="false"/>
+          <w:bCs w:val="false"/>
           <w:sz w:val="18"/>
           <w:szCs w:val="18"/>
         </w:rPr>
@@ -431,8 +415,8 @@
       <w:r>
         <w:rPr>
           <w:rFonts w:cs="Courier New" w:ascii="Courier New" w:hAnsi="Courier New"/>
-          <w:b/>
-          <w:bCs/>
+          <w:b w:val="false"/>
+          <w:bCs w:val="false"/>
           <w:sz w:val="18"/>
           <w:szCs w:val="18"/>
         </w:rPr>
@@ -787,7 +771,23 @@
           <w:sz w:val="18"/>
           <w:szCs w:val="18"/>
         </w:rPr>
-        <w:t xml:space="preserve">  PHP, React, Golang, MySQL, Stored Procedures, Docker, Laravel, Jira, Confluence</w:t>
+        <w:t xml:space="preserve">  PHP, React, Golang, MySQL, Stored Procedures, </w:t>
+      </w:r>
+      <w:r>
+        <w:rPr>
+          <w:rFonts w:eastAsia="Courier New" w:cs="Courier New" w:ascii="Courier New" w:hAnsi="Courier New"/>
+          <w:sz w:val="18"/>
+          <w:szCs w:val="18"/>
+        </w:rPr>
+        <w:t xml:space="preserve">Node, </w:t>
+      </w:r>
+      <w:r>
+        <w:rPr>
+          <w:rFonts w:eastAsia="Courier New" w:cs="Courier New" w:ascii="Courier New" w:hAnsi="Courier New"/>
+          <w:sz w:val="18"/>
+          <w:szCs w:val="18"/>
+        </w:rPr>
+        <w:t>Docker, Laravel, Jira, Confluence</w:t>
         <w:br/>
         <w:t xml:space="preserve">  Github &amp; Bitbucket</w:t>
         <w:br/>
@@ -958,7 +958,23 @@
           <w:sz w:val="18"/>
           <w:szCs w:val="18"/>
         </w:rPr>
-        <w:t>PHP, JQuery, Git, Gitlab CI, PostgreSQL, Docker, ElasticSearch, AWS</w:t>
+        <w:t xml:space="preserve">PHP, </w:t>
+      </w:r>
+      <w:r>
+        <w:rPr>
+          <w:rFonts w:eastAsia="Courier New" w:cs="Courier New" w:ascii="Courier New" w:hAnsi="Courier New"/>
+          <w:sz w:val="18"/>
+          <w:szCs w:val="18"/>
+        </w:rPr>
+        <w:t xml:space="preserve">React, Node, </w:t>
+      </w:r>
+      <w:r>
+        <w:rPr>
+          <w:rFonts w:eastAsia="Courier New" w:cs="Courier New" w:ascii="Courier New" w:hAnsi="Courier New"/>
+          <w:sz w:val="18"/>
+          <w:szCs w:val="18"/>
+        </w:rPr>
+        <w:t>JQuery, Git, Gitlab CI, PostgreSQL, Docker, ElasticSearch, AWS</w:t>
       </w:r>
     </w:p>
     <w:p>
@@ -1067,8 +1083,8 @@
       <w:r>
         <w:rPr>
           <w:rFonts w:eastAsia="Courier New" w:cs="Courier New" w:ascii="Courier New" w:hAnsi="Courier New"/>
-          <w:b/>
-          <w:bCs/>
+          <w:b w:val="false"/>
+          <w:bCs w:val="false"/>
           <w:i/>
           <w:sz w:val="18"/>
           <w:szCs w:val="18"/>
@@ -1130,8 +1146,8 @@
       <w:r>
         <w:rPr>
           <w:rFonts w:eastAsia="Courier New" w:cs="Courier New" w:ascii="Courier New" w:hAnsi="Courier New"/>
-          <w:b/>
-          <w:bCs/>
+          <w:b w:val="false"/>
+          <w:bCs w:val="false"/>
           <w:sz w:val="18"/>
           <w:szCs w:val="18"/>
         </w:rPr>
@@ -1184,8 +1200,8 @@
       <w:r>
         <w:rPr>
           <w:rFonts w:eastAsia="Courier New" w:cs="Courier New" w:ascii="Courier New" w:hAnsi="Courier New"/>
-          <w:b/>
-          <w:bCs/>
+          <w:b w:val="false"/>
+          <w:bCs w:val="false"/>
           <w:sz w:val="18"/>
           <w:szCs w:val="18"/>
         </w:rPr>
@@ -1494,9 +1510,9 @@
         </w:rPr>
         <w:t xml:space="preserve">  </w:t>
       </w:r>
-      <w:bookmarkStart w:id="6" w:name="__DdeLink__490_3890165431"/>
+      <w:bookmarkStart w:id="6" w:name="__DdeLink__493_3890165431"/>
       <w:bookmarkStart w:id="7" w:name="__DdeLink__511_14018469831"/>
-      <w:bookmarkStart w:id="8" w:name="__DdeLink__493_3890165431"/>
+      <w:bookmarkStart w:id="8" w:name="__DdeLink__490_3890165431"/>
       <w:bookmarkEnd w:id="6"/>
       <w:bookmarkEnd w:id="7"/>
       <w:bookmarkEnd w:id="8"/>
@@ -1631,8 +1647,8 @@
         <w:pStyle w:val="PlainText"/>
         <w:rPr/>
       </w:pPr>
-      <w:bookmarkStart w:id="10" w:name="__DdeLink__565_453225139"/>
-      <w:bookmarkStart w:id="11" w:name="__DdeLink__502_872848759"/>
+      <w:bookmarkStart w:id="10" w:name="__DdeLink__502_872848759"/>
+      <w:bookmarkStart w:id="11" w:name="__DdeLink__565_453225139"/>
       <w:bookmarkEnd w:id="10"/>
       <w:bookmarkEnd w:id="11"/>
       <w:r>
@@ -1972,8 +1988,8 @@
       <w:r>
         <w:rPr>
           <w:rFonts w:cs="Courier New" w:ascii="Courier New" w:hAnsi="Courier New"/>
-          <w:b/>
-          <w:bCs/>
+          <w:b w:val="false"/>
+          <w:bCs w:val="false"/>
           <w:i/>
           <w:sz w:val="18"/>
           <w:szCs w:val="18"/>
@@ -2119,8 +2135,8 @@
       <w:r>
         <w:rPr>
           <w:rFonts w:cs="Courier New" w:ascii="Courier New" w:hAnsi="Courier New"/>
-          <w:b/>
-          <w:bCs/>
+          <w:b w:val="false"/>
+          <w:bCs w:val="false"/>
           <w:i/>
           <w:sz w:val="18"/>
           <w:szCs w:val="18"/>
@@ -2139,8 +2155,8 @@
       <w:r>
         <w:rPr>
           <w:rFonts w:cs="Courier New" w:ascii="Courier New" w:hAnsi="Courier New"/>
-          <w:b/>
-          <w:bCs/>
+          <w:b w:val="false"/>
+          <w:bCs w:val="false"/>
           <w:i/>
           <w:sz w:val="18"/>
           <w:szCs w:val="18"/>
@@ -2183,8 +2199,8 @@
       <w:r>
         <w:rPr>
           <w:rFonts w:cs="Courier New" w:ascii="Courier New" w:hAnsi="Courier New"/>
-          <w:b/>
-          <w:bCs/>
+          <w:b w:val="false"/>
+          <w:bCs w:val="false"/>
           <w:i/>
           <w:sz w:val="18"/>
           <w:szCs w:val="18"/>
@@ -2240,9 +2256,9 @@
         </w:rPr>
         <w:t>Python 3</w:t>
       </w:r>
-      <w:bookmarkStart w:id="19" w:name="__DdeLink__493_389016543"/>
+      <w:bookmarkStart w:id="19" w:name="__DdeLink__490_389016543"/>
       <w:bookmarkStart w:id="20" w:name="__DdeLink__511_1401846983"/>
-      <w:bookmarkStart w:id="21" w:name="__DdeLink__490_389016543"/>
+      <w:bookmarkStart w:id="21" w:name="__DdeLink__493_389016543"/>
       <w:bookmarkEnd w:id="19"/>
       <w:bookmarkEnd w:id="20"/>
       <w:bookmarkEnd w:id="21"/>
@@ -2257,8 +2273,8 @@
       <w:r>
         <w:rPr>
           <w:rFonts w:cs="Courier New" w:ascii="Courier New" w:hAnsi="Courier New"/>
-          <w:b/>
-          <w:bCs/>
+          <w:b w:val="false"/>
+          <w:bCs w:val="false"/>
           <w:sz w:val="18"/>
           <w:szCs w:val="18"/>
         </w:rPr>
@@ -3291,8 +3307,8 @@
       <w:r>
         <w:rPr>
           <w:rFonts w:cs="Courier New" w:ascii="Courier New" w:hAnsi="Courier New"/>
-          <w:b/>
-          <w:bCs/>
+          <w:b w:val="false"/>
+          <w:bCs w:val="false"/>
           <w:sz w:val="18"/>
           <w:szCs w:val="18"/>
         </w:rPr>
@@ -3405,8 +3421,8 @@
       <w:r>
         <w:rPr>
           <w:rFonts w:cs="Courier New" w:ascii="Courier New" w:hAnsi="Courier New"/>
-          <w:b/>
-          <w:bCs/>
+          <w:b w:val="false"/>
+          <w:bCs w:val="false"/>
           <w:i/>
           <w:sz w:val="18"/>
           <w:szCs w:val="18"/>
@@ -3548,8 +3564,8 @@
       <w:r>
         <w:rPr>
           <w:rFonts w:cs="Courier New" w:ascii="Courier New" w:hAnsi="Courier New"/>
-          <w:b/>
-          <w:bCs/>
+          <w:b w:val="false"/>
+          <w:bCs w:val="false"/>
           <w:sz w:val="18"/>
           <w:szCs w:val="18"/>
         </w:rPr>
@@ -3566,8 +3582,8 @@
       <w:r>
         <w:rPr>
           <w:rFonts w:cs="Courier New" w:ascii="Courier New" w:hAnsi="Courier New"/>
-          <w:b/>
-          <w:bCs/>
+          <w:b w:val="false"/>
+          <w:bCs w:val="false"/>
           <w:sz w:val="18"/>
           <w:szCs w:val="18"/>
         </w:rPr>
@@ -3745,8 +3761,8 @@
       <w:r>
         <w:rPr>
           <w:rFonts w:cs="Courier New" w:ascii="Courier New" w:hAnsi="Courier New"/>
-          <w:b/>
-          <w:bCs/>
+          <w:b w:val="false"/>
+          <w:bCs w:val="false"/>
           <w:sz w:val="18"/>
           <w:szCs w:val="18"/>
         </w:rPr>
@@ -3805,8 +3821,8 @@
       <w:r>
         <w:rPr>
           <w:rFonts w:cs="Courier New" w:ascii="Courier New" w:hAnsi="Courier New"/>
-          <w:b/>
-          <w:bCs/>
+          <w:b w:val="false"/>
+          <w:bCs w:val="false"/>
           <w:sz w:val="18"/>
           <w:szCs w:val="18"/>
         </w:rPr>
@@ -4129,8 +4145,8 @@
       <w:r>
         <w:rPr>
           <w:rFonts w:cs="Courier New" w:ascii="Courier New" w:hAnsi="Courier New"/>
-          <w:b/>
-          <w:bCs/>
+          <w:b w:val="false"/>
+          <w:bCs w:val="false"/>
           <w:sz w:val="18"/>
           <w:szCs w:val="18"/>
         </w:rPr>
@@ -4187,8 +4203,8 @@
       <w:r>
         <w:rPr>
           <w:rFonts w:cs="Courier New" w:ascii="Courier New" w:hAnsi="Courier New"/>
-          <w:b/>
-          <w:bCs/>
+          <w:b w:val="false"/>
+          <w:bCs w:val="false"/>
           <w:sz w:val="18"/>
           <w:szCs w:val="18"/>
         </w:rPr>

</xml_diff>

<commit_message>
added github Copilot to resume
</commit_message>
<xml_diff>
--- a/resume-latest.docx
+++ b/resume-latest.docx
@@ -835,28 +835,9 @@
         <w:br/>
         <w:t xml:space="preserve">  Run Daily Standup Scrum meeting and demo sprint commitments.</w:t>
         <w:br/>
-        <w:t xml:space="preserve">  Implement major features and components from requirements and design specs, </w:t>
-      </w:r>
-      <w:r>
-        <w:rPr>
-          <w:rFonts w:eastAsia="Courier New" w:cs="Courier New" w:ascii="Courier New" w:hAnsi="Courier New"/>
-          <w:i/>
-          <w:color w:val="000000"/>
-          <w:sz w:val="18"/>
-          <w:szCs w:val="18"/>
-        </w:rPr>
-        <w:t>this includes</w:t>
+        <w:t xml:space="preserve">  Implement major features and components from requirements and design specs, this includes</w:t>
         <w:br/>
         <w:t xml:space="preserve">  PHP REST APIs, Golang microservices as well as React and VueJS compomnents</w:t>
-      </w:r>
-      <w:r>
-        <w:rPr>
-          <w:rFonts w:eastAsia="Courier New" w:cs="Courier New" w:ascii="Courier New" w:hAnsi="Courier New"/>
-          <w:i/>
-          <w:color w:val="000000"/>
-          <w:sz w:val="18"/>
-          <w:szCs w:val="18"/>
-        </w:rPr>
         <w:br/>
         <w:t xml:space="preserve">  Contribute in the ongoing effort to improve software design and coding best practices.</w:t>
         <w:br/>
@@ -890,7 +871,23 @@
         </w:rPr>
         <w:t xml:space="preserve">  PHP, React, Golang, MySQL, Stored Procedures, Node, Docker, Laravel, Jira, Confluence</w:t>
         <w:br/>
-        <w:t xml:space="preserve">  Github &amp; Bitbucket, Github Actions, DataDog</w:t>
+        <w:t xml:space="preserve">  Github &amp; Bitbucket, Github Actions, </w:t>
+      </w:r>
+      <w:r>
+        <w:rPr>
+          <w:rFonts w:eastAsia="Courier New" w:cs="Courier New" w:ascii="Courier New" w:hAnsi="Courier New"/>
+          <w:sz w:val="18"/>
+          <w:szCs w:val="18"/>
+        </w:rPr>
+        <w:t xml:space="preserve">Copilot, </w:t>
+      </w:r>
+      <w:r>
+        <w:rPr>
+          <w:rFonts w:eastAsia="Courier New" w:cs="Courier New" w:ascii="Courier New" w:hAnsi="Courier New"/>
+          <w:sz w:val="18"/>
+          <w:szCs w:val="18"/>
+        </w:rPr>
+        <w:t>DataDog</w:t>
         <w:br/>
       </w:r>
       <w:r>
@@ -1509,9 +1506,9 @@
         </w:rPr>
         <w:t xml:space="preserve">  </w:t>
       </w:r>
-      <w:bookmarkStart w:id="5" w:name="__DdeLink__490_3890165431"/>
+      <w:bookmarkStart w:id="5" w:name="__DdeLink__493_3890165431"/>
       <w:bookmarkStart w:id="6" w:name="__DdeLink__511_14018469831"/>
-      <w:bookmarkStart w:id="7" w:name="__DdeLink__493_3890165431"/>
+      <w:bookmarkStart w:id="7" w:name="__DdeLink__490_3890165431"/>
       <w:bookmarkEnd w:id="5"/>
       <w:bookmarkEnd w:id="6"/>
       <w:bookmarkEnd w:id="7"/>
@@ -1646,8 +1643,8 @@
         <w:pStyle w:val="PlainText"/>
         <w:rPr/>
       </w:pPr>
-      <w:bookmarkStart w:id="9" w:name="__DdeLink__565_453225139"/>
-      <w:bookmarkStart w:id="10" w:name="__DdeLink__502_872848759"/>
+      <w:bookmarkStart w:id="9" w:name="__DdeLink__502_872848759"/>
+      <w:bookmarkStart w:id="10" w:name="__DdeLink__565_453225139"/>
       <w:bookmarkEnd w:id="9"/>
       <w:bookmarkEnd w:id="10"/>
       <w:r>
@@ -2175,9 +2172,9 @@
         </w:rPr>
         <w:t>Python 3</w:t>
       </w:r>
-      <w:bookmarkStart w:id="18" w:name="__DdeLink__493_389016543"/>
+      <w:bookmarkStart w:id="18" w:name="__DdeLink__490_389016543"/>
       <w:bookmarkStart w:id="19" w:name="__DdeLink__511_1401846983"/>
-      <w:bookmarkStart w:id="20" w:name="__DdeLink__490_389016543"/>
+      <w:bookmarkStart w:id="20" w:name="__DdeLink__493_389016543"/>
       <w:bookmarkEnd w:id="18"/>
       <w:bookmarkEnd w:id="19"/>
       <w:bookmarkEnd w:id="20"/>
@@ -5112,6 +5109,13 @@
       <w:vertAlign w:val="superscript"/>
     </w:rPr>
   </w:style>
+  <w:style w:type="character" w:styleId="EndnoteCharacters3">
+    <w:name w:val="Endnote Characters3"/>
+    <w:qFormat/>
+    <w:rPr>
+      <w:vertAlign w:val="superscript"/>
+    </w:rPr>
+  </w:style>
   <w:style w:type="character" w:styleId="EndnoteReference">
     <w:name w:val="Endnote Reference"/>
     <w:rPr>
@@ -5294,6 +5298,13 @@
   </w:style>
   <w:style w:type="character" w:styleId="FootnoteCharacters2">
     <w:name w:val="Footnote Characters2"/>
+    <w:qFormat/>
+    <w:rPr>
+      <w:vertAlign w:val="superscript"/>
+    </w:rPr>
+  </w:style>
+  <w:style w:type="character" w:styleId="FootnoteCharacters3">
+    <w:name w:val="Footnote Characters3"/>
     <w:qFormat/>
     <w:rPr>
       <w:vertAlign w:val="superscript"/>

</xml_diff>

<commit_message>
update pointer to codesamples from bitbucket to github
</commit_message>
<xml_diff>
--- a/resume-latest.docx
+++ b/resume-latest.docx
@@ -138,7 +138,7 @@
           <w:sz w:val="20"/>
           <w:szCs w:val="20"/>
         </w:rPr>
-        <w:t xml:space="preserve">    –   </w:t>
+        <w:t xml:space="preserve">    –    </w:t>
       </w:r>
       <w:hyperlink r:id="rId4" w:tgtFrame="http://linkedin.com/in/marcelq">
         <w:r>
@@ -152,6 +152,16 @@
           <w:t>LinkedIn Profile</w:t>
         </w:r>
       </w:hyperlink>
+      <w:r>
+        <w:rPr>
+          <w:rStyle w:val="Hyperlink"/>
+          <w:rFonts w:cs="Verdana" w:ascii="Verdana" w:hAnsi="Verdana"/>
+          <w:sz w:val="20"/>
+          <w:szCs w:val="20"/>
+          <w:u w:val="none"/>
+        </w:rPr>
+        <w:t xml:space="preserve">     -     +1 870-676-8379</w:t>
+      </w:r>
     </w:p>
     <w:p>
       <w:pPr>
@@ -171,6 +181,7 @@
           <w:sz w:val="21"/>
           <w:szCs w:val="21"/>
         </w:rPr>
+        <w:t xml:space="preserve"> </w:t>
       </w:r>
     </w:p>
     <w:p>
@@ -366,7 +377,7 @@
             <w:sz w:val="18"/>
             <w:szCs w:val="18"/>
           </w:rPr>
-          <w:t>https://bitbucket.org/sugarcreek</w:t>
+          <w:t>https://github.com/MarcelQuirijnen</w:t>
         </w:r>
       </w:hyperlink>
     </w:p>
@@ -871,23 +882,7 @@
         </w:rPr>
         <w:t xml:space="preserve">  PHP, React, Golang, MySQL, Stored Procedures, Node, Docker, Laravel, Jira, Confluence</w:t>
         <w:br/>
-        <w:t xml:space="preserve">  Github &amp; Bitbucket, Github Actions, </w:t>
-      </w:r>
-      <w:r>
-        <w:rPr>
-          <w:rFonts w:eastAsia="Courier New" w:cs="Courier New" w:ascii="Courier New" w:hAnsi="Courier New"/>
-          <w:sz w:val="18"/>
-          <w:szCs w:val="18"/>
-        </w:rPr>
-        <w:t xml:space="preserve">Copilot, </w:t>
-      </w:r>
-      <w:r>
-        <w:rPr>
-          <w:rFonts w:eastAsia="Courier New" w:cs="Courier New" w:ascii="Courier New" w:hAnsi="Courier New"/>
-          <w:sz w:val="18"/>
-          <w:szCs w:val="18"/>
-        </w:rPr>
-        <w:t>DataDog</w:t>
+        <w:t xml:space="preserve">  Github &amp; Bitbucket, Github Actions, Copilot, DataDog</w:t>
         <w:br/>
       </w:r>
       <w:r>
@@ -5116,6 +5111,20 @@
       <w:vertAlign w:val="superscript"/>
     </w:rPr>
   </w:style>
+  <w:style w:type="character" w:styleId="EndnoteCharacters4">
+    <w:name w:val="Endnote Characters4"/>
+    <w:qFormat/>
+    <w:rPr>
+      <w:vertAlign w:val="superscript"/>
+    </w:rPr>
+  </w:style>
+  <w:style w:type="character" w:styleId="EndnoteCharacters5">
+    <w:name w:val="Endnote Characters5"/>
+    <w:qFormat/>
+    <w:rPr>
+      <w:vertAlign w:val="superscript"/>
+    </w:rPr>
+  </w:style>
   <w:style w:type="character" w:styleId="EndnoteReference">
     <w:name w:val="Endnote Reference"/>
     <w:rPr>
@@ -5305,6 +5314,20 @@
   </w:style>
   <w:style w:type="character" w:styleId="FootnoteCharacters3">
     <w:name w:val="Footnote Characters3"/>
+    <w:qFormat/>
+    <w:rPr>
+      <w:vertAlign w:val="superscript"/>
+    </w:rPr>
+  </w:style>
+  <w:style w:type="character" w:styleId="FootnoteCharacters4">
+    <w:name w:val="Footnote Characters4"/>
+    <w:qFormat/>
+    <w:rPr>
+      <w:vertAlign w:val="superscript"/>
+    </w:rPr>
+  </w:style>
+  <w:style w:type="character" w:styleId="FootnoteCharacters5">
+    <w:name w:val="Footnote Characters5"/>
     <w:qFormat/>
     <w:rPr>
       <w:vertAlign w:val="superscript"/>

</xml_diff>

<commit_message>
update bitbucket link with github
</commit_message>
<xml_diff>
--- a/resume-latest.docx
+++ b/resume-latest.docx
@@ -369,7 +369,7 @@
         </w:rPr>
         <w:t>* Code samples :</w:t>
       </w:r>
-      <w:hyperlink r:id="rId5" w:tgtFrame="https://bitbucket.org/sugarcreek">
+      <w:hyperlink r:id="rId5">
         <w:r>
           <w:rPr>
             <w:rStyle w:val="Hyperlink"/>
@@ -588,23 +588,7 @@
         <w:tab/>
         <w:t xml:space="preserve"> </w:t>
         <w:tab/>
-        <w:t xml:space="preserve">     </w:t>
-      </w:r>
-      <w:r>
-        <w:rPr>
-          <w:rFonts w:cs="Courier New" w:ascii="Courier New" w:hAnsi="Courier New"/>
-          <w:sz w:val="18"/>
-          <w:szCs w:val="18"/>
-        </w:rPr>
-        <w:t>3</w:t>
-      </w:r>
-      <w:r>
-        <w:rPr>
-          <w:rFonts w:cs="Courier New" w:ascii="Courier New" w:hAnsi="Courier New"/>
-          <w:sz w:val="18"/>
-          <w:szCs w:val="18"/>
-        </w:rPr>
-        <w:t xml:space="preserve"> years</w:t>
+        <w:t xml:space="preserve">     3 years</w:t>
       </w:r>
     </w:p>
     <w:p>
@@ -626,23 +610,7 @@
           <w:sz w:val="18"/>
           <w:szCs w:val="18"/>
         </w:rPr>
-        <w:t xml:space="preserve">Python programming (incl. Flask framework)                    </w:t>
-      </w:r>
-      <w:r>
-        <w:rPr>
-          <w:rFonts w:cs="Courier New" w:ascii="Courier New" w:hAnsi="Courier New"/>
-          <w:sz w:val="18"/>
-          <w:szCs w:val="18"/>
-        </w:rPr>
-        <w:t>4</w:t>
-      </w:r>
-      <w:r>
-        <w:rPr>
-          <w:rFonts w:cs="Courier New" w:ascii="Courier New" w:hAnsi="Courier New"/>
-          <w:sz w:val="18"/>
-          <w:szCs w:val="18"/>
-        </w:rPr>
-        <w:t xml:space="preserve"> years</w:t>
+        <w:t>Python programming (incl. Flask framework)                    4 years</w:t>
       </w:r>
     </w:p>
     <w:p>
@@ -708,23 +676,7 @@
         <w:tab/>
         <w:t xml:space="preserve">    </w:t>
         <w:tab/>
-        <w:t xml:space="preserve">     </w:t>
-      </w:r>
-      <w:r>
-        <w:rPr>
-          <w:rFonts w:cs="Courier New" w:ascii="Courier New" w:hAnsi="Courier New"/>
-          <w:sz w:val="18"/>
-          <w:szCs w:val="18"/>
-        </w:rPr>
-        <w:t>3</w:t>
-      </w:r>
-      <w:r>
-        <w:rPr>
-          <w:rFonts w:cs="Courier New" w:ascii="Courier New" w:hAnsi="Courier New"/>
-          <w:sz w:val="18"/>
-          <w:szCs w:val="18"/>
-        </w:rPr>
-        <w:t xml:space="preserve"> years</w:t>
+        <w:t xml:space="preserve">     3 years</w:t>
       </w:r>
     </w:p>
     <w:p>
@@ -1549,9 +1501,9 @@
         </w:rPr>
         <w:t xml:space="preserve">  </w:t>
       </w:r>
-      <w:bookmarkStart w:id="5" w:name="__DdeLink__490_3890165431"/>
+      <w:bookmarkStart w:id="5" w:name="__DdeLink__493_3890165431"/>
       <w:bookmarkStart w:id="6" w:name="__DdeLink__511_14018469831"/>
-      <w:bookmarkStart w:id="7" w:name="__DdeLink__493_3890165431"/>
+      <w:bookmarkStart w:id="7" w:name="__DdeLink__490_3890165431"/>
       <w:bookmarkEnd w:id="5"/>
       <w:bookmarkEnd w:id="6"/>
       <w:bookmarkEnd w:id="7"/>
@@ -1686,8 +1638,8 @@
         <w:pStyle w:val="PlainText"/>
         <w:rPr/>
       </w:pPr>
-      <w:bookmarkStart w:id="9" w:name="__DdeLink__565_453225139"/>
-      <w:bookmarkStart w:id="10" w:name="__DdeLink__502_872848759"/>
+      <w:bookmarkStart w:id="9" w:name="__DdeLink__502_872848759"/>
+      <w:bookmarkStart w:id="10" w:name="__DdeLink__565_453225139"/>
       <w:bookmarkEnd w:id="9"/>
       <w:bookmarkEnd w:id="10"/>
       <w:r>
@@ -2207,9 +2159,9 @@
         </w:rPr>
         <w:t>Python 3</w:t>
       </w:r>
-      <w:bookmarkStart w:id="18" w:name="__DdeLink__493_389016543"/>
+      <w:bookmarkStart w:id="18" w:name="__DdeLink__490_389016543"/>
       <w:bookmarkStart w:id="19" w:name="__DdeLink__511_1401846983"/>
-      <w:bookmarkStart w:id="20" w:name="__DdeLink__490_389016543"/>
+      <w:bookmarkStart w:id="20" w:name="__DdeLink__493_389016543"/>
       <w:bookmarkEnd w:id="18"/>
       <w:bookmarkEnd w:id="19"/>
       <w:bookmarkEnd w:id="20"/>
@@ -5172,6 +5124,13 @@
       <w:vertAlign w:val="superscript"/>
     </w:rPr>
   </w:style>
+  <w:style w:type="character" w:styleId="EndnoteCharacters7">
+    <w:name w:val="Endnote Characters7"/>
+    <w:qFormat/>
+    <w:rPr>
+      <w:vertAlign w:val="superscript"/>
+    </w:rPr>
+  </w:style>
   <w:style w:type="character" w:styleId="EndnoteReference">
     <w:name w:val="Endnote Reference"/>
     <w:rPr>
@@ -5382,6 +5341,13 @@
   </w:style>
   <w:style w:type="character" w:styleId="FootnoteCharacters6">
     <w:name w:val="Footnote Characters6"/>
+    <w:qFormat/>
+    <w:rPr>
+      <w:vertAlign w:val="superscript"/>
+    </w:rPr>
+  </w:style>
+  <w:style w:type="character" w:styleId="FootnoteCharacters7">
+    <w:name w:val="Footnote Characters7"/>
     <w:qFormat/>
     <w:rPr>
       <w:vertAlign w:val="superscript"/>

</xml_diff>

<commit_message>
updates to resume titles
</commit_message>
<xml_diff>
--- a/resume-latest.docx
+++ b/resume-latest.docx
@@ -251,15 +251,7 @@
       </w:pPr>
       <w:r>
         <w:rPr/>
-        <w:t xml:space="preserve">Results-driven Sr. Software Engineer with </w:t>
-      </w:r>
-      <w:r>
-        <w:rPr/>
-        <w:t xml:space="preserve">almost </w:t>
-      </w:r>
-      <w:r>
-        <w:rPr/>
-        <w:t>20 years of IT experience, specializing in clean, efficient code and accessibility standards.</w:t>
+        <w:t>Results-driven Sr. Software Engineer with almost 20 years of IT experience, specializing in clean, efficient code and accessibility standards.</w:t>
       </w:r>
     </w:p>
     <w:p>
@@ -330,36 +322,14 @@
       </w:pPr>
       <w:r>
         <w:rPr>
-          <w:rFonts w:eastAsia="Courier New" w:cs="Courier New" w:ascii="Verdana" w:hAnsi="Verdana"/>
+          <w:rFonts w:eastAsia="Courier New" w:cs="Courier New"/>
           <w:i w:val="false"/>
           <w:iCs w:val="false"/>
           <w:color w:val="000000"/>
           <w:sz w:val="24"/>
           <w:szCs w:val="24"/>
         </w:rPr>
-        <w:t xml:space="preserve">Assisting with technical design, task estimation, implementation, automated testing, debugging, </w:t>
-      </w:r>
-      <w:r>
-        <w:rPr>
-          <w:rFonts w:eastAsia="Courier New" w:cs="Courier New" w:ascii="Verdana" w:hAnsi="Verdana"/>
-          <w:i w:val="false"/>
-          <w:iCs w:val="false"/>
-          <w:color w:val="000000"/>
-          <w:sz w:val="24"/>
-          <w:szCs w:val="24"/>
-        </w:rPr>
-        <w:t xml:space="preserve">monitoring </w:t>
-      </w:r>
-      <w:r>
-        <w:rPr>
-          <w:rFonts w:eastAsia="Courier New" w:cs="Courier New" w:ascii="Verdana" w:hAnsi="Verdana"/>
-          <w:i w:val="false"/>
-          <w:iCs w:val="false"/>
-          <w:color w:val="000000"/>
-          <w:sz w:val="24"/>
-          <w:szCs w:val="24"/>
-        </w:rPr>
-        <w:t>and deployment.</w:t>
+        <w:t>Assisting with technical design, task estimation, implementation, automated testing, debugging, monitoring and deployment.</w:t>
       </w:r>
     </w:p>
     <w:p>
@@ -374,11 +344,8 @@
       </w:pPr>
       <w:r>
         <w:rPr>
-          <w:rFonts w:ascii="Verdana" w:hAnsi="Verdana"/>
-          <w:i w:val="false"/>
-          <w:iCs w:val="false"/>
-          <w:sz w:val="24"/>
-          <w:szCs w:val="24"/>
+          <w:rFonts w:eastAsia="Courier New" w:cs="Courier New"/>
+          <w:color w:val="000000"/>
         </w:rPr>
       </w:r>
     </w:p>
@@ -429,15 +396,7 @@
       </w:r>
       <w:r>
         <w:rPr/>
-        <w:t xml:space="preserve"> PHP, Go, Perl, Python, Typescript, JavaScript (NodeJS, React, Vue</w:t>
-      </w:r>
-      <w:r>
-        <w:rPr/>
-        <w:t>JS</w:t>
-      </w:r>
-      <w:r>
-        <w:rPr/>
-        <w:t>, AngularJS), C/C++</w:t>
+        <w:t xml:space="preserve"> PHP, Go, Perl, Python, Typescript, JavaScript (NodeJS, React, VueJS, AngularJS), C/C++</w:t>
       </w:r>
     </w:p>
     <w:p>
@@ -464,15 +423,7 @@
       </w:r>
       <w:r>
         <w:rPr/>
-        <w:t xml:space="preserve"> MySQL, PostgreSQL, Oracle, Stored Procedures, MySQL </w:t>
-      </w:r>
-      <w:r>
-        <w:rPr/>
-        <w:t xml:space="preserve">master/slave </w:t>
-      </w:r>
-      <w:r>
-        <w:rPr/>
-        <w:t>replication and sharding</w:t>
+        <w:t xml:space="preserve"> MySQL, PostgreSQL, Oracle, Stored Procedures, MySQL master/slave replication and sharding</w:t>
       </w:r>
     </w:p>
     <w:p>
@@ -499,15 +450,7 @@
       </w:r>
       <w:r>
         <w:rPr/>
-        <w:t xml:space="preserve"> Laravel, Jenkins, Docker, Git, Github Actions, </w:t>
-      </w:r>
-      <w:r>
-        <w:rPr/>
-        <w:t xml:space="preserve">Copilot, Slim, Flask, </w:t>
-      </w:r>
-      <w:r>
-        <w:rPr/>
-        <w:t>RabbitMQ, Datadog, Ansible, ElasticSearch</w:t>
+        <w:t xml:space="preserve"> Laravel, Jenkins, Docker, Git, Github Actions, Copilot, Slim, Flask, RabbitMQ, Datadog, Ansible, ElasticSearch</w:t>
       </w:r>
     </w:p>
     <w:p>
@@ -624,13 +567,7 @@
         <w:rPr>
           <w:rStyle w:val="Strong"/>
         </w:rPr>
-        <w:t xml:space="preserve">Sr. Software Engineer – </w:t>
-      </w:r>
-      <w:r>
-        <w:rPr>
-          <w:rStyle w:val="Strong"/>
-        </w:rPr>
-        <w:t>Data Minds Team</w:t>
+        <w:t>Sr. Software Engineer – Data Minds Team</w:t>
       </w:r>
       <w:r>
         <w:rPr/>
@@ -741,13 +678,7 @@
         <w:rPr>
           <w:rStyle w:val="Strong"/>
         </w:rPr>
-        <w:t xml:space="preserve">Sr. Web Developer – </w:t>
-      </w:r>
-      <w:r>
-        <w:rPr>
-          <w:rStyle w:val="Strong"/>
-        </w:rPr>
-        <w:t>Research Web Group Division – FRED Team</w:t>
+        <w:t>Sr. Web Developer – Research Web Group Division – FRED Team</w:t>
       </w:r>
       <w:r>
         <w:rPr/>
@@ -849,19 +780,7 @@
         <w:rPr>
           <w:rStyle w:val="Strong"/>
         </w:rPr>
-        <w:t xml:space="preserve">Web Developer V - </w:t>
-      </w:r>
-      <w:r>
-        <w:rPr>
-          <w:rStyle w:val="Strong"/>
-        </w:rPr>
-        <w:t xml:space="preserve">ESPA </w:t>
-      </w:r>
-      <w:r>
-        <w:rPr>
-          <w:rStyle w:val="Strong"/>
-        </w:rPr>
-        <w:t>Team Lead</w:t>
+        <w:t>Web Developer V - ESPA Team Lead</w:t>
       </w:r>
       <w:r>
         <w:rPr/>
@@ -901,15 +820,7 @@
       </w:pPr>
       <w:r>
         <w:rPr/>
-        <w:t xml:space="preserve">Developed web-based endpoint security solutions, focusing on network authentication protocol </w:t>
-      </w:r>
-      <w:r>
-        <w:rPr/>
-        <w:t>802.1x</w:t>
-      </w:r>
-      <w:r>
-        <w:rPr/>
-        <w:t>, resulting in improved security compliance.</w:t>
+        <w:t>Developed web-based endpoint security solutions, focusing on network authentication protocol 802.1x, resulting in improved security compliance.</w:t>
       </w:r>
     </w:p>
     <w:p>
@@ -1007,19 +918,7 @@
         <w:rPr>
           <w:rStyle w:val="Strong"/>
         </w:rPr>
-        <w:t xml:space="preserve">Sr. Back-end </w:t>
-      </w:r>
-      <w:r>
-        <w:rPr>
-          <w:rStyle w:val="Strong"/>
-        </w:rPr>
-        <w:t xml:space="preserve">Developer – </w:t>
-      </w:r>
-      <w:r>
-        <w:rPr>
-          <w:rStyle w:val="Strong"/>
-        </w:rPr>
-        <w:t>Tools &amp; Automation – Rapid Innovation Team</w:t>
+        <w:t>Sr. Back-end Developer – Tools &amp; Automation – Rapid Innovation Team</w:t>
       </w:r>
       <w:r>
         <w:rPr/>
@@ -1039,37 +938,7 @@
         <w:rPr>
           <w:rStyle w:val="Emphasis"/>
         </w:rPr>
-        <w:t>03/201</w:t>
-      </w:r>
-      <w:r>
-        <w:rPr>
-          <w:rStyle w:val="Emphasis"/>
-        </w:rPr>
-        <w:t>6</w:t>
-      </w:r>
-      <w:r>
-        <w:rPr>
-          <w:rStyle w:val="Emphasis"/>
-        </w:rPr>
-        <w:t xml:space="preserve"> – 0</w:t>
-      </w:r>
-      <w:r>
-        <w:rPr>
-          <w:rStyle w:val="Emphasis"/>
-        </w:rPr>
-        <w:t>2</w:t>
-      </w:r>
-      <w:r>
-        <w:rPr>
-          <w:rStyle w:val="Emphasis"/>
-        </w:rPr>
-        <w:t>/201</w:t>
-      </w:r>
-      <w:r>
-        <w:rPr>
-          <w:rStyle w:val="Emphasis"/>
-        </w:rPr>
-        <w:t>8</w:t>
+        <w:t>03/2016 – 02/2018</w:t>
       </w:r>
     </w:p>
     <w:p>
@@ -1120,11 +989,7 @@
       </w:pPr>
       <w:r>
         <w:rPr>
-          <w:rFonts w:ascii="Verdana" w:hAnsi="Verdana"/>
-          <w:i w:val="false"/>
-          <w:iCs w:val="false"/>
-          <w:sz w:val="24"/>
-          <w:szCs w:val="24"/>
+          <w:rFonts w:cs="Courier New"/>
         </w:rPr>
       </w:r>
     </w:p>
@@ -1143,11 +1008,7 @@
       </w:pPr>
       <w:r>
         <w:rPr>
-          <w:rFonts w:ascii="Verdana" w:hAnsi="Verdana"/>
-          <w:i w:val="false"/>
-          <w:iCs w:val="false"/>
-          <w:sz w:val="24"/>
-          <w:szCs w:val="24"/>
+          <w:rFonts w:cs="Courier New"/>
         </w:rPr>
       </w:r>
     </w:p>
@@ -1166,11 +1027,7 @@
       </w:pPr>
       <w:r>
         <w:rPr>
-          <w:rFonts w:ascii="Verdana" w:hAnsi="Verdana"/>
-          <w:i w:val="false"/>
-          <w:iCs w:val="false"/>
-          <w:sz w:val="24"/>
-          <w:szCs w:val="24"/>
+          <w:rFonts w:cs="Courier New"/>
         </w:rPr>
       </w:r>
     </w:p>
@@ -1302,7 +1159,7 @@
       </w:pPr>
       <w:r>
         <w:rPr/>
-        <w:t>CERTIFICATIONS &amp; CONTINUING EDUCATION</w:t>
+        <w:t>COURSEWORK</w:t>
       </w:r>
     </w:p>
     <w:p>
@@ -1406,7 +1263,7 @@
       </w:pPr>
       <w:r>
         <w:rPr/>
-        <w:t>AWS Certified Developer (Linux Academy, not certified)</w:t>
+        <w:t>AWS Certified Developer (Linux Academy)</w:t>
         <w:br/>
       </w:r>
     </w:p>
@@ -1433,7 +1290,7 @@
         <w:r>
           <w:rPr>
             <w:rStyle w:val="Hyperlink"/>
-            <w:rFonts w:cs="Courier New" w:ascii="Verdana" w:hAnsi="Verdana"/>
+            <w:rFonts w:cs="Courier New"/>
             <w:sz w:val="24"/>
             <w:szCs w:val="24"/>
           </w:rPr>

</xml_diff>

<commit_message>
rewrite summary from a place of service
</commit_message>
<xml_diff>
--- a/resume-latest.docx
+++ b/resume-latest.docx
@@ -211,7 +211,7 @@
         <w:pStyle w:val="BodyText"/>
         <w:numPr>
           <w:ilvl w:val="0"/>
-          <w:numId w:val="1"/>
+          <w:numId w:val="2"/>
         </w:numPr>
         <w:tabs>
           <w:tab w:val="clear" w:pos="709"/>
@@ -250,7 +250,7 @@
         <w:pStyle w:val="BodyText"/>
         <w:numPr>
           <w:ilvl w:val="0"/>
-          <w:numId w:val="1"/>
+          <w:numId w:val="2"/>
         </w:numPr>
         <w:tabs>
           <w:tab w:val="clear" w:pos="709"/>
@@ -289,7 +289,7 @@
         <w:pStyle w:val="BodyText"/>
         <w:numPr>
           <w:ilvl w:val="0"/>
-          <w:numId w:val="1"/>
+          <w:numId w:val="2"/>
         </w:numPr>
         <w:tabs>
           <w:tab w:val="clear" w:pos="709"/>
@@ -328,7 +328,7 @@
         <w:pStyle w:val="BodyText"/>
         <w:numPr>
           <w:ilvl w:val="0"/>
-          <w:numId w:val="1"/>
+          <w:numId w:val="2"/>
         </w:numPr>
         <w:tabs>
           <w:tab w:val="clear" w:pos="709"/>
@@ -352,7 +352,111 @@
           <w:szCs w:val="22"/>
           <w:lang w:val="en-US" w:eastAsia="zh-CN" w:bidi="hi-IN"/>
         </w:rPr>
-        <w:t>Expertise in technical design, task estimation, microservices, RESTful APIs, automated testing, and debugging, as well as skills with technical and financial storytelling tools like ChatGPT, GitHub Copilot and FinChat.</w:t>
+        <w:t>Expertise</w:t>
+      </w:r>
+      <w:r>
+        <w:rPr>
+          <w:rFonts w:eastAsia="Courier New" w:cs="Courier New" w:ascii="Arial" w:hAnsi="Arial"/>
+          <w:i w:val="false"/>
+          <w:iCs w:val="false"/>
+          <w:color w:val="000000"/>
+          <w:kern w:val="2"/>
+          <w:sz w:val="22"/>
+          <w:szCs w:val="22"/>
+          <w:lang w:val="en-US" w:eastAsia="zh-CN" w:bidi="hi-IN"/>
+        </w:rPr>
+        <w:t xml:space="preserve"> in technical design, task estimation, microservices, RESTful APIs, automated testing, and debugging, </w:t>
+      </w:r>
+      <w:r>
+        <w:rPr>
+          <w:rFonts w:eastAsia="Courier New" w:cs="Courier New" w:ascii="Arial" w:hAnsi="Arial"/>
+          <w:i w:val="false"/>
+          <w:iCs w:val="false"/>
+          <w:color w:val="000000"/>
+          <w:kern w:val="2"/>
+          <w:sz w:val="22"/>
+          <w:szCs w:val="22"/>
+          <w:lang w:val="en-US" w:eastAsia="zh-CN" w:bidi="hi-IN"/>
+        </w:rPr>
+        <w:t>as well as</w:t>
+      </w:r>
+      <w:r>
+        <w:rPr>
+          <w:rFonts w:eastAsia="Courier New" w:cs="Courier New" w:ascii="Arial" w:hAnsi="Arial"/>
+          <w:i w:val="false"/>
+          <w:iCs w:val="false"/>
+          <w:color w:val="000000"/>
+          <w:kern w:val="2"/>
+          <w:sz w:val="22"/>
+          <w:szCs w:val="22"/>
+          <w:lang w:val="en-US" w:eastAsia="zh-CN" w:bidi="hi-IN"/>
+        </w:rPr>
+        <w:t xml:space="preserve"> </w:t>
+      </w:r>
+      <w:r>
+        <w:rPr>
+          <w:rFonts w:eastAsia="Courier New" w:cs="Courier New" w:ascii="Arial" w:hAnsi="Arial"/>
+          <w:i w:val="false"/>
+          <w:iCs w:val="false"/>
+          <w:color w:val="000000"/>
+          <w:kern w:val="2"/>
+          <w:sz w:val="22"/>
+          <w:szCs w:val="22"/>
+          <w:lang w:val="en-US" w:eastAsia="zh-CN" w:bidi="hi-IN"/>
+        </w:rPr>
+        <w:t>skills</w:t>
+      </w:r>
+      <w:r>
+        <w:rPr>
+          <w:rFonts w:eastAsia="Courier New" w:cs="Courier New" w:ascii="Arial" w:hAnsi="Arial"/>
+          <w:i w:val="false"/>
+          <w:iCs w:val="false"/>
+          <w:color w:val="000000"/>
+          <w:kern w:val="2"/>
+          <w:sz w:val="22"/>
+          <w:szCs w:val="22"/>
+          <w:lang w:val="en-US" w:eastAsia="zh-CN" w:bidi="hi-IN"/>
+        </w:rPr>
+        <w:t xml:space="preserve"> </w:t>
+      </w:r>
+      <w:r>
+        <w:rPr>
+          <w:rFonts w:eastAsia="Courier New" w:cs="Courier New" w:ascii="Arial" w:hAnsi="Arial"/>
+          <w:i w:val="false"/>
+          <w:iCs w:val="false"/>
+          <w:color w:val="000000"/>
+          <w:kern w:val="2"/>
+          <w:sz w:val="22"/>
+          <w:szCs w:val="22"/>
+          <w:lang w:val="en-US" w:eastAsia="zh-CN" w:bidi="hi-IN"/>
+        </w:rPr>
+        <w:t>with</w:t>
+      </w:r>
+      <w:r>
+        <w:rPr>
+          <w:rFonts w:eastAsia="Courier New" w:cs="Courier New" w:ascii="Arial" w:hAnsi="Arial"/>
+          <w:i w:val="false"/>
+          <w:iCs w:val="false"/>
+          <w:color w:val="000000"/>
+          <w:kern w:val="2"/>
+          <w:sz w:val="22"/>
+          <w:szCs w:val="22"/>
+          <w:lang w:val="en-US" w:eastAsia="zh-CN" w:bidi="hi-IN"/>
+        </w:rPr>
+        <w:t xml:space="preserve"> technical and financial storytelling tools like ChatGPT, GitHub Copilot </w:t>
+      </w:r>
+      <w:r>
+        <w:rPr>
+          <w:rFonts w:eastAsia="Courier New" w:cs="Courier New" w:ascii="Arial" w:hAnsi="Arial"/>
+          <w:i w:val="false"/>
+          <w:iCs w:val="false"/>
+          <w:color w:val="000000"/>
+          <w:kern w:val="2"/>
+          <w:sz w:val="22"/>
+          <w:szCs w:val="22"/>
+          <w:lang w:val="en-US" w:eastAsia="zh-CN" w:bidi="hi-IN"/>
+        </w:rPr>
+        <w:t>and FinChat.</w:t>
       </w:r>
     </w:p>
     <w:p>
@@ -379,7 +483,7 @@
         <w:pStyle w:val="BodyText"/>
         <w:numPr>
           <w:ilvl w:val="0"/>
-          <w:numId w:val="3"/>
+          <w:numId w:val="4"/>
         </w:numPr>
         <w:tabs>
           <w:tab w:val="clear" w:pos="709"/>
@@ -435,7 +539,7 @@
         <w:pStyle w:val="BodyText"/>
         <w:numPr>
           <w:ilvl w:val="0"/>
-          <w:numId w:val="3"/>
+          <w:numId w:val="4"/>
         </w:numPr>
         <w:tabs>
           <w:tab w:val="clear" w:pos="709"/>
@@ -489,7 +593,7 @@
         <w:pStyle w:val="BodyText"/>
         <w:numPr>
           <w:ilvl w:val="0"/>
-          <w:numId w:val="3"/>
+          <w:numId w:val="4"/>
         </w:numPr>
         <w:tabs>
           <w:tab w:val="clear" w:pos="709"/>
@@ -522,7 +626,22 @@
           <w:szCs w:val="22"/>
           <w:lang w:val="en-US" w:eastAsia="zh-CN" w:bidi="hi-IN"/>
         </w:rPr>
-        <w:t>Frameworks &amp; Tools:</w:t>
+        <w:t>F</w:t>
+      </w:r>
+      <w:r>
+        <w:rPr>
+          <w:rFonts w:eastAsia="Noto Serif CJK SC" w:cs="Courier New" w:ascii="Arial" w:hAnsi="Arial"/>
+          <w:b/>
+          <w:bCs/>
+          <w:i w:val="false"/>
+          <w:iCs w:val="false"/>
+          <w:color w:val="auto"/>
+          <w:kern w:val="2"/>
+          <w:sz w:val="22"/>
+          <w:szCs w:val="22"/>
+          <w:lang w:val="en-US" w:eastAsia="zh-CN" w:bidi="hi-IN"/>
+        </w:rPr>
+        <w:t>rameworks &amp; Tools:</w:t>
       </w:r>
       <w:r>
         <w:rPr>
@@ -543,7 +662,7 @@
         <w:pStyle w:val="BodyText"/>
         <w:numPr>
           <w:ilvl w:val="0"/>
-          <w:numId w:val="3"/>
+          <w:numId w:val="4"/>
         </w:numPr>
         <w:tabs>
           <w:tab w:val="clear" w:pos="709"/>
@@ -576,7 +695,22 @@
           <w:szCs w:val="22"/>
           <w:lang w:val="en-US" w:eastAsia="zh-CN" w:bidi="hi-IN"/>
         </w:rPr>
-        <w:t>Technical Project Management:</w:t>
+        <w:t>T</w:t>
+      </w:r>
+      <w:r>
+        <w:rPr>
+          <w:rFonts w:eastAsia="Noto Serif CJK SC" w:cs="Courier New" w:ascii="Arial" w:hAnsi="Arial"/>
+          <w:b/>
+          <w:bCs/>
+          <w:i w:val="false"/>
+          <w:iCs w:val="false"/>
+          <w:color w:val="auto"/>
+          <w:kern w:val="2"/>
+          <w:sz w:val="22"/>
+          <w:szCs w:val="22"/>
+          <w:lang w:val="en-US" w:eastAsia="zh-CN" w:bidi="hi-IN"/>
+        </w:rPr>
+        <w:t>echnical Project Management:</w:t>
       </w:r>
       <w:r>
         <w:rPr>
@@ -597,7 +731,7 @@
         <w:pStyle w:val="BodyText"/>
         <w:numPr>
           <w:ilvl w:val="0"/>
-          <w:numId w:val="3"/>
+          <w:numId w:val="4"/>
         </w:numPr>
         <w:tabs>
           <w:tab w:val="clear" w:pos="709"/>
@@ -651,7 +785,7 @@
         <w:pStyle w:val="BodyText"/>
         <w:numPr>
           <w:ilvl w:val="0"/>
-          <w:numId w:val="3"/>
+          <w:numId w:val="4"/>
         </w:numPr>
         <w:tabs>
           <w:tab w:val="clear" w:pos="709"/>
@@ -684,7 +818,22 @@
           <w:szCs w:val="22"/>
           <w:lang w:val="en-US" w:eastAsia="zh-CN" w:bidi="hi-IN"/>
         </w:rPr>
-        <w:t>Software Design &amp; Architecture:</w:t>
+        <w:t>S</w:t>
+      </w:r>
+      <w:r>
+        <w:rPr>
+          <w:rFonts w:eastAsia="Noto Serif CJK SC" w:cs="Courier New" w:ascii="Arial" w:hAnsi="Arial"/>
+          <w:b/>
+          <w:bCs/>
+          <w:i w:val="false"/>
+          <w:iCs w:val="false"/>
+          <w:color w:val="auto"/>
+          <w:kern w:val="2"/>
+          <w:sz w:val="22"/>
+          <w:szCs w:val="22"/>
+          <w:lang w:val="en-US" w:eastAsia="zh-CN" w:bidi="hi-IN"/>
+        </w:rPr>
+        <w:t>oftware Design &amp; Architecture:</w:t>
       </w:r>
       <w:r>
         <w:rPr>
@@ -838,7 +987,7 @@
         <w:pStyle w:val="BodyText"/>
         <w:numPr>
           <w:ilvl w:val="0"/>
-          <w:numId w:val="3"/>
+          <w:numId w:val="4"/>
         </w:numPr>
         <w:tabs>
           <w:tab w:val="clear" w:pos="709"/>
@@ -869,15 +1018,28 @@
           <w:szCs w:val="22"/>
           <w:lang w:val="en-US" w:eastAsia="zh-CN" w:bidi="hi-IN"/>
         </w:rPr>
-        <w:t>Work closely with product owners, engineers, designers, and QA to deliver industry-leading cloud-based printing solutions in a fast paced environment, focusing on cost management and print stats.</w:t>
-      </w:r>
-    </w:p>
-    <w:p>
-      <w:pPr>
-        <w:pStyle w:val="BodyText"/>
-        <w:numPr>
-          <w:ilvl w:val="0"/>
-          <w:numId w:val="3"/>
+        <w:t xml:space="preserve">Work </w:t>
+      </w:r>
+      <w:r>
+        <w:rPr>
+          <w:rFonts w:eastAsia="Noto Serif CJK SC" w:cs="Courier New" w:ascii="Arial" w:hAnsi="Arial"/>
+          <w:i w:val="false"/>
+          <w:iCs w:val="false"/>
+          <w:color w:val="auto"/>
+          <w:kern w:val="2"/>
+          <w:sz w:val="22"/>
+          <w:szCs w:val="22"/>
+          <w:lang w:val="en-US" w:eastAsia="zh-CN" w:bidi="hi-IN"/>
+        </w:rPr>
+        <w:t>closely with product owners, engineers, designers, and QA to deliver industry-leading cloud-based printing solutions in a fast paced environment, focusing on cost management and print stats.</w:t>
+      </w:r>
+    </w:p>
+    <w:p>
+      <w:pPr>
+        <w:pStyle w:val="BodyText"/>
+        <w:numPr>
+          <w:ilvl w:val="0"/>
+          <w:numId w:val="4"/>
         </w:numPr>
         <w:tabs>
           <w:tab w:val="clear" w:pos="709"/>
@@ -916,7 +1078,7 @@
         <w:pStyle w:val="BodyText"/>
         <w:numPr>
           <w:ilvl w:val="0"/>
-          <w:numId w:val="3"/>
+          <w:numId w:val="4"/>
         </w:numPr>
         <w:tabs>
           <w:tab w:val="clear" w:pos="709"/>
@@ -944,7 +1106,7 @@
         <w:pStyle w:val="BodyText"/>
         <w:numPr>
           <w:ilvl w:val="0"/>
-          <w:numId w:val="3"/>
+          <w:numId w:val="4"/>
         </w:numPr>
         <w:tabs>
           <w:tab w:val="clear" w:pos="709"/>
@@ -972,7 +1134,7 @@
         <w:pStyle w:val="BodyText"/>
         <w:numPr>
           <w:ilvl w:val="0"/>
-          <w:numId w:val="3"/>
+          <w:numId w:val="4"/>
         </w:numPr>
         <w:tabs>
           <w:tab w:val="clear" w:pos="709"/>
@@ -1000,7 +1162,7 @@
         <w:pStyle w:val="BodyText"/>
         <w:numPr>
           <w:ilvl w:val="0"/>
-          <w:numId w:val="3"/>
+          <w:numId w:val="4"/>
         </w:numPr>
         <w:tabs>
           <w:tab w:val="clear" w:pos="709"/>
@@ -1028,7 +1190,7 @@
         <w:pStyle w:val="BodyText"/>
         <w:numPr>
           <w:ilvl w:val="0"/>
-          <w:numId w:val="3"/>
+          <w:numId w:val="4"/>
         </w:numPr>
         <w:tabs>
           <w:tab w:val="clear" w:pos="709"/>
@@ -1048,47 +1210,15 @@
           <w:sz w:val="22"/>
           <w:szCs w:val="22"/>
         </w:rPr>
-        <w:t>Contributed with the design and implementation of major features, including PHP REST APIs, Vue and React components as well as Golang microservices, resulting in a</w:t>
-      </w:r>
-      <w:r>
-        <w:rPr>
-          <w:rFonts w:ascii="Arial" w:hAnsi="Arial"/>
-          <w:sz w:val="22"/>
-          <w:szCs w:val="22"/>
-        </w:rPr>
-        <w:t xml:space="preserve">n </w:t>
-      </w:r>
-      <w:r>
-        <w:rPr>
-          <w:rFonts w:ascii="Arial" w:hAnsi="Arial"/>
-          <w:sz w:val="22"/>
-          <w:szCs w:val="22"/>
-        </w:rPr>
-        <w:t>increase</w:t>
-      </w:r>
-      <w:r>
-        <w:rPr>
-          <w:rFonts w:ascii="Arial" w:hAnsi="Arial"/>
-          <w:sz w:val="22"/>
-          <w:szCs w:val="22"/>
-        </w:rPr>
-        <w:t>d</w:t>
-      </w:r>
-      <w:r>
-        <w:rPr>
-          <w:rFonts w:ascii="Arial" w:hAnsi="Arial"/>
-          <w:sz w:val="22"/>
-          <w:szCs w:val="22"/>
-        </w:rPr>
-        <w:t xml:space="preserve"> system efficiency.</w:t>
-      </w:r>
-    </w:p>
-    <w:p>
-      <w:pPr>
-        <w:pStyle w:val="BodyText"/>
-        <w:numPr>
-          <w:ilvl w:val="0"/>
-          <w:numId w:val="3"/>
+        <w:t>Contributed with the design and implementation of major features, including PHP REST APIs, Vue and React components as well as Golang microservices, resulting in a +20% increase in system efficiency.</w:t>
+      </w:r>
+    </w:p>
+    <w:p>
+      <w:pPr>
+        <w:pStyle w:val="BodyText"/>
+        <w:numPr>
+          <w:ilvl w:val="0"/>
+          <w:numId w:val="4"/>
         </w:numPr>
         <w:tabs>
           <w:tab w:val="clear" w:pos="709"/>
@@ -1116,7 +1246,7 @@
         <w:pStyle w:val="BodyText"/>
         <w:numPr>
           <w:ilvl w:val="0"/>
-          <w:numId w:val="3"/>
+          <w:numId w:val="4"/>
         </w:numPr>
         <w:tabs>
           <w:tab w:val="clear" w:pos="709"/>
@@ -1136,15 +1266,31 @@
           <w:sz w:val="22"/>
           <w:szCs w:val="22"/>
         </w:rPr>
-        <w:t>Stay up-to-date with new technologies (Go, Vue3, ChatGPT, CoPilot)</w:t>
-      </w:r>
-    </w:p>
-    <w:p>
-      <w:pPr>
-        <w:pStyle w:val="BodyText"/>
-        <w:numPr>
-          <w:ilvl w:val="0"/>
-          <w:numId w:val="3"/>
+        <w:t xml:space="preserve">Stay </w:t>
+      </w:r>
+      <w:r>
+        <w:rPr>
+          <w:rFonts w:ascii="Arial" w:hAnsi="Arial"/>
+          <w:sz w:val="22"/>
+          <w:szCs w:val="22"/>
+        </w:rPr>
+        <w:t>up-to-date with</w:t>
+      </w:r>
+      <w:r>
+        <w:rPr>
+          <w:rFonts w:ascii="Arial" w:hAnsi="Arial"/>
+          <w:sz w:val="22"/>
+          <w:szCs w:val="22"/>
+        </w:rPr>
+        <w:t xml:space="preserve"> new technologies (Go, Vue3, ChatGPT, CoPilot)</w:t>
+      </w:r>
+    </w:p>
+    <w:p>
+      <w:pPr>
+        <w:pStyle w:val="BodyText"/>
+        <w:numPr>
+          <w:ilvl w:val="0"/>
+          <w:numId w:val="4"/>
         </w:numPr>
         <w:tabs>
           <w:tab w:val="clear" w:pos="709"/>
@@ -1266,7 +1412,7 @@
         <w:pStyle w:val="BodyText"/>
         <w:numPr>
           <w:ilvl w:val="0"/>
-          <w:numId w:val="3"/>
+          <w:numId w:val="4"/>
         </w:numPr>
         <w:tabs>
           <w:tab w:val="clear" w:pos="709"/>
@@ -1333,7 +1479,7 @@
         <w:pStyle w:val="BodyText"/>
         <w:numPr>
           <w:ilvl w:val="0"/>
-          <w:numId w:val="3"/>
+          <w:numId w:val="4"/>
         </w:numPr>
         <w:tabs>
           <w:tab w:val="clear" w:pos="709"/>
@@ -1372,7 +1518,7 @@
         <w:pStyle w:val="BodyText"/>
         <w:numPr>
           <w:ilvl w:val="0"/>
-          <w:numId w:val="3"/>
+          <w:numId w:val="4"/>
         </w:numPr>
         <w:tabs>
           <w:tab w:val="clear" w:pos="709"/>
@@ -1507,7 +1653,7 @@
         <w:pStyle w:val="BodyText"/>
         <w:numPr>
           <w:ilvl w:val="0"/>
-          <w:numId w:val="3"/>
+          <w:numId w:val="4"/>
         </w:numPr>
         <w:tabs>
           <w:tab w:val="clear" w:pos="709"/>
@@ -1538,15 +1684,41 @@
           <w:szCs w:val="22"/>
           <w:lang w:val="en-US" w:eastAsia="zh-CN" w:bidi="hi-IN"/>
         </w:rPr>
-        <w:t xml:space="preserve">Developed Perl/Angular web-based endpoint security solutions, focusing on network authentication protocol 802.1x, resulting in improved security compliance. </w:t>
-      </w:r>
-    </w:p>
-    <w:p>
-      <w:pPr>
-        <w:pStyle w:val="BodyText"/>
-        <w:numPr>
-          <w:ilvl w:val="0"/>
-          <w:numId w:val="3"/>
+        <w:t xml:space="preserve">Developed </w:t>
+      </w:r>
+      <w:r>
+        <w:rPr>
+          <w:rFonts w:eastAsia="Noto Serif CJK SC" w:cs="Courier New" w:ascii="Arial" w:hAnsi="Arial"/>
+          <w:i w:val="false"/>
+          <w:iCs w:val="false"/>
+          <w:color w:val="auto"/>
+          <w:kern w:val="2"/>
+          <w:sz w:val="22"/>
+          <w:szCs w:val="22"/>
+          <w:lang w:val="en-US" w:eastAsia="zh-CN" w:bidi="hi-IN"/>
+        </w:rPr>
+        <w:t xml:space="preserve">Perl/Angular </w:t>
+      </w:r>
+      <w:r>
+        <w:rPr>
+          <w:rFonts w:eastAsia="Noto Serif CJK SC" w:cs="Courier New" w:ascii="Arial" w:hAnsi="Arial"/>
+          <w:i w:val="false"/>
+          <w:iCs w:val="false"/>
+          <w:color w:val="auto"/>
+          <w:kern w:val="2"/>
+          <w:sz w:val="22"/>
+          <w:szCs w:val="22"/>
+          <w:lang w:val="en-US" w:eastAsia="zh-CN" w:bidi="hi-IN"/>
+        </w:rPr>
+        <w:t xml:space="preserve">web-based endpoint security solutions, focusing on network authentication protocol 802.1x, resulting in improved security compliance. </w:t>
+      </w:r>
+    </w:p>
+    <w:p>
+      <w:pPr>
+        <w:pStyle w:val="BodyText"/>
+        <w:numPr>
+          <w:ilvl w:val="0"/>
+          <w:numId w:val="4"/>
         </w:numPr>
         <w:tabs>
           <w:tab w:val="clear" w:pos="709"/>
@@ -1685,7 +1857,7 @@
         <w:pStyle w:val="BodyText"/>
         <w:numPr>
           <w:ilvl w:val="0"/>
-          <w:numId w:val="3"/>
+          <w:numId w:val="4"/>
         </w:numPr>
         <w:tabs>
           <w:tab w:val="clear" w:pos="709"/>
@@ -1724,7 +1896,7 @@
         <w:pStyle w:val="BodyText"/>
         <w:numPr>
           <w:ilvl w:val="0"/>
-          <w:numId w:val="3"/>
+          <w:numId w:val="4"/>
         </w:numPr>
         <w:tabs>
           <w:tab w:val="clear" w:pos="709"/>
@@ -1763,7 +1935,7 @@
         <w:pStyle w:val="BodyText"/>
         <w:numPr>
           <w:ilvl w:val="0"/>
-          <w:numId w:val="3"/>
+          <w:numId w:val="4"/>
         </w:numPr>
         <w:tabs>
           <w:tab w:val="clear" w:pos="709"/>
@@ -1802,7 +1974,7 @@
         <w:pStyle w:val="BodyText"/>
         <w:numPr>
           <w:ilvl w:val="0"/>
-          <w:numId w:val="3"/>
+          <w:numId w:val="4"/>
         </w:numPr>
         <w:tabs>
           <w:tab w:val="clear" w:pos="709"/>
@@ -1841,7 +2013,7 @@
         <w:pStyle w:val="BodyText"/>
         <w:numPr>
           <w:ilvl w:val="0"/>
-          <w:numId w:val="3"/>
+          <w:numId w:val="4"/>
         </w:numPr>
         <w:tabs>
           <w:tab w:val="clear" w:pos="709"/>
@@ -1908,9 +2080,9 @@
         </w:rPr>
         <w:t>Python 3</w:t>
       </w:r>
-      <w:bookmarkStart w:id="0" w:name="__DdeLink__493_389016543_Copy_1"/>
+      <w:bookmarkStart w:id="0" w:name="__DdeLink__490_389016543_Copy_1"/>
       <w:bookmarkStart w:id="1" w:name="__DdeLink__511_1401846983_Copy_1"/>
-      <w:bookmarkStart w:id="2" w:name="__DdeLink__490_389016543_Copy_1"/>
+      <w:bookmarkStart w:id="2" w:name="__DdeLink__493_389016543_Copy_1"/>
       <w:bookmarkEnd w:id="0"/>
       <w:bookmarkEnd w:id="1"/>
       <w:bookmarkEnd w:id="2"/>
@@ -2050,7 +2222,7 @@
         <w:pStyle w:val="BodyText"/>
         <w:numPr>
           <w:ilvl w:val="0"/>
-          <w:numId w:val="3"/>
+          <w:numId w:val="4"/>
         </w:numPr>
         <w:tabs>
           <w:tab w:val="clear" w:pos="709"/>
@@ -2089,7 +2261,7 @@
         <w:pStyle w:val="BodyText"/>
         <w:numPr>
           <w:ilvl w:val="0"/>
-          <w:numId w:val="3"/>
+          <w:numId w:val="4"/>
         </w:numPr>
         <w:tabs>
           <w:tab w:val="clear" w:pos="709"/>
@@ -2128,7 +2300,7 @@
         <w:pStyle w:val="BodyText"/>
         <w:numPr>
           <w:ilvl w:val="0"/>
-          <w:numId w:val="3"/>
+          <w:numId w:val="4"/>
         </w:numPr>
         <w:tabs>
           <w:tab w:val="clear" w:pos="709"/>
@@ -2167,7 +2339,7 @@
         <w:pStyle w:val="BodyText"/>
         <w:numPr>
           <w:ilvl w:val="0"/>
-          <w:numId w:val="3"/>
+          <w:numId w:val="4"/>
         </w:numPr>
         <w:tabs>
           <w:tab w:val="clear" w:pos="709"/>
@@ -2201,7 +2373,15 @@
           <w:szCs w:val="22"/>
         </w:rPr>
         <w:br/>
-        <w:t xml:space="preserve">  PHP, MySQL, Apache, SSL, JQuery, WSDL, SOAP, XML, JSON, Subversion(SVN), bash</w:t>
+        <w:t xml:space="preserve">  PHP, MySQL, Apache, SSL, JQuery, WSDL, SOAP, XML, JSON, Subversion(SVN), </w:t>
+      </w:r>
+      <w:r>
+        <w:rPr>
+          <w:rFonts w:cs="Courier New" w:ascii="Arial" w:hAnsi="Arial"/>
+          <w:sz w:val="22"/>
+          <w:szCs w:val="22"/>
+        </w:rPr>
+        <w:t>bash</w:t>
       </w:r>
     </w:p>
     <w:p>
@@ -2311,15 +2491,85 @@
           <w:sz w:val="22"/>
           <w:szCs w:val="22"/>
         </w:rPr>
-        <w:t>07/2006 - 05/2010</w:t>
-      </w:r>
-    </w:p>
-    <w:p>
-      <w:pPr>
-        <w:pStyle w:val="BodyText"/>
-        <w:numPr>
-          <w:ilvl w:val="0"/>
-          <w:numId w:val="4"/>
+        <w:t>0</w:t>
+      </w:r>
+      <w:r>
+        <w:rPr>
+          <w:rFonts w:ascii="Arial" w:hAnsi="Arial"/>
+          <w:i w:val="false"/>
+          <w:iCs w:val="false"/>
+          <w:sz w:val="22"/>
+          <w:szCs w:val="22"/>
+        </w:rPr>
+        <w:t>7</w:t>
+      </w:r>
+      <w:r>
+        <w:rPr>
+          <w:rFonts w:ascii="Arial" w:hAnsi="Arial"/>
+          <w:i w:val="false"/>
+          <w:iCs w:val="false"/>
+          <w:sz w:val="22"/>
+          <w:szCs w:val="22"/>
+        </w:rPr>
+        <w:t>/20</w:t>
+      </w:r>
+      <w:r>
+        <w:rPr>
+          <w:rFonts w:ascii="Arial" w:hAnsi="Arial"/>
+          <w:i w:val="false"/>
+          <w:iCs w:val="false"/>
+          <w:sz w:val="22"/>
+          <w:szCs w:val="22"/>
+        </w:rPr>
+        <w:t>06</w:t>
+      </w:r>
+      <w:r>
+        <w:rPr>
+          <w:rFonts w:ascii="Arial" w:hAnsi="Arial"/>
+          <w:i w:val="false"/>
+          <w:iCs w:val="false"/>
+          <w:sz w:val="22"/>
+          <w:szCs w:val="22"/>
+        </w:rPr>
+        <w:t xml:space="preserve"> - 0</w:t>
+      </w:r>
+      <w:r>
+        <w:rPr>
+          <w:rFonts w:ascii="Arial" w:hAnsi="Arial"/>
+          <w:i w:val="false"/>
+          <w:iCs w:val="false"/>
+          <w:sz w:val="22"/>
+          <w:szCs w:val="22"/>
+        </w:rPr>
+        <w:t>5/</w:t>
+      </w:r>
+      <w:r>
+        <w:rPr>
+          <w:rFonts w:ascii="Arial" w:hAnsi="Arial"/>
+          <w:i w:val="false"/>
+          <w:iCs w:val="false"/>
+          <w:sz w:val="22"/>
+          <w:szCs w:val="22"/>
+        </w:rPr>
+        <w:t>20</w:t>
+      </w:r>
+      <w:r>
+        <w:rPr>
+          <w:rFonts w:ascii="Arial" w:hAnsi="Arial"/>
+          <w:i w:val="false"/>
+          <w:iCs w:val="false"/>
+          <w:sz w:val="22"/>
+          <w:szCs w:val="22"/>
+        </w:rPr>
+        <w:t>10</w:t>
+      </w:r>
+    </w:p>
+    <w:p>
+      <w:pPr>
+        <w:pStyle w:val="BodyText"/>
+        <w:numPr>
+          <w:ilvl w:val="0"/>
+          <w:numId w:val="5"/>
         </w:numPr>
         <w:tabs>
           <w:tab w:val="clear" w:pos="709"/>
@@ -2353,7 +2603,7 @@
         <w:pStyle w:val="BodyText"/>
         <w:numPr>
           <w:ilvl w:val="0"/>
-          <w:numId w:val="4"/>
+          <w:numId w:val="5"/>
         </w:numPr>
         <w:tabs>
           <w:tab w:val="clear" w:pos="709"/>
@@ -2383,7 +2633,7 @@
         <w:pStyle w:val="BodyText"/>
         <w:numPr>
           <w:ilvl w:val="0"/>
-          <w:numId w:val="4"/>
+          <w:numId w:val="5"/>
         </w:numPr>
         <w:tabs>
           <w:tab w:val="clear" w:pos="709"/>
@@ -2417,7 +2667,7 @@
         <w:pStyle w:val="BodyText"/>
         <w:numPr>
           <w:ilvl w:val="0"/>
-          <w:numId w:val="4"/>
+          <w:numId w:val="5"/>
         </w:numPr>
         <w:tabs>
           <w:tab w:val="clear" w:pos="709"/>
@@ -2451,7 +2701,7 @@
         <w:pStyle w:val="BodyText"/>
         <w:numPr>
           <w:ilvl w:val="0"/>
-          <w:numId w:val="4"/>
+          <w:numId w:val="5"/>
         </w:numPr>
         <w:tabs>
           <w:tab w:val="clear" w:pos="709"/>
@@ -2549,7 +2799,28 @@
           <w:sz w:val="22"/>
           <w:szCs w:val="22"/>
         </w:rPr>
-        <w:t>Call Processing/VoIP Engineer (Pre-IPO)</w:t>
+        <w:t xml:space="preserve">Call Processing/VoIP Engineer </w:t>
+      </w:r>
+      <w:r>
+        <w:rPr>
+          <w:rStyle w:val="Strong"/>
+          <w:rFonts w:ascii="Arial" w:hAnsi="Arial"/>
+          <w:b w:val="false"/>
+          <w:bCs w:val="false"/>
+          <w:sz w:val="22"/>
+          <w:szCs w:val="22"/>
+        </w:rPr>
+        <w:t>(Pre-IPO)</w:t>
+      </w:r>
+      <w:r>
+        <w:rPr>
+          <w:rStyle w:val="Strong"/>
+          <w:rFonts w:ascii="Arial" w:hAnsi="Arial"/>
+          <w:b w:val="false"/>
+          <w:bCs w:val="false"/>
+          <w:sz w:val="22"/>
+          <w:szCs w:val="22"/>
+        </w:rPr>
         <w:tab/>
         <w:tab/>
         <w:tab/>
@@ -2576,7 +2847,7 @@
         <w:pStyle w:val="BodyText"/>
         <w:numPr>
           <w:ilvl w:val="0"/>
-          <w:numId w:val="4"/>
+          <w:numId w:val="5"/>
         </w:numPr>
         <w:tabs>
           <w:tab w:val="clear" w:pos="709"/>
@@ -2606,7 +2877,7 @@
         <w:pStyle w:val="BodyText"/>
         <w:numPr>
           <w:ilvl w:val="0"/>
-          <w:numId w:val="4"/>
+          <w:numId w:val="5"/>
         </w:numPr>
         <w:tabs>
           <w:tab w:val="clear" w:pos="709"/>
@@ -2636,7 +2907,7 @@
         <w:pStyle w:val="BodyText"/>
         <w:numPr>
           <w:ilvl w:val="0"/>
-          <w:numId w:val="4"/>
+          <w:numId w:val="5"/>
         </w:numPr>
         <w:tabs>
           <w:tab w:val="clear" w:pos="709"/>
@@ -2666,7 +2937,7 @@
         <w:pStyle w:val="BodyText"/>
         <w:numPr>
           <w:ilvl w:val="0"/>
-          <w:numId w:val="4"/>
+          <w:numId w:val="5"/>
         </w:numPr>
         <w:tabs>
           <w:tab w:val="clear" w:pos="709"/>
@@ -2874,7 +3145,7 @@
         <w:pStyle w:val="BodyText"/>
         <w:numPr>
           <w:ilvl w:val="0"/>
-          <w:numId w:val="2"/>
+          <w:numId w:val="3"/>
         </w:numPr>
         <w:spacing w:before="0" w:after="0"/>
         <w:rPr>
@@ -2897,7 +3168,7 @@
         <w:pStyle w:val="BodyText"/>
         <w:numPr>
           <w:ilvl w:val="0"/>
-          <w:numId w:val="2"/>
+          <w:numId w:val="3"/>
         </w:numPr>
         <w:spacing w:before="0" w:after="0"/>
         <w:rPr>
@@ -2920,7 +3191,7 @@
         <w:pStyle w:val="BodyText"/>
         <w:numPr>
           <w:ilvl w:val="0"/>
-          <w:numId w:val="2"/>
+          <w:numId w:val="3"/>
         </w:numPr>
         <w:spacing w:before="0" w:after="0"/>
         <w:rPr>
@@ -2943,7 +3214,7 @@
         <w:pStyle w:val="BodyText"/>
         <w:numPr>
           <w:ilvl w:val="0"/>
-          <w:numId w:val="2"/>
+          <w:numId w:val="3"/>
         </w:numPr>
         <w:spacing w:before="0" w:after="0"/>
         <w:rPr>
@@ -2966,7 +3237,7 @@
         <w:pStyle w:val="BodyText"/>
         <w:numPr>
           <w:ilvl w:val="0"/>
-          <w:numId w:val="2"/>
+          <w:numId w:val="3"/>
         </w:numPr>
         <w:spacing w:before="0" w:after="0"/>
         <w:rPr>
@@ -2989,7 +3260,7 @@
         <w:pStyle w:val="BodyText"/>
         <w:numPr>
           <w:ilvl w:val="0"/>
-          <w:numId w:val="2"/>
+          <w:numId w:val="3"/>
         </w:numPr>
         <w:spacing w:before="0" w:after="0"/>
         <w:rPr/>
@@ -3043,6 +3314,125 @@
   <w:abstractNum w:abstractNumId="1">
     <w:lvl w:ilvl="0">
       <w:start w:val="1"/>
+      <w:numFmt w:val="none"/>
+      <w:suff w:val="nothing"/>
+      <w:lvlText w:val=""/>
+      <w:lvlJc w:val="start"/>
+      <w:pPr>
+        <w:tabs>
+          <w:tab w:val="num" w:pos="0"/>
+        </w:tabs>
+        <w:ind w:start="0" w:hanging="0"/>
+      </w:pPr>
+    </w:lvl>
+    <w:lvl w:ilvl="1">
+      <w:start w:val="1"/>
+      <w:numFmt w:val="none"/>
+      <w:suff w:val="nothing"/>
+      <w:lvlText w:val=""/>
+      <w:lvlJc w:val="start"/>
+      <w:pPr>
+        <w:tabs>
+          <w:tab w:val="num" w:pos="0"/>
+        </w:tabs>
+        <w:ind w:start="0" w:hanging="0"/>
+      </w:pPr>
+    </w:lvl>
+    <w:lvl w:ilvl="2">
+      <w:start w:val="1"/>
+      <w:numFmt w:val="none"/>
+      <w:suff w:val="nothing"/>
+      <w:lvlText w:val=""/>
+      <w:lvlJc w:val="start"/>
+      <w:pPr>
+        <w:tabs>
+          <w:tab w:val="num" w:pos="0"/>
+        </w:tabs>
+        <w:ind w:start="0" w:hanging="0"/>
+      </w:pPr>
+    </w:lvl>
+    <w:lvl w:ilvl="3">
+      <w:start w:val="1"/>
+      <w:numFmt w:val="none"/>
+      <w:suff w:val="nothing"/>
+      <w:lvlText w:val=""/>
+      <w:lvlJc w:val="start"/>
+      <w:pPr>
+        <w:tabs>
+          <w:tab w:val="num" w:pos="0"/>
+        </w:tabs>
+        <w:ind w:start="0" w:hanging="0"/>
+      </w:pPr>
+    </w:lvl>
+    <w:lvl w:ilvl="4">
+      <w:start w:val="1"/>
+      <w:numFmt w:val="none"/>
+      <w:suff w:val="nothing"/>
+      <w:lvlText w:val=""/>
+      <w:lvlJc w:val="start"/>
+      <w:pPr>
+        <w:tabs>
+          <w:tab w:val="num" w:pos="0"/>
+        </w:tabs>
+        <w:ind w:start="0" w:hanging="0"/>
+      </w:pPr>
+    </w:lvl>
+    <w:lvl w:ilvl="5">
+      <w:start w:val="1"/>
+      <w:numFmt w:val="none"/>
+      <w:suff w:val="nothing"/>
+      <w:lvlText w:val=""/>
+      <w:lvlJc w:val="start"/>
+      <w:pPr>
+        <w:tabs>
+          <w:tab w:val="num" w:pos="0"/>
+        </w:tabs>
+        <w:ind w:start="0" w:hanging="0"/>
+      </w:pPr>
+    </w:lvl>
+    <w:lvl w:ilvl="6">
+      <w:start w:val="1"/>
+      <w:numFmt w:val="none"/>
+      <w:suff w:val="nothing"/>
+      <w:lvlText w:val=""/>
+      <w:lvlJc w:val="start"/>
+      <w:pPr>
+        <w:tabs>
+          <w:tab w:val="num" w:pos="0"/>
+        </w:tabs>
+        <w:ind w:start="0" w:hanging="0"/>
+      </w:pPr>
+    </w:lvl>
+    <w:lvl w:ilvl="7">
+      <w:start w:val="1"/>
+      <w:numFmt w:val="none"/>
+      <w:suff w:val="nothing"/>
+      <w:lvlText w:val=""/>
+      <w:lvlJc w:val="start"/>
+      <w:pPr>
+        <w:tabs>
+          <w:tab w:val="num" w:pos="0"/>
+        </w:tabs>
+        <w:ind w:start="0" w:hanging="0"/>
+      </w:pPr>
+    </w:lvl>
+    <w:lvl w:ilvl="8">
+      <w:start w:val="1"/>
+      <w:numFmt w:val="none"/>
+      <w:suff w:val="nothing"/>
+      <w:lvlText w:val=""/>
+      <w:lvlJc w:val="start"/>
+      <w:pPr>
+        <w:tabs>
+          <w:tab w:val="num" w:pos="0"/>
+        </w:tabs>
+        <w:ind w:start="0" w:hanging="0"/>
+      </w:pPr>
+    </w:lvl>
+  </w:abstractNum>
+  <w:abstractNum w:abstractNumId="2">
+    <w:lvl w:ilvl="0">
+      <w:start w:val="1"/>
       <w:numFmt w:val="bullet"/>
       <w:lvlText w:val=""/>
       <w:lvlJc w:val="start"/>
@@ -3177,7 +3567,7 @@
       </w:rPr>
     </w:lvl>
   </w:abstractNum>
-  <w:abstractNum w:abstractNumId="2">
+  <w:abstractNum w:abstractNumId="3">
     <w:lvl w:ilvl="0">
       <w:start w:val="1"/>
       <w:numFmt w:val="bullet"/>
@@ -3314,7 +3704,7 @@
       </w:rPr>
     </w:lvl>
   </w:abstractNum>
-  <w:abstractNum w:abstractNumId="3">
+  <w:abstractNum w:abstractNumId="4">
     <w:lvl w:ilvl="0">
       <w:start w:val="1"/>
       <w:numFmt w:val="bullet"/>
@@ -3451,7 +3841,7 @@
       </w:rPr>
     </w:lvl>
   </w:abstractNum>
-  <w:abstractNum w:abstractNumId="4">
+  <w:abstractNum w:abstractNumId="5">
     <w:lvl w:ilvl="0">
       <w:start w:val="1"/>
       <w:numFmt w:val="bullet"/>
@@ -3586,125 +3976,6 @@
       <w:rPr>
         <w:rFonts w:ascii="Symbol" w:hAnsi="Symbol" w:cs="Symbol" w:hint="default"/>
       </w:rPr>
-    </w:lvl>
-  </w:abstractNum>
-  <w:abstractNum w:abstractNumId="5">
-    <w:lvl w:ilvl="0">
-      <w:start w:val="1"/>
-      <w:numFmt w:val="none"/>
-      <w:suff w:val="nothing"/>
-      <w:lvlText w:val=""/>
-      <w:lvlJc w:val="start"/>
-      <w:pPr>
-        <w:tabs>
-          <w:tab w:val="num" w:pos="0"/>
-        </w:tabs>
-        <w:ind w:start="0" w:hanging="0"/>
-      </w:pPr>
-    </w:lvl>
-    <w:lvl w:ilvl="1">
-      <w:start w:val="1"/>
-      <w:numFmt w:val="none"/>
-      <w:suff w:val="nothing"/>
-      <w:lvlText w:val=""/>
-      <w:lvlJc w:val="start"/>
-      <w:pPr>
-        <w:tabs>
-          <w:tab w:val="num" w:pos="0"/>
-        </w:tabs>
-        <w:ind w:start="0" w:hanging="0"/>
-      </w:pPr>
-    </w:lvl>
-    <w:lvl w:ilvl="2">
-      <w:start w:val="1"/>
-      <w:numFmt w:val="none"/>
-      <w:suff w:val="nothing"/>
-      <w:lvlText w:val=""/>
-      <w:lvlJc w:val="start"/>
-      <w:pPr>
-        <w:tabs>
-          <w:tab w:val="num" w:pos="0"/>
-        </w:tabs>
-        <w:ind w:start="0" w:hanging="0"/>
-      </w:pPr>
-    </w:lvl>
-    <w:lvl w:ilvl="3">
-      <w:start w:val="1"/>
-      <w:numFmt w:val="none"/>
-      <w:suff w:val="nothing"/>
-      <w:lvlText w:val=""/>
-      <w:lvlJc w:val="start"/>
-      <w:pPr>
-        <w:tabs>
-          <w:tab w:val="num" w:pos="0"/>
-        </w:tabs>
-        <w:ind w:start="0" w:hanging="0"/>
-      </w:pPr>
-    </w:lvl>
-    <w:lvl w:ilvl="4">
-      <w:start w:val="1"/>
-      <w:numFmt w:val="none"/>
-      <w:suff w:val="nothing"/>
-      <w:lvlText w:val=""/>
-      <w:lvlJc w:val="start"/>
-      <w:pPr>
-        <w:tabs>
-          <w:tab w:val="num" w:pos="0"/>
-        </w:tabs>
-        <w:ind w:start="0" w:hanging="0"/>
-      </w:pPr>
-    </w:lvl>
-    <w:lvl w:ilvl="5">
-      <w:start w:val="1"/>
-      <w:numFmt w:val="none"/>
-      <w:suff w:val="nothing"/>
-      <w:lvlText w:val=""/>
-      <w:lvlJc w:val="start"/>
-      <w:pPr>
-        <w:tabs>
-          <w:tab w:val="num" w:pos="0"/>
-        </w:tabs>
-        <w:ind w:start="0" w:hanging="0"/>
-      </w:pPr>
-    </w:lvl>
-    <w:lvl w:ilvl="6">
-      <w:start w:val="1"/>
-      <w:numFmt w:val="none"/>
-      <w:suff w:val="nothing"/>
-      <w:lvlText w:val=""/>
-      <w:lvlJc w:val="start"/>
-      <w:pPr>
-        <w:tabs>
-          <w:tab w:val="num" w:pos="0"/>
-        </w:tabs>
-        <w:ind w:start="0" w:hanging="0"/>
-      </w:pPr>
-    </w:lvl>
-    <w:lvl w:ilvl="7">
-      <w:start w:val="1"/>
-      <w:numFmt w:val="none"/>
-      <w:suff w:val="nothing"/>
-      <w:lvlText w:val=""/>
-      <w:lvlJc w:val="start"/>
-      <w:pPr>
-        <w:tabs>
-          <w:tab w:val="num" w:pos="0"/>
-        </w:tabs>
-        <w:ind w:start="0" w:hanging="0"/>
-      </w:pPr>
-    </w:lvl>
-    <w:lvl w:ilvl="8">
-      <w:start w:val="1"/>
-      <w:numFmt w:val="none"/>
-      <w:suff w:val="nothing"/>
-      <w:lvlText w:val=""/>
-      <w:lvlJc w:val="start"/>
-      <w:pPr>
-        <w:tabs>
-          <w:tab w:val="num" w:pos="0"/>
-        </w:tabs>
-        <w:ind w:start="0" w:hanging="0"/>
-      </w:pPr>
     </w:lvl>
   </w:abstractNum>
   <w:num w:numId="1">
@@ -3779,8 +4050,8 @@
       <w:szCs w:val="28"/>
     </w:rPr>
   </w:style>
-  <w:style w:type="character" w:styleId="Bullets">
-    <w:name w:val="Bullets"/>
+  <w:style w:type="character" w:styleId="Bulletsuser">
+    <w:name w:val="Bullets (user)"/>
     <w:qFormat/>
     <w:rPr>
       <w:rFonts w:ascii="OpenSymbol" w:hAnsi="OpenSymbol" w:eastAsia="OpenSymbol" w:cs="OpenSymbol"/>
@@ -3823,8 +4094,8 @@
     <w:qFormat/>
     <w:rPr/>
   </w:style>
-  <w:style w:type="character" w:styleId="Bulletsuser">
-    <w:name w:val="Bullets (user)"/>
+  <w:style w:type="character" w:styleId="Bullets">
+    <w:name w:val="Bullets"/>
     <w:qFormat/>
     <w:rPr>
       <w:rFonts w:ascii="OpenSymbol" w:hAnsi="OpenSymbol" w:eastAsia="OpenSymbol" w:cs="OpenSymbol"/>

</xml_diff>